<commit_message>
A study in scarlet chapter1 part2
</commit_message>
<xml_diff>
--- a/doc/福尔摩斯.docx
+++ b/doc/福尔摩斯.docx
@@ -12,6 +12,7 @@
           <w:szCs w:val="28"/>
         </w:rPr>
       </w:pPr>
+      <w:proofErr w:type="gramStart"/>
       <w:r>
         <w:rPr>
           <w:rFonts w:ascii="黑体" w:eastAsia="黑体" w:hAnsi="黑体" w:hint="eastAsia"/>
@@ -20,7 +21,18 @@
           <w:sz w:val="24"/>
           <w:szCs w:val="28"/>
         </w:rPr>
-        <w:t>血字的研究chpter</w:t>
+        <w:t>血字的</w:t>
+      </w:r>
+      <w:proofErr w:type="gramEnd"/>
+      <w:r>
+        <w:rPr>
+          <w:rFonts w:ascii="黑体" w:eastAsia="黑体" w:hAnsi="黑体" w:hint="eastAsia"/>
+          <w:b/>
+          <w:bCs/>
+          <w:sz w:val="24"/>
+          <w:szCs w:val="28"/>
+        </w:rPr>
+        <w:t>研究chpter</w:t>
       </w:r>
       <w:r>
         <w:rPr>
@@ -178,7 +190,7 @@
       <w:pPr>
         <w:ind w:firstLineChars="200" w:firstLine="480"/>
         <w:rPr>
-          <w:rFonts w:ascii="黑体" w:eastAsia="黑体" w:hAnsi="黑体" w:hint="eastAsia"/>
+          <w:rFonts w:ascii="黑体" w:eastAsia="黑体" w:hAnsi="黑体"/>
           <w:sz w:val="24"/>
           <w:szCs w:val="28"/>
         </w:rPr>
@@ -197,7 +209,25 @@
           <w:sz w:val="24"/>
           <w:szCs w:val="28"/>
         </w:rPr>
-        <w:t>我被团上划了下来，之后继续前往伯克郡。那是我所服役的最危险的麦万德战斗。我的肩部中弹（吉赛尔步枪子弹），肩骨破损也伤到了动脉</w:t>
+        <w:t>我被团上划了下来，之后继续前往伯克郡。那是我所服役的最危险的麦万德战斗。我的肩部中弹（</w:t>
+      </w:r>
+      <w:proofErr w:type="gramStart"/>
+      <w:r>
+        <w:rPr>
+          <w:rFonts w:ascii="黑体" w:eastAsia="黑体" w:hAnsi="黑体" w:hint="eastAsia"/>
+          <w:sz w:val="24"/>
+          <w:szCs w:val="28"/>
+        </w:rPr>
+        <w:t>吉赛尔</w:t>
+      </w:r>
+      <w:proofErr w:type="gramEnd"/>
+      <w:r>
+        <w:rPr>
+          <w:rFonts w:ascii="黑体" w:eastAsia="黑体" w:hAnsi="黑体" w:hint="eastAsia"/>
+          <w:sz w:val="24"/>
+          <w:szCs w:val="28"/>
+        </w:rPr>
+        <w:t>步枪子弹），肩骨破损也伤到了动脉</w:t>
       </w:r>
       <w:r>
         <w:rPr>
@@ -213,7 +243,239 @@
           <w:sz w:val="24"/>
           <w:szCs w:val="28"/>
         </w:rPr>
-        <w:t>莫里的操作看来我逊毙了，毫无忠义勇气可言，莫里是我的护理员，先把我扔到马上，之后将我成功带回安全地带。</w:t>
+        <w:t>莫里的操作看来</w:t>
+      </w:r>
+      <w:proofErr w:type="gramStart"/>
+      <w:r>
+        <w:rPr>
+          <w:rFonts w:ascii="黑体" w:eastAsia="黑体" w:hAnsi="黑体" w:hint="eastAsia"/>
+          <w:sz w:val="24"/>
+          <w:szCs w:val="28"/>
+        </w:rPr>
+        <w:t>我逊毙</w:t>
+      </w:r>
+      <w:proofErr w:type="gramEnd"/>
+      <w:r>
+        <w:rPr>
+          <w:rFonts w:ascii="黑体" w:eastAsia="黑体" w:hAnsi="黑体" w:hint="eastAsia"/>
+          <w:sz w:val="24"/>
+          <w:szCs w:val="28"/>
+        </w:rPr>
+        <w:t>了，毫无忠义勇气可言，莫里是我的护理员，先把我扔到马上，之后将我成功带回安全地带。</w:t>
+      </w:r>
+    </w:p>
+    <w:p>
+      <w:pPr>
+        <w:ind w:firstLineChars="200" w:firstLine="480"/>
+        <w:rPr>
+          <w:rFonts w:ascii="黑体" w:eastAsia="黑体" w:hAnsi="黑体"/>
+          <w:sz w:val="24"/>
+          <w:szCs w:val="28"/>
+        </w:rPr>
+      </w:pPr>
+      <w:r>
+        <w:rPr>
+          <w:rFonts w:ascii="黑体" w:eastAsia="黑体" w:hAnsi="黑体" w:hint="eastAsia"/>
+          <w:sz w:val="24"/>
+          <w:szCs w:val="28"/>
+        </w:rPr>
+        <w:t>经历长期的苦难我已身心俱疲，</w:t>
+      </w:r>
+      <w:r>
+        <w:rPr>
+          <w:rFonts w:ascii="黑体" w:eastAsia="黑体" w:hAnsi="黑体" w:hint="eastAsia"/>
+          <w:sz w:val="24"/>
+          <w:szCs w:val="28"/>
+        </w:rPr>
+        <w:t>我从战场上那个训练有素的伤员退隐到了</w:t>
+      </w:r>
+      <w:r>
+        <w:rPr>
+          <w:rFonts w:ascii="黑体" w:eastAsia="黑体" w:hAnsi="黑体"/>
+          <w:sz w:val="24"/>
+          <w:szCs w:val="28"/>
+        </w:rPr>
+        <w:t>P</w:t>
+      </w:r>
+      <w:r>
+        <w:rPr>
+          <w:rFonts w:ascii="黑体" w:eastAsia="黑体" w:hAnsi="黑体" w:hint="eastAsia"/>
+          <w:sz w:val="24"/>
+          <w:szCs w:val="28"/>
+        </w:rPr>
+        <w:t>eshawar的一个医院里。我在这里也慢慢康复了，恢复的不错，到目前为止也能到处走动，即便之前印度站上的肠胃疾病复发了，我也能到阳台上晒晒太阳</w:t>
+      </w:r>
+      <w:r>
+        <w:rPr>
+          <w:rFonts w:ascii="黑体" w:eastAsia="黑体" w:hAnsi="黑体" w:hint="eastAsia"/>
+          <w:sz w:val="24"/>
+          <w:szCs w:val="28"/>
+        </w:rPr>
+        <w:t>，恢复恢复。几个月以来，我老婆一直伤心绝望于我的病情，最后我慢慢康复路，但是仍然很虚弱，因此医院方面决定将我送至英国</w:t>
+      </w:r>
+      <w:r>
+        <w:rPr>
+          <w:rFonts w:ascii="黑体" w:eastAsia="黑体" w:hAnsi="黑体" w:hint="eastAsia"/>
+          <w:sz w:val="24"/>
+          <w:szCs w:val="28"/>
+        </w:rPr>
+        <w:t>。就这样，我就被派遣了，在Orontes军舰上，历时一个月，终于停靠到了Portsmo</w:t>
+      </w:r>
+      <w:r>
+        <w:rPr>
+          <w:rFonts w:ascii="黑体" w:eastAsia="黑体" w:hAnsi="黑体"/>
+          <w:sz w:val="24"/>
+          <w:szCs w:val="28"/>
+        </w:rPr>
+        <w:t>u</w:t>
+      </w:r>
+      <w:r>
+        <w:rPr>
+          <w:rFonts w:ascii="黑体" w:eastAsia="黑体" w:hAnsi="黑体" w:hint="eastAsia"/>
+          <w:sz w:val="24"/>
+          <w:szCs w:val="28"/>
+        </w:rPr>
+        <w:t>th码头,我的伤病无法痊愈，因此政府准备了9个月的补偿政策来</w:t>
+      </w:r>
+      <w:r>
+        <w:rPr>
+          <w:rFonts w:ascii="黑体" w:eastAsia="黑体" w:hAnsi="黑体" w:hint="eastAsia"/>
+          <w:sz w:val="24"/>
+          <w:szCs w:val="28"/>
+        </w:rPr>
+        <w:t>抚恤我。</w:t>
+      </w:r>
+    </w:p>
+    <w:p>
+      <w:pPr>
+        <w:ind w:firstLineChars="200" w:firstLine="480"/>
+        <w:rPr>
+          <w:rFonts w:ascii="黑体" w:eastAsia="黑体" w:hAnsi="黑体"/>
+          <w:sz w:val="24"/>
+          <w:szCs w:val="28"/>
+        </w:rPr>
+      </w:pPr>
+      <w:r>
+        <w:rPr>
+          <w:rFonts w:ascii="黑体" w:eastAsia="黑体" w:hAnsi="黑体" w:hint="eastAsia"/>
+          <w:sz w:val="24"/>
+          <w:szCs w:val="28"/>
+        </w:rPr>
+        <w:t>我在英国举目无亲，毫无存在感，或者说就像一个仅能每天收入1</w:t>
+      </w:r>
+      <w:r>
+        <w:rPr>
+          <w:rFonts w:ascii="黑体" w:eastAsia="黑体" w:hAnsi="黑体"/>
+          <w:sz w:val="24"/>
+          <w:szCs w:val="28"/>
+        </w:rPr>
+        <w:t>1</w:t>
+      </w:r>
+      <w:r>
+        <w:rPr>
+          <w:rFonts w:ascii="黑体" w:eastAsia="黑体" w:hAnsi="黑体" w:hint="eastAsia"/>
+          <w:sz w:val="24"/>
+          <w:szCs w:val="28"/>
+        </w:rPr>
+        <w:t>块6的一个最低生活标准的无名氏一样。这种经济条件下，</w:t>
+      </w:r>
+      <w:r>
+        <w:rPr>
+          <w:rFonts w:ascii="黑体" w:eastAsia="黑体" w:hAnsi="黑体" w:hint="eastAsia"/>
+          <w:sz w:val="24"/>
+          <w:szCs w:val="28"/>
+        </w:rPr>
+        <w:t>我自然而然的被伦敦所吸引，这就是个大染缸，让所有的社会底层、游手好闲的人毫无保留的为之耗尽自己。</w:t>
+      </w:r>
+    </w:p>
+    <w:p>
+      <w:pPr>
+        <w:rPr>
+          <w:rFonts w:ascii="黑体" w:eastAsia="黑体" w:hAnsi="黑体"/>
+          <w:sz w:val="24"/>
+          <w:szCs w:val="28"/>
+        </w:rPr>
+      </w:pPr>
+      <w:r>
+        <w:rPr>
+          <w:rFonts w:ascii="黑体" w:eastAsia="黑体" w:hAnsi="黑体" w:hint="eastAsia"/>
+          <w:sz w:val="24"/>
+          <w:szCs w:val="28"/>
+        </w:rPr>
+        <w:t>我在S</w:t>
+      </w:r>
+      <w:r>
+        <w:rPr>
+          <w:rFonts w:ascii="黑体" w:eastAsia="黑体" w:hAnsi="黑体"/>
+          <w:sz w:val="24"/>
+          <w:szCs w:val="28"/>
+        </w:rPr>
+        <w:t>trand</w:t>
+      </w:r>
+      <w:r>
+        <w:rPr>
+          <w:rFonts w:ascii="黑体" w:eastAsia="黑体" w:hAnsi="黑体" w:hint="eastAsia"/>
+          <w:sz w:val="24"/>
+          <w:szCs w:val="28"/>
+        </w:rPr>
+        <w:t>的一个私人</w:t>
+      </w:r>
+      <w:r>
+        <w:rPr>
+          <w:rFonts w:ascii="黑体" w:eastAsia="黑体" w:hAnsi="黑体" w:hint="eastAsia"/>
+          <w:sz w:val="24"/>
+          <w:szCs w:val="28"/>
+        </w:rPr>
+        <w:t>旅馆里住了住了一段时间。既不舒适，又很吝啬，还很昂贵</w:t>
+      </w:r>
+      <w:r>
+        <w:rPr>
+          <w:rFonts w:ascii="黑体" w:eastAsia="黑体" w:hAnsi="黑体" w:hint="eastAsia"/>
+          <w:sz w:val="24"/>
+          <w:szCs w:val="28"/>
+        </w:rPr>
+        <w:t>，而且比我想象的还要毫无管制。当我财政危机的时候，我发现，要么离开这个大染缸，要么彻底改变自己的生活。</w:t>
+      </w:r>
+      <w:r>
+        <w:rPr>
+          <w:rFonts w:ascii="黑体" w:eastAsia="黑体" w:hAnsi="黑体" w:hint="eastAsia"/>
+          <w:sz w:val="24"/>
+          <w:szCs w:val="28"/>
+        </w:rPr>
+        <w:t>选择后者的话，我就决定改计划离开旅馆，带上我的财产，去找一个更为接地气，便宜的居所。</w:t>
+      </w:r>
+    </w:p>
+    <w:p>
+      <w:pPr>
+        <w:rPr>
+          <w:rFonts w:ascii="黑体" w:eastAsia="黑体" w:hAnsi="黑体" w:hint="eastAsia"/>
+          <w:sz w:val="24"/>
+          <w:szCs w:val="28"/>
+        </w:rPr>
+      </w:pPr>
+      <w:r>
+        <w:rPr>
+          <w:rFonts w:ascii="黑体" w:eastAsia="黑体" w:hAnsi="黑体" w:hint="eastAsia"/>
+          <w:sz w:val="24"/>
+          <w:szCs w:val="28"/>
+        </w:rPr>
+        <w:t xml:space="preserve"> </w:t>
+      </w:r>
+      <w:r>
+        <w:rPr>
+          <w:rFonts w:ascii="黑体" w:eastAsia="黑体" w:hAnsi="黑体"/>
+          <w:sz w:val="24"/>
+          <w:szCs w:val="28"/>
+        </w:rPr>
+        <w:tab/>
+      </w:r>
+      <w:r>
+        <w:rPr>
+          <w:rFonts w:ascii="黑体" w:eastAsia="黑体" w:hAnsi="黑体"/>
+          <w:sz w:val="24"/>
+          <w:szCs w:val="28"/>
+        </w:rPr>
+        <w:tab/>
       </w:r>
     </w:p>
     <w:sectPr>

</xml_diff>

<commit_message>
study in scarlet chapter1 part3
</commit_message>
<xml_diff>
--- a/doc/福尔摩斯.docx
+++ b/doc/福尔摩斯.docx
@@ -12,7 +12,6 @@
           <w:szCs w:val="28"/>
         </w:rPr>
       </w:pPr>
-      <w:proofErr w:type="gramStart"/>
       <w:r>
         <w:rPr>
           <w:rFonts w:ascii="黑体" w:eastAsia="黑体" w:hAnsi="黑体" w:hint="eastAsia"/>
@@ -21,27 +20,16 @@
           <w:sz w:val="24"/>
           <w:szCs w:val="28"/>
         </w:rPr>
-        <w:t>血字的</w:t>
-      </w:r>
-      <w:proofErr w:type="gramEnd"/>
-      <w:r>
-        <w:rPr>
-          <w:rFonts w:ascii="黑体" w:eastAsia="黑体" w:hAnsi="黑体" w:hint="eastAsia"/>
+        <w:t>血字的研究chpter</w:t>
+      </w:r>
+      <w:r>
+        <w:rPr>
+          <w:rFonts w:ascii="黑体" w:eastAsia="黑体" w:hAnsi="黑体"/>
           <w:b/>
           <w:bCs/>
           <w:sz w:val="24"/>
           <w:szCs w:val="28"/>
         </w:rPr>
-        <w:t>研究chpter</w:t>
-      </w:r>
-      <w:r>
-        <w:rPr>
-          <w:rFonts w:ascii="黑体" w:eastAsia="黑体" w:hAnsi="黑体"/>
-          <w:b/>
-          <w:bCs/>
-          <w:sz w:val="24"/>
-          <w:szCs w:val="28"/>
-        </w:rPr>
         <w:t>1</w:t>
       </w:r>
     </w:p>
@@ -119,7 +107,6 @@
         </w:rPr>
         <w:t>，之后去</w:t>
       </w:r>
-      <w:proofErr w:type="spellStart"/>
       <w:r>
         <w:rPr>
           <w:rFonts w:ascii="黑体" w:eastAsia="黑体" w:hAnsi="黑体" w:hint="eastAsia"/>
@@ -142,16 +129,7 @@
           <w:sz w:val="24"/>
           <w:szCs w:val="28"/>
         </w:rPr>
-        <w:t>y</w:t>
-      </w:r>
-      <w:proofErr w:type="spellEnd"/>
-      <w:r>
-        <w:rPr>
-          <w:rFonts w:ascii="黑体" w:eastAsia="黑体" w:hAnsi="黑体" w:hint="eastAsia"/>
-          <w:sz w:val="24"/>
-          <w:szCs w:val="28"/>
-        </w:rPr>
-        <w:t>的部队上以外科医生的角色继续深造。我在这里完成了学习，并且作为外壳医生助手，时不时的接触到</w:t>
+        <w:t>y的部队上以外科医生的角色继续深造。我在这里完成了学习，并且作为外壳医生助手，时不时的接触到</w:t>
       </w:r>
       <w:r>
         <w:rPr>
@@ -209,25 +187,7 @@
           <w:sz w:val="24"/>
           <w:szCs w:val="28"/>
         </w:rPr>
-        <w:t>我被团上划了下来，之后继续前往伯克郡。那是我所服役的最危险的麦万德战斗。我的肩部中弹（</w:t>
-      </w:r>
-      <w:proofErr w:type="gramStart"/>
-      <w:r>
-        <w:rPr>
-          <w:rFonts w:ascii="黑体" w:eastAsia="黑体" w:hAnsi="黑体" w:hint="eastAsia"/>
-          <w:sz w:val="24"/>
-          <w:szCs w:val="28"/>
-        </w:rPr>
-        <w:t>吉赛尔</w:t>
-      </w:r>
-      <w:proofErr w:type="gramEnd"/>
-      <w:r>
-        <w:rPr>
-          <w:rFonts w:ascii="黑体" w:eastAsia="黑体" w:hAnsi="黑体" w:hint="eastAsia"/>
-          <w:sz w:val="24"/>
-          <w:szCs w:val="28"/>
-        </w:rPr>
-        <w:t>步枪子弹），肩骨破损也伤到了动脉</w:t>
+        <w:t>我被团上划了下来，之后继续前往伯克郡。那是我所服役的最危险的麦万德战斗。我的肩部中弹（吉赛尔步枪子弹），肩骨破损也伤到了动脉</w:t>
       </w:r>
       <w:r>
         <w:rPr>
@@ -243,25 +203,7 @@
           <w:sz w:val="24"/>
           <w:szCs w:val="28"/>
         </w:rPr>
-        <w:t>莫里的操作看来</w:t>
-      </w:r>
-      <w:proofErr w:type="gramStart"/>
-      <w:r>
-        <w:rPr>
-          <w:rFonts w:ascii="黑体" w:eastAsia="黑体" w:hAnsi="黑体" w:hint="eastAsia"/>
-          <w:sz w:val="24"/>
-          <w:szCs w:val="28"/>
-        </w:rPr>
-        <w:t>我逊毙</w:t>
-      </w:r>
-      <w:proofErr w:type="gramEnd"/>
-      <w:r>
-        <w:rPr>
-          <w:rFonts w:ascii="黑体" w:eastAsia="黑体" w:hAnsi="黑体" w:hint="eastAsia"/>
-          <w:sz w:val="24"/>
-          <w:szCs w:val="28"/>
-        </w:rPr>
-        <w:t>了，毫无忠义勇气可言，莫里是我的护理员，先把我扔到马上，之后将我成功带回安全地带。</w:t>
+        <w:t>莫里的操作看来我逊毙了，毫无忠义勇气可言，莫里是我的护理员，先把我扔到马上，之后将我成功带回安全地带。</w:t>
       </w:r>
     </w:p>
     <w:p>
@@ -448,7 +390,146 @@
     <w:p>
       <w:pPr>
         <w:rPr>
-          <w:rFonts w:ascii="黑体" w:eastAsia="黑体" w:hAnsi="黑体" w:hint="eastAsia"/>
+          <w:rFonts w:ascii="黑体" w:eastAsia="黑体" w:hAnsi="黑体"/>
+          <w:sz w:val="24"/>
+          <w:szCs w:val="28"/>
+        </w:rPr>
+      </w:pPr>
+      <w:r>
+        <w:rPr>
+          <w:rFonts w:ascii="黑体" w:eastAsia="黑体" w:hAnsi="黑体"/>
+          <w:sz w:val="24"/>
+          <w:szCs w:val="28"/>
+        </w:rPr>
+        <w:tab/>
+      </w:r>
+      <w:r>
+        <w:rPr>
+          <w:rFonts w:ascii="黑体" w:eastAsia="黑体" w:hAnsi="黑体" w:hint="eastAsia"/>
+          <w:sz w:val="24"/>
+          <w:szCs w:val="28"/>
+        </w:rPr>
+        <w:t>最终有一天，我下定决心准备这么搞了。我站在Criterion酒馆中，一个人碰了下我的肩膀，我转身一看原来是年轻的Stamford，他以前是我手下的一个</w:t>
+      </w:r>
+      <w:r>
+        <w:rPr>
+          <w:rFonts w:ascii="黑体" w:eastAsia="黑体" w:hAnsi="黑体" w:hint="eastAsia"/>
+          <w:sz w:val="24"/>
+          <w:szCs w:val="28"/>
+        </w:rPr>
+        <w:t>护理师。如此一个朋友的面孔出现在茫茫伦敦对我这个孤单的人来说真可谓是欣喜至极。以前，Stamford和我并不是什么密友。但现在，我热情的与他打招呼。而他也是非常高兴的与我打招呼。</w:t>
+      </w:r>
+      <w:r>
+        <w:rPr>
+          <w:rFonts w:ascii="黑体" w:eastAsia="黑体" w:hAnsi="黑体" w:hint="eastAsia"/>
+          <w:sz w:val="24"/>
+          <w:szCs w:val="28"/>
+        </w:rPr>
+        <w:t>由于我十分高兴，因此请他去Holborn吃一顿午饭。之后我们挡了一辆马车共同前往。</w:t>
+      </w:r>
+    </w:p>
+    <w:p>
+      <w:pPr>
+        <w:rPr>
+          <w:rFonts w:ascii="黑体" w:eastAsia="黑体" w:hAnsi="黑体"/>
+          <w:sz w:val="24"/>
+          <w:szCs w:val="28"/>
+        </w:rPr>
+      </w:pPr>
+      <w:r>
+        <w:rPr>
+          <w:rFonts w:ascii="黑体" w:eastAsia="黑体" w:hAnsi="黑体"/>
+          <w:sz w:val="24"/>
+          <w:szCs w:val="28"/>
+        </w:rPr>
+        <w:tab/>
+      </w:r>
+      <w:r>
+        <w:rPr>
+          <w:rFonts w:ascii="黑体" w:eastAsia="黑体" w:hAnsi="黑体" w:hint="eastAsia"/>
+          <w:sz w:val="24"/>
+          <w:szCs w:val="28"/>
+        </w:rPr>
+        <w:t>我们一起穿过拥挤的伦敦接头，Stamford毫无诚恳的问我“</w:t>
+      </w:r>
+      <w:r>
+        <w:rPr>
+          <w:rFonts w:ascii="黑体" w:eastAsia="黑体" w:hAnsi="黑体"/>
+          <w:sz w:val="24"/>
+          <w:szCs w:val="28"/>
+        </w:rPr>
+        <w:t>W</w:t>
+      </w:r>
+      <w:r>
+        <w:rPr>
+          <w:rFonts w:ascii="黑体" w:eastAsia="黑体" w:hAnsi="黑体" w:hint="eastAsia"/>
+          <w:sz w:val="24"/>
+          <w:szCs w:val="28"/>
+        </w:rPr>
+        <w:t>atson，这一阵咋样啊，都干啥了？现在真是</w:t>
+      </w:r>
+      <w:r>
+        <w:rPr>
+          <w:rFonts w:ascii="黑体" w:eastAsia="黑体" w:hAnsi="黑体" w:hint="eastAsia"/>
+          <w:sz w:val="24"/>
+          <w:szCs w:val="28"/>
+        </w:rPr>
+        <w:t>骨瘦如柴啊</w:t>
+      </w:r>
+      <w:r>
+        <w:rPr>
+          <w:rFonts w:ascii="黑体" w:eastAsia="黑体" w:hAnsi="黑体" w:hint="eastAsia"/>
+          <w:sz w:val="24"/>
+          <w:szCs w:val="28"/>
+        </w:rPr>
+        <w:t>”</w:t>
+      </w:r>
+    </w:p>
+    <w:p>
+      <w:pPr>
+        <w:rPr>
+          <w:rFonts w:ascii="黑体" w:eastAsia="黑体" w:hAnsi="黑体"/>
+          <w:sz w:val="24"/>
+          <w:szCs w:val="28"/>
+        </w:rPr>
+      </w:pPr>
+      <w:r>
+        <w:rPr>
+          <w:rFonts w:ascii="黑体" w:eastAsia="黑体" w:hAnsi="黑体"/>
+          <w:sz w:val="24"/>
+          <w:szCs w:val="28"/>
+        </w:rPr>
+        <w:tab/>
+      </w:r>
+      <w:r>
+        <w:rPr>
+          <w:rFonts w:ascii="黑体" w:eastAsia="黑体" w:hAnsi="黑体" w:hint="eastAsia"/>
+          <w:sz w:val="24"/>
+          <w:szCs w:val="28"/>
+        </w:rPr>
+        <w:t>我简短地说了下最近的境况。到了目的地我才讲完。听完我的讲述完我的遭遇后他说道，“窘到家了！！ 那你接下来还有啥打算</w:t>
+      </w:r>
+      <w:r>
+        <w:rPr>
+          <w:rFonts w:ascii="黑体" w:eastAsia="黑体" w:hAnsi="黑体" w:hint="eastAsia"/>
+          <w:sz w:val="24"/>
+          <w:szCs w:val="28"/>
+        </w:rPr>
+        <w:t>？</w:t>
+      </w:r>
+      <w:r>
+        <w:rPr>
+          <w:rFonts w:ascii="黑体" w:eastAsia="黑体" w:hAnsi="黑体" w:hint="eastAsia"/>
+          <w:sz w:val="24"/>
+          <w:szCs w:val="28"/>
+        </w:rPr>
+        <w:t>”</w:t>
+      </w:r>
+    </w:p>
+    <w:p>
+      <w:pPr>
+        <w:rPr>
+          <w:rFonts w:ascii="黑体" w:eastAsia="黑体" w:hAnsi="黑体"/>
           <w:sz w:val="24"/>
           <w:szCs w:val="28"/>
         </w:rPr>
@@ -467,8 +548,125 @@
           <w:sz w:val="24"/>
           <w:szCs w:val="28"/>
         </w:rPr>
+        <w:t xml:space="preserve">  </w:t>
+      </w:r>
+      <w:r>
+        <w:rPr>
+          <w:rFonts w:ascii="黑体" w:eastAsia="黑体" w:hAnsi="黑体" w:hint="eastAsia"/>
+          <w:sz w:val="24"/>
+          <w:szCs w:val="28"/>
+        </w:rPr>
+        <w:t>我回答说“换个住所把，我看看能不能找到一个便宜又舒适的住所来缓解下我现在的窘境。”</w:t>
+      </w:r>
+    </w:p>
+    <w:p>
+      <w:pPr>
+        <w:rPr>
+          <w:rFonts w:ascii="黑体" w:eastAsia="黑体" w:hAnsi="黑体"/>
+          <w:sz w:val="24"/>
+          <w:szCs w:val="28"/>
+        </w:rPr>
+      </w:pPr>
+      <w:r>
+        <w:rPr>
+          <w:rFonts w:ascii="黑体" w:eastAsia="黑体" w:hAnsi="黑体"/>
+          <w:sz w:val="24"/>
+          <w:szCs w:val="28"/>
+        </w:rPr>
         <w:tab/>
       </w:r>
+      <w:r>
+        <w:rPr>
+          <w:rFonts w:ascii="黑体" w:eastAsia="黑体" w:hAnsi="黑体"/>
+          <w:sz w:val="24"/>
+          <w:szCs w:val="28"/>
+        </w:rPr>
+        <w:t>S</w:t>
+      </w:r>
+      <w:r>
+        <w:rPr>
+          <w:rFonts w:ascii="黑体" w:eastAsia="黑体" w:hAnsi="黑体" w:hint="eastAsia"/>
+          <w:sz w:val="24"/>
+          <w:szCs w:val="28"/>
+        </w:rPr>
+        <w:t>tamford回答说“真是巧了，你是今天第二个这样给我说的人。”</w:t>
+      </w:r>
+    </w:p>
+    <w:p>
+      <w:pPr>
+        <w:rPr>
+          <w:rFonts w:ascii="黑体" w:eastAsia="黑体" w:hAnsi="黑体"/>
+          <w:sz w:val="24"/>
+          <w:szCs w:val="28"/>
+        </w:rPr>
+      </w:pPr>
+      <w:r>
+        <w:rPr>
+          <w:rFonts w:ascii="黑体" w:eastAsia="黑体" w:hAnsi="黑体"/>
+          <w:sz w:val="24"/>
+          <w:szCs w:val="28"/>
+        </w:rPr>
+        <w:tab/>
+      </w:r>
+      <w:r>
+        <w:rPr>
+          <w:rFonts w:ascii="黑体" w:eastAsia="黑体" w:hAnsi="黑体" w:hint="eastAsia"/>
+          <w:sz w:val="24"/>
+          <w:szCs w:val="28"/>
+        </w:rPr>
+        <w:t>我问到“谁是第一个?”</w:t>
+      </w:r>
+    </w:p>
+    <w:p>
+      <w:pPr>
+        <w:rPr>
+          <w:rFonts w:ascii="黑体" w:eastAsia="黑体" w:hAnsi="黑体" w:hint="eastAsia"/>
+          <w:sz w:val="24"/>
+          <w:szCs w:val="28"/>
+        </w:rPr>
+      </w:pPr>
+      <w:r>
+        <w:rPr>
+          <w:rFonts w:ascii="黑体" w:eastAsia="黑体" w:hAnsi="黑体"/>
+          <w:sz w:val="24"/>
+          <w:szCs w:val="28"/>
+        </w:rPr>
+        <w:tab/>
+        <w:t>Stamford</w:t>
+      </w:r>
+      <w:r>
+        <w:rPr>
+          <w:rFonts w:ascii="黑体" w:eastAsia="黑体" w:hAnsi="黑体" w:hint="eastAsia"/>
+          <w:sz w:val="24"/>
+          <w:szCs w:val="28"/>
+        </w:rPr>
+        <w:t>说“我的一个伙计，他在医院上的化学实验室工作。</w:t>
+      </w:r>
+      <w:r>
+        <w:rPr>
+          <w:rFonts w:ascii="黑体" w:eastAsia="黑体" w:hAnsi="黑体" w:hint="eastAsia"/>
+          <w:sz w:val="24"/>
+          <w:szCs w:val="28"/>
+        </w:rPr>
+        <w:t>他今天早上还在叹气自己看上了一处居所无奈囊中羞涩，又一时半会儿找不到合租人。</w:t>
+      </w:r>
+      <w:r>
+        <w:rPr>
+          <w:rFonts w:ascii="黑体" w:eastAsia="黑体" w:hAnsi="黑体" w:hint="eastAsia"/>
+          <w:sz w:val="24"/>
+          <w:szCs w:val="28"/>
+        </w:rPr>
+        <w:t>”</w:t>
+      </w:r>
+    </w:p>
+    <w:p>
+      <w:pPr>
+        <w:rPr>
+          <w:rFonts w:ascii="黑体" w:eastAsia="黑体" w:hAnsi="黑体" w:hint="eastAsia"/>
+          <w:sz w:val="24"/>
+          <w:szCs w:val="28"/>
+        </w:rPr>
+      </w:pPr>
       <w:r>
         <w:rPr>
           <w:rFonts w:ascii="黑体" w:eastAsia="黑体" w:hAnsi="黑体"/>
@@ -486,6 +684,126 @@
     </w:sectPr>
   </w:body>
 </w:document>
+</file>
+
+<file path=word/numbering.xml><?xml version="1.0" encoding="utf-8"?>
+<w:numbering xmlns:wpc="http://schemas.microsoft.com/office/word/2010/wordprocessingCanvas" xmlns:cx="http://schemas.microsoft.com/office/drawing/2014/chartex" xmlns:cx1="http://schemas.microsoft.com/office/drawing/2015/9/8/chartex" xmlns:cx2="http://schemas.microsoft.com/office/drawing/2015/10/21/chartex" xmlns:cx3="http://schemas.microsoft.com/office/drawing/2016/5/9/chartex" xmlns:cx4="http://schemas.microsoft.com/office/drawing/2016/5/10/chartex" xmlns:cx5="http://schemas.microsoft.com/office/drawing/2016/5/11/chartex" xmlns:cx6="http://schemas.microsoft.com/office/drawing/2016/5/12/chartex" xmlns:cx7="http://schemas.microsoft.com/office/drawing/2016/5/13/chartex" xmlns:cx8="http://schemas.microsoft.com/office/drawing/2016/5/14/chartex" xmlns:mc="http://schemas.openxmlformats.org/markup-compatibility/2006" xmlns:aink="http://schemas.microsoft.com/office/drawing/2016/ink" xmlns:am3d="http://schemas.microsoft.com/office/drawing/2017/model3d" xmlns:o="urn:schemas-microsoft-com:office:office" xmlns:oel="http://schemas.microsoft.com/office/2019/extlst" xmlns:r="http://schemas.openxmlformats.org/officeDocument/2006/relationships" xmlns:m="http://schemas.openxmlformats.org/officeDocument/2006/math" xmlns:v="urn:schemas-microsoft-com:vml" xmlns:wp14="http://schemas.microsoft.com/office/word/2010/wordprocessingDrawing" xmlns:wp="http://schemas.openxmlformats.org/drawingml/2006/wordprocessingDrawing" xmlns:w10="urn:schemas-microsoft-com:office:word" xmlns:w="http://schemas.openxmlformats.org/wordprocessingml/2006/main" xmlns:w14="http://schemas.microsoft.com/office/word/2010/wordml" xmlns:w15="http://schemas.microsoft.com/office/word/2012/wordml" xmlns:w16cex="http://schemas.microsoft.com/office/word/2018/wordml/cex" xmlns:w16cid="http://schemas.microsoft.com/office/word/2016/wordml/cid" xmlns:w16="http://schemas.microsoft.com/office/word/2018/wordml" xmlns:w16sdtdh="http://schemas.microsoft.com/office/word/2020/wordml/sdtdatahash" xmlns:w16se="http://schemas.microsoft.com/office/word/2015/wordml/symex" xmlns:wpg="http://schemas.microsoft.com/office/word/2010/wordprocessingGroup" xmlns:wpi="http://schemas.microsoft.com/office/word/2010/wordprocessingInk" xmlns:wne="http://schemas.microsoft.com/office/word/2006/wordml" xmlns:wps="http://schemas.microsoft.com/office/word/2010/wordprocessingShape" mc:Ignorable="w14 w15 w16se w16cid w16 w16cex w16sdtdh wp14">
+  <w:abstractNum w:abstractNumId="0" w15:restartNumberingAfterBreak="0">
+    <w:nsid w:val="48436C3F"/>
+    <w:multiLevelType w:val="hybridMultilevel"/>
+    <w:tmpl w:val="796C93E4"/>
+    <w:lvl w:ilvl="0" w:tplc="BB2ACC26">
+      <w:numFmt w:val="bullet"/>
+      <w:lvlText w:val="·"/>
+      <w:lvlJc w:val="left"/>
+      <w:pPr>
+        <w:ind w:left="360" w:hanging="360"/>
+      </w:pPr>
+      <w:rPr>
+        <w:rFonts w:ascii="黑体" w:eastAsia="黑体" w:hAnsi="黑体" w:cstheme="minorBidi" w:hint="eastAsia"/>
+      </w:rPr>
+    </w:lvl>
+    <w:lvl w:ilvl="1" w:tplc="04090003" w:tentative="1">
+      <w:start w:val="1"/>
+      <w:numFmt w:val="bullet"/>
+      <w:lvlText w:val=""/>
+      <w:lvlJc w:val="left"/>
+      <w:pPr>
+        <w:ind w:left="840" w:hanging="420"/>
+      </w:pPr>
+      <w:rPr>
+        <w:rFonts w:ascii="Wingdings" w:hAnsi="Wingdings" w:hint="default"/>
+      </w:rPr>
+    </w:lvl>
+    <w:lvl w:ilvl="2" w:tplc="04090005" w:tentative="1">
+      <w:start w:val="1"/>
+      <w:numFmt w:val="bullet"/>
+      <w:lvlText w:val=""/>
+      <w:lvlJc w:val="left"/>
+      <w:pPr>
+        <w:ind w:left="1260" w:hanging="420"/>
+      </w:pPr>
+      <w:rPr>
+        <w:rFonts w:ascii="Wingdings" w:hAnsi="Wingdings" w:hint="default"/>
+      </w:rPr>
+    </w:lvl>
+    <w:lvl w:ilvl="3" w:tplc="04090001" w:tentative="1">
+      <w:start w:val="1"/>
+      <w:numFmt w:val="bullet"/>
+      <w:lvlText w:val=""/>
+      <w:lvlJc w:val="left"/>
+      <w:pPr>
+        <w:ind w:left="1680" w:hanging="420"/>
+      </w:pPr>
+      <w:rPr>
+        <w:rFonts w:ascii="Wingdings" w:hAnsi="Wingdings" w:hint="default"/>
+      </w:rPr>
+    </w:lvl>
+    <w:lvl w:ilvl="4" w:tplc="04090003" w:tentative="1">
+      <w:start w:val="1"/>
+      <w:numFmt w:val="bullet"/>
+      <w:lvlText w:val=""/>
+      <w:lvlJc w:val="left"/>
+      <w:pPr>
+        <w:ind w:left="2100" w:hanging="420"/>
+      </w:pPr>
+      <w:rPr>
+        <w:rFonts w:ascii="Wingdings" w:hAnsi="Wingdings" w:hint="default"/>
+      </w:rPr>
+    </w:lvl>
+    <w:lvl w:ilvl="5" w:tplc="04090005" w:tentative="1">
+      <w:start w:val="1"/>
+      <w:numFmt w:val="bullet"/>
+      <w:lvlText w:val=""/>
+      <w:lvlJc w:val="left"/>
+      <w:pPr>
+        <w:ind w:left="2520" w:hanging="420"/>
+      </w:pPr>
+      <w:rPr>
+        <w:rFonts w:ascii="Wingdings" w:hAnsi="Wingdings" w:hint="default"/>
+      </w:rPr>
+    </w:lvl>
+    <w:lvl w:ilvl="6" w:tplc="04090001" w:tentative="1">
+      <w:start w:val="1"/>
+      <w:numFmt w:val="bullet"/>
+      <w:lvlText w:val=""/>
+      <w:lvlJc w:val="left"/>
+      <w:pPr>
+        <w:ind w:left="2940" w:hanging="420"/>
+      </w:pPr>
+      <w:rPr>
+        <w:rFonts w:ascii="Wingdings" w:hAnsi="Wingdings" w:hint="default"/>
+      </w:rPr>
+    </w:lvl>
+    <w:lvl w:ilvl="7" w:tplc="04090003" w:tentative="1">
+      <w:start w:val="1"/>
+      <w:numFmt w:val="bullet"/>
+      <w:lvlText w:val=""/>
+      <w:lvlJc w:val="left"/>
+      <w:pPr>
+        <w:ind w:left="3360" w:hanging="420"/>
+      </w:pPr>
+      <w:rPr>
+        <w:rFonts w:ascii="Wingdings" w:hAnsi="Wingdings" w:hint="default"/>
+      </w:rPr>
+    </w:lvl>
+    <w:lvl w:ilvl="8" w:tplc="04090005" w:tentative="1">
+      <w:start w:val="1"/>
+      <w:numFmt w:val="bullet"/>
+      <w:lvlText w:val=""/>
+      <w:lvlJc w:val="left"/>
+      <w:pPr>
+        <w:ind w:left="3780" w:hanging="420"/>
+      </w:pPr>
+      <w:rPr>
+        <w:rFonts w:ascii="Wingdings" w:hAnsi="Wingdings" w:hint="default"/>
+      </w:rPr>
+    </w:lvl>
+  </w:abstractNum>
+  <w:num w:numId="1" w16cid:durableId="1037125869">
+    <w:abstractNumId w:val="0"/>
+  </w:num>
+</w:numbering>
 </file>
 
 <file path=word/styles.xml><?xml version="1.0" encoding="utf-8"?>
@@ -915,6 +1233,16 @@
     <w:semiHidden/>
     <w:unhideWhenUsed/>
   </w:style>
+  <w:style w:type="paragraph" w:styleId="a3">
+    <w:name w:val="List Paragraph"/>
+    <w:basedOn w:val="a"/>
+    <w:uiPriority w:val="34"/>
+    <w:qFormat/>
+    <w:rsid w:val="00E4045C"/>
+    <w:pPr>
+      <w:ind w:firstLineChars="200" w:firstLine="420"/>
+    </w:pPr>
+  </w:style>
 </w:styles>
 </file>
 

</xml_diff>

<commit_message>
A study in scarlet chapter1 part4
</commit_message>
<xml_diff>
--- a/doc/福尔摩斯.docx
+++ b/doc/福尔摩斯.docx
@@ -107,6 +107,7 @@
         </w:rPr>
         <w:t>，之后去</w:t>
       </w:r>
+      <w:proofErr w:type="spellStart"/>
       <w:r>
         <w:rPr>
           <w:rFonts w:ascii="黑体" w:eastAsia="黑体" w:hAnsi="黑体" w:hint="eastAsia"/>
@@ -129,7 +130,16 @@
           <w:sz w:val="24"/>
           <w:szCs w:val="28"/>
         </w:rPr>
-        <w:t>y的部队上以外科医生的角色继续深造。我在这里完成了学习，并且作为外壳医生助手，时不时的接触到</w:t>
+        <w:t>y</w:t>
+      </w:r>
+      <w:proofErr w:type="spellEnd"/>
+      <w:r>
+        <w:rPr>
+          <w:rFonts w:ascii="黑体" w:eastAsia="黑体" w:hAnsi="黑体" w:hint="eastAsia"/>
+          <w:sz w:val="24"/>
+          <w:szCs w:val="28"/>
+        </w:rPr>
+        <w:t>的部队上以外科医生的角色继续深造。我在这里完成了学习，并且作为外壳医生助手，时不时的接触到</w:t>
       </w:r>
       <w:r>
         <w:rPr>
@@ -620,7 +630,7 @@
     <w:p>
       <w:pPr>
         <w:rPr>
-          <w:rFonts w:ascii="黑体" w:eastAsia="黑体" w:hAnsi="黑体" w:hint="eastAsia"/>
+          <w:rFonts w:ascii="黑体" w:eastAsia="黑体" w:hAnsi="黑体"/>
           <w:sz w:val="24"/>
           <w:szCs w:val="28"/>
         </w:rPr>
@@ -662,7 +672,7 @@
     <w:p>
       <w:pPr>
         <w:rPr>
-          <w:rFonts w:ascii="黑体" w:eastAsia="黑体" w:hAnsi="黑体" w:hint="eastAsia"/>
+          <w:rFonts w:ascii="黑体" w:eastAsia="黑体" w:hAnsi="黑体"/>
           <w:sz w:val="24"/>
           <w:szCs w:val="28"/>
         </w:rPr>
@@ -674,6 +684,322 @@
           <w:szCs w:val="28"/>
         </w:rPr>
         <w:tab/>
+      </w:r>
+      <w:r>
+        <w:rPr>
+          <w:rFonts w:ascii="黑体" w:eastAsia="黑体" w:hAnsi="黑体" w:hint="eastAsia"/>
+          <w:sz w:val="24"/>
+          <w:szCs w:val="28"/>
+        </w:rPr>
+        <w:t>我激动道“正合我意呀，他要是想找人合租，分摊昂贵的房租，我就是那个</w:t>
+      </w:r>
+      <w:r>
+        <w:rPr>
+          <w:rFonts w:ascii="黑体" w:eastAsia="黑体" w:hAnsi="黑体" w:hint="eastAsia"/>
+          <w:sz w:val="24"/>
+          <w:szCs w:val="28"/>
+        </w:rPr>
+        <w:lastRenderedPageBreak/>
+        <w:t>人啦，有个伴儿总比一个人孤零零的要强。”</w:t>
+      </w:r>
+    </w:p>
+    <w:p>
+      <w:pPr>
+        <w:rPr>
+          <w:rFonts w:ascii="黑体" w:eastAsia="黑体" w:hAnsi="黑体"/>
+          <w:sz w:val="24"/>
+          <w:szCs w:val="28"/>
+        </w:rPr>
+      </w:pPr>
+      <w:r>
+        <w:rPr>
+          <w:rFonts w:ascii="黑体" w:eastAsia="黑体" w:hAnsi="黑体"/>
+          <w:sz w:val="24"/>
+          <w:szCs w:val="28"/>
+        </w:rPr>
+        <w:tab/>
+        <w:t>S</w:t>
+      </w:r>
+      <w:r>
+        <w:rPr>
+          <w:rFonts w:ascii="黑体" w:eastAsia="黑体" w:hAnsi="黑体" w:hint="eastAsia"/>
+          <w:sz w:val="24"/>
+          <w:szCs w:val="28"/>
+        </w:rPr>
+        <w:t>tamford</w:t>
+      </w:r>
+      <w:r>
+        <w:rPr>
+          <w:rFonts w:ascii="黑体" w:eastAsia="黑体" w:hAnsi="黑体" w:hint="eastAsia"/>
+          <w:sz w:val="24"/>
+          <w:szCs w:val="28"/>
+        </w:rPr>
+        <w:t>在红酒杯前，眼神奇怪的打量着我说到“你还不知道</w:t>
+      </w:r>
+      <w:r>
+        <w:rPr>
+          <w:rFonts w:ascii="黑体" w:eastAsia="黑体" w:hAnsi="黑体"/>
+          <w:sz w:val="24"/>
+          <w:szCs w:val="28"/>
+        </w:rPr>
+        <w:t>Sherlock Holmes</w:t>
+      </w:r>
+      <w:r>
+        <w:rPr>
+          <w:rFonts w:ascii="黑体" w:eastAsia="黑体" w:hAnsi="黑体" w:hint="eastAsia"/>
+          <w:sz w:val="24"/>
+          <w:szCs w:val="28"/>
+        </w:rPr>
+        <w:t>是谁吧，当然了，要是你想找个长期的室友就不这么想了。”</w:t>
+      </w:r>
+    </w:p>
+    <w:p>
+      <w:pPr>
+        <w:rPr>
+          <w:rFonts w:ascii="黑体" w:eastAsia="黑体" w:hAnsi="黑体"/>
+          <w:sz w:val="24"/>
+          <w:szCs w:val="28"/>
+        </w:rPr>
+      </w:pPr>
+      <w:r>
+        <w:rPr>
+          <w:rFonts w:ascii="黑体" w:eastAsia="黑体" w:hAnsi="黑体"/>
+          <w:sz w:val="24"/>
+          <w:szCs w:val="28"/>
+        </w:rPr>
+        <w:tab/>
+      </w:r>
+      <w:r>
+        <w:rPr>
+          <w:rFonts w:ascii="黑体" w:eastAsia="黑体" w:hAnsi="黑体" w:hint="eastAsia"/>
+          <w:sz w:val="24"/>
+          <w:szCs w:val="28"/>
+        </w:rPr>
+        <w:t>我问道“怎么者，这哥们儿有啥不妥吗？”</w:t>
+      </w:r>
+    </w:p>
+    <w:p>
+      <w:pPr>
+        <w:rPr>
+          <w:rFonts w:ascii="黑体" w:eastAsia="黑体" w:hAnsi="黑体"/>
+          <w:sz w:val="24"/>
+          <w:szCs w:val="28"/>
+        </w:rPr>
+      </w:pPr>
+      <w:r>
+        <w:rPr>
+          <w:rFonts w:ascii="黑体" w:eastAsia="黑体" w:hAnsi="黑体"/>
+          <w:sz w:val="24"/>
+          <w:szCs w:val="28"/>
+        </w:rPr>
+        <w:tab/>
+      </w:r>
+      <w:r>
+        <w:rPr>
+          <w:rFonts w:ascii="黑体" w:eastAsia="黑体" w:hAnsi="黑体" w:hint="eastAsia"/>
+          <w:sz w:val="24"/>
+          <w:szCs w:val="28"/>
+        </w:rPr>
+        <w:t>Stamfor</w:t>
+      </w:r>
+      <w:r>
+        <w:rPr>
+          <w:rFonts w:ascii="黑体" w:eastAsia="黑体" w:hAnsi="黑体"/>
+          <w:sz w:val="24"/>
+          <w:szCs w:val="28"/>
+        </w:rPr>
+        <w:t>d</w:t>
+      </w:r>
+      <w:r>
+        <w:rPr>
+          <w:rFonts w:ascii="黑体" w:eastAsia="黑体" w:hAnsi="黑体" w:hint="eastAsia"/>
+          <w:sz w:val="24"/>
+          <w:szCs w:val="28"/>
+        </w:rPr>
+        <w:t>说到“并不是说他有什么不妥，只是说他这个人的想法有些特立独行，尤其是在一些科学领域上，他表现的极为热情。</w:t>
+      </w:r>
+      <w:r>
+        <w:rPr>
+          <w:rFonts w:ascii="黑体" w:eastAsia="黑体" w:hAnsi="黑体" w:hint="eastAsia"/>
+          <w:sz w:val="24"/>
+          <w:szCs w:val="28"/>
+        </w:rPr>
+        <w:t>不过据我所知，这伙计还是比较不错的。</w:t>
+      </w:r>
+      <w:r>
+        <w:rPr>
+          <w:rFonts w:ascii="黑体" w:eastAsia="黑体" w:hAnsi="黑体" w:hint="eastAsia"/>
+          <w:sz w:val="24"/>
+          <w:szCs w:val="28"/>
+        </w:rPr>
+        <w:t>”</w:t>
+      </w:r>
+    </w:p>
+    <w:p>
+      <w:pPr>
+        <w:rPr>
+          <w:rFonts w:ascii="黑体" w:eastAsia="黑体" w:hAnsi="黑体"/>
+          <w:sz w:val="24"/>
+          <w:szCs w:val="28"/>
+        </w:rPr>
+      </w:pPr>
+      <w:r>
+        <w:rPr>
+          <w:rFonts w:ascii="黑体" w:eastAsia="黑体" w:hAnsi="黑体"/>
+          <w:sz w:val="24"/>
+          <w:szCs w:val="28"/>
+        </w:rPr>
+        <w:tab/>
+      </w:r>
+      <w:r>
+        <w:rPr>
+          <w:rFonts w:ascii="黑体" w:eastAsia="黑体" w:hAnsi="黑体" w:hint="eastAsia"/>
+          <w:sz w:val="24"/>
+          <w:szCs w:val="28"/>
+        </w:rPr>
+        <w:t>我问道“我猜他是不是是医学科的学生？”</w:t>
+      </w:r>
+    </w:p>
+    <w:p>
+      <w:pPr>
+        <w:rPr>
+          <w:rFonts w:ascii="黑体" w:eastAsia="黑体" w:hAnsi="黑体"/>
+          <w:sz w:val="24"/>
+          <w:szCs w:val="28"/>
+        </w:rPr>
+      </w:pPr>
+      <w:r>
+        <w:rPr>
+          <w:rFonts w:ascii="黑体" w:eastAsia="黑体" w:hAnsi="黑体"/>
+          <w:sz w:val="24"/>
+          <w:szCs w:val="28"/>
+        </w:rPr>
+        <w:tab/>
+        <w:t>S</w:t>
+      </w:r>
+      <w:r>
+        <w:rPr>
+          <w:rFonts w:ascii="黑体" w:eastAsia="黑体" w:hAnsi="黑体" w:hint="eastAsia"/>
+          <w:sz w:val="24"/>
+          <w:szCs w:val="28"/>
+        </w:rPr>
+        <w:t>tamford说到“不是的，其实不也不知道他在那干啥。不过他非常精通解刨学，同时也是个一流的化学家，只不过到目前为止，他从未接受过系统的医学课程学习。</w:t>
+      </w:r>
+      <w:r>
+        <w:rPr>
+          <w:rFonts w:ascii="黑体" w:eastAsia="黑体" w:hAnsi="黑体" w:hint="eastAsia"/>
+          <w:sz w:val="24"/>
+          <w:szCs w:val="28"/>
+        </w:rPr>
+        <w:t>他的研究总是零零散散，方向冷门，但是也积攒了很多不寻常的知识以至于震惊了他的教授。</w:t>
+      </w:r>
+      <w:r>
+        <w:rPr>
+          <w:rFonts w:ascii="黑体" w:eastAsia="黑体" w:hAnsi="黑体" w:hint="eastAsia"/>
+          <w:sz w:val="24"/>
+          <w:szCs w:val="28"/>
+        </w:rPr>
+        <w:t>”</w:t>
+      </w:r>
+    </w:p>
+    <w:p>
+      <w:pPr>
+        <w:rPr>
+          <w:rFonts w:ascii="黑体" w:eastAsia="黑体" w:hAnsi="黑体"/>
+          <w:sz w:val="24"/>
+          <w:szCs w:val="28"/>
+        </w:rPr>
+      </w:pPr>
+      <w:r>
+        <w:rPr>
+          <w:rFonts w:ascii="黑体" w:eastAsia="黑体" w:hAnsi="黑体"/>
+          <w:sz w:val="24"/>
+          <w:szCs w:val="28"/>
+        </w:rPr>
+        <w:tab/>
+      </w:r>
+      <w:r>
+        <w:rPr>
+          <w:rFonts w:ascii="黑体" w:eastAsia="黑体" w:hAnsi="黑体" w:hint="eastAsia"/>
+          <w:sz w:val="24"/>
+          <w:szCs w:val="28"/>
+        </w:rPr>
+        <w:t>我问道</w:t>
+      </w:r>
+      <w:r>
+        <w:rPr>
+          <w:rFonts w:ascii="黑体" w:eastAsia="黑体" w:hAnsi="黑体" w:hint="eastAsia"/>
+          <w:sz w:val="24"/>
+          <w:szCs w:val="28"/>
+        </w:rPr>
+        <w:t>“你没问过他，他搞这些研究是要去干点啥么？”</w:t>
+      </w:r>
+    </w:p>
+    <w:p>
+      <w:pPr>
+        <w:rPr>
+          <w:rFonts w:ascii="黑体" w:eastAsia="黑体" w:hAnsi="黑体"/>
+          <w:sz w:val="24"/>
+          <w:szCs w:val="28"/>
+        </w:rPr>
+      </w:pPr>
+      <w:r>
+        <w:rPr>
+          <w:rFonts w:ascii="黑体" w:eastAsia="黑体" w:hAnsi="黑体"/>
+          <w:sz w:val="24"/>
+          <w:szCs w:val="28"/>
+        </w:rPr>
+        <w:tab/>
+        <w:t>S</w:t>
+      </w:r>
+      <w:r>
+        <w:rPr>
+          <w:rFonts w:ascii="黑体" w:eastAsia="黑体" w:hAnsi="黑体" w:hint="eastAsia"/>
+          <w:sz w:val="24"/>
+          <w:szCs w:val="28"/>
+        </w:rPr>
+        <w:t>tamford说到“没问过，他并不是一个容易亲近的人，不过如果话题足够有料，他也是比较健谈的。”</w:t>
+      </w:r>
+    </w:p>
+    <w:p>
+      <w:pPr>
+        <w:rPr>
+          <w:rFonts w:ascii="黑体" w:eastAsia="黑体" w:hAnsi="黑体" w:hint="eastAsia"/>
+          <w:sz w:val="24"/>
+          <w:szCs w:val="28"/>
+        </w:rPr>
+      </w:pPr>
+      <w:r>
+        <w:rPr>
+          <w:rFonts w:ascii="黑体" w:eastAsia="黑体" w:hAnsi="黑体"/>
+          <w:sz w:val="24"/>
+          <w:szCs w:val="28"/>
+        </w:rPr>
+        <w:tab/>
+      </w:r>
+      <w:r>
+        <w:rPr>
+          <w:rFonts w:ascii="黑体" w:eastAsia="黑体" w:hAnsi="黑体" w:hint="eastAsia"/>
+          <w:sz w:val="24"/>
+          <w:szCs w:val="28"/>
+        </w:rPr>
+        <w:t>我说道“我还真想见见他呢，我更想和这种能静下心来做事的人一起相处，我现在实在是受不了刺激了。阿富汗的经历足以让我受的够够的了</w:t>
+      </w:r>
+      <w:r>
+        <w:rPr>
+          <w:rFonts w:ascii="黑体" w:eastAsia="黑体" w:hAnsi="黑体" w:hint="eastAsia"/>
+          <w:sz w:val="24"/>
+          <w:szCs w:val="28"/>
+        </w:rPr>
+        <w:t>。我该咋样联系他呢？</w:t>
+      </w:r>
+      <w:r>
+        <w:rPr>
+          <w:rFonts w:ascii="黑体" w:eastAsia="黑体" w:hAnsi="黑体" w:hint="eastAsia"/>
+          <w:sz w:val="24"/>
+          <w:szCs w:val="28"/>
+        </w:rPr>
+        <w:t>”</w:t>
       </w:r>
     </w:p>
     <w:sectPr>

</xml_diff>

<commit_message>
study in scarlet chapter1 part5
</commit_message>
<xml_diff>
--- a/doc/福尔摩斯.docx
+++ b/doc/福尔摩斯.docx
@@ -107,7 +107,6 @@
         </w:rPr>
         <w:t>，之后去</w:t>
       </w:r>
-      <w:proofErr w:type="spellStart"/>
       <w:r>
         <w:rPr>
           <w:rFonts w:ascii="黑体" w:eastAsia="黑体" w:hAnsi="黑体" w:hint="eastAsia"/>
@@ -130,16 +129,7 @@
           <w:sz w:val="24"/>
           <w:szCs w:val="28"/>
         </w:rPr>
-        <w:t>y</w:t>
-      </w:r>
-      <w:proofErr w:type="spellEnd"/>
-      <w:r>
-        <w:rPr>
-          <w:rFonts w:ascii="黑体" w:eastAsia="黑体" w:hAnsi="黑体" w:hint="eastAsia"/>
-          <w:sz w:val="24"/>
-          <w:szCs w:val="28"/>
-        </w:rPr>
-        <w:t>的部队上以外科医生的角色继续深造。我在这里完成了学习，并且作为外壳医生助手，时不时的接触到</w:t>
+        <w:t>y的部队上以外科医生的角色继续深造。我在这里完成了学习，并且作为外壳医生助手，时不时的接触到</w:t>
       </w:r>
       <w:r>
         <w:rPr>
@@ -964,7 +954,7 @@
     <w:p>
       <w:pPr>
         <w:rPr>
-          <w:rFonts w:ascii="黑体" w:eastAsia="黑体" w:hAnsi="黑体" w:hint="eastAsia"/>
+          <w:rFonts w:ascii="黑体" w:eastAsia="黑体" w:hAnsi="黑体"/>
           <w:sz w:val="24"/>
           <w:szCs w:val="28"/>
         </w:rPr>
@@ -1001,6 +991,609 @@
         </w:rPr>
         <w:t>”</w:t>
       </w:r>
+    </w:p>
+    <w:p>
+      <w:pPr>
+        <w:rPr>
+          <w:rFonts w:ascii="黑体" w:eastAsia="黑体" w:hAnsi="黑体"/>
+          <w:sz w:val="24"/>
+          <w:szCs w:val="28"/>
+        </w:rPr>
+      </w:pPr>
+      <w:r>
+        <w:rPr>
+          <w:rFonts w:ascii="黑体" w:eastAsia="黑体" w:hAnsi="黑体"/>
+          <w:sz w:val="24"/>
+          <w:szCs w:val="28"/>
+        </w:rPr>
+        <w:tab/>
+        <w:t>S</w:t>
+      </w:r>
+      <w:r>
+        <w:rPr>
+          <w:rFonts w:ascii="黑体" w:eastAsia="黑体" w:hAnsi="黑体" w:hint="eastAsia"/>
+          <w:sz w:val="24"/>
+          <w:szCs w:val="28"/>
+        </w:rPr>
+        <w:t>tamford回答道“他现在肯定是在实验室，他要么几周不在，要么就是待一天，要是你想去，咱午饭后一起开车过去看看。”</w:t>
+      </w:r>
+    </w:p>
+    <w:p>
+      <w:pPr>
+        <w:rPr>
+          <w:rFonts w:ascii="黑体" w:eastAsia="黑体" w:hAnsi="黑体"/>
+          <w:sz w:val="24"/>
+          <w:szCs w:val="28"/>
+        </w:rPr>
+      </w:pPr>
+      <w:r>
+        <w:rPr>
+          <w:rFonts w:ascii="黑体" w:eastAsia="黑体" w:hAnsi="黑体"/>
+          <w:sz w:val="24"/>
+          <w:szCs w:val="28"/>
+        </w:rPr>
+        <w:tab/>
+      </w:r>
+      <w:r>
+        <w:rPr>
+          <w:rFonts w:ascii="黑体" w:eastAsia="黑体" w:hAnsi="黑体" w:hint="eastAsia"/>
+          <w:sz w:val="24"/>
+          <w:szCs w:val="28"/>
+        </w:rPr>
+        <w:t>我说“ok”只有我们又开始侃点别的了。</w:t>
+      </w:r>
+    </w:p>
+    <w:p>
+      <w:pPr>
+        <w:rPr>
+          <w:rFonts w:ascii="黑体" w:eastAsia="黑体" w:hAnsi="黑体"/>
+          <w:sz w:val="24"/>
+          <w:szCs w:val="28"/>
+        </w:rPr>
+      </w:pPr>
+      <w:r>
+        <w:rPr>
+          <w:rFonts w:ascii="黑体" w:eastAsia="黑体" w:hAnsi="黑体"/>
+          <w:sz w:val="24"/>
+          <w:szCs w:val="28"/>
+        </w:rPr>
+        <w:tab/>
+      </w:r>
+      <w:r>
+        <w:rPr>
+          <w:rFonts w:ascii="黑体" w:eastAsia="黑体" w:hAnsi="黑体" w:hint="eastAsia"/>
+          <w:sz w:val="24"/>
+          <w:szCs w:val="28"/>
+        </w:rPr>
+        <w:t>当我们离开Holborn，前往医院的时候，</w:t>
+      </w:r>
+      <w:r>
+        <w:rPr>
+          <w:rFonts w:ascii="黑体" w:eastAsia="黑体" w:hAnsi="黑体"/>
+          <w:sz w:val="24"/>
+          <w:szCs w:val="28"/>
+        </w:rPr>
+        <w:t>Stamford</w:t>
+      </w:r>
+      <w:r>
+        <w:rPr>
+          <w:rFonts w:ascii="黑体" w:eastAsia="黑体" w:hAnsi="黑体" w:hint="eastAsia"/>
+          <w:sz w:val="24"/>
+          <w:szCs w:val="28"/>
+        </w:rPr>
+        <w:t>又给我说的点他别的一些事情</w:t>
+      </w:r>
+      <w:r>
+        <w:rPr>
+          <w:rFonts w:ascii="黑体" w:eastAsia="黑体" w:hAnsi="黑体" w:hint="eastAsia"/>
+          <w:sz w:val="24"/>
+          <w:szCs w:val="28"/>
+        </w:rPr>
+        <w:t>。</w:t>
+      </w:r>
+    </w:p>
+    <w:p>
+      <w:pPr>
+        <w:rPr>
+          <w:rFonts w:ascii="黑体" w:eastAsia="黑体" w:hAnsi="黑体"/>
+          <w:sz w:val="24"/>
+          <w:szCs w:val="28"/>
+        </w:rPr>
+      </w:pPr>
+      <w:r>
+        <w:rPr>
+          <w:rFonts w:ascii="黑体" w:eastAsia="黑体" w:hAnsi="黑体"/>
+          <w:sz w:val="24"/>
+          <w:szCs w:val="28"/>
+        </w:rPr>
+        <w:tab/>
+        <w:t>S</w:t>
+      </w:r>
+      <w:r>
+        <w:rPr>
+          <w:rFonts w:ascii="黑体" w:eastAsia="黑体" w:hAnsi="黑体" w:hint="eastAsia"/>
+          <w:sz w:val="24"/>
+          <w:szCs w:val="28"/>
+        </w:rPr>
+        <w:t>tamford说到“到时候你和人处不来</w:t>
+      </w:r>
+      <w:r>
+        <w:rPr>
+          <w:rFonts w:ascii="黑体" w:eastAsia="黑体" w:hAnsi="黑体" w:hint="eastAsia"/>
+          <w:sz w:val="24"/>
+          <w:szCs w:val="28"/>
+        </w:rPr>
+        <w:t>可不能怪我啊，我对他的了解只不过是基于碰巧在实验室里见到过他而已，要是你们俩确实处不来，你可不能因此而责怪我啊。</w:t>
+      </w:r>
+      <w:r>
+        <w:rPr>
+          <w:rFonts w:ascii="黑体" w:eastAsia="黑体" w:hAnsi="黑体" w:hint="eastAsia"/>
+          <w:sz w:val="24"/>
+          <w:szCs w:val="28"/>
+        </w:rPr>
+        <w:t>”</w:t>
+      </w:r>
+    </w:p>
+    <w:p>
+      <w:pPr>
+        <w:rPr>
+          <w:rFonts w:ascii="黑体" w:eastAsia="黑体" w:hAnsi="黑体"/>
+          <w:sz w:val="24"/>
+          <w:szCs w:val="28"/>
+        </w:rPr>
+      </w:pPr>
+      <w:r>
+        <w:rPr>
+          <w:rFonts w:ascii="黑体" w:eastAsia="黑体" w:hAnsi="黑体"/>
+          <w:sz w:val="24"/>
+          <w:szCs w:val="28"/>
+        </w:rPr>
+        <w:tab/>
+      </w:r>
+      <w:r>
+        <w:rPr>
+          <w:rFonts w:ascii="黑体" w:eastAsia="黑体" w:hAnsi="黑体" w:hint="eastAsia"/>
+          <w:sz w:val="24"/>
+          <w:szCs w:val="28"/>
+        </w:rPr>
+        <w:t>我回答说“</w:t>
+      </w:r>
+      <w:r>
+        <w:rPr>
+          <w:rFonts w:ascii="黑体" w:eastAsia="黑体" w:hAnsi="黑体" w:hint="eastAsia"/>
+          <w:sz w:val="24"/>
+          <w:szCs w:val="28"/>
+        </w:rPr>
+        <w:t>对我来说，如果是这样，那我和他也是好聚好散。我知道你也只是不想好心办坏事，这伙计到底是脾气有多么古怪，还是说有什么其他的事情，你大胆直言即可。</w:t>
+      </w:r>
+      <w:r>
+        <w:rPr>
+          <w:rFonts w:ascii="黑体" w:eastAsia="黑体" w:hAnsi="黑体" w:hint="eastAsia"/>
+          <w:sz w:val="24"/>
+          <w:szCs w:val="28"/>
+        </w:rPr>
+        <w:t>”</w:t>
+      </w:r>
+    </w:p>
+    <w:p>
+      <w:pPr>
+        <w:rPr>
+          <w:rFonts w:ascii="黑体" w:eastAsia="黑体" w:hAnsi="黑体"/>
+          <w:sz w:val="24"/>
+          <w:szCs w:val="28"/>
+        </w:rPr>
+      </w:pPr>
+      <w:r>
+        <w:rPr>
+          <w:rFonts w:ascii="黑体" w:eastAsia="黑体" w:hAnsi="黑体"/>
+          <w:sz w:val="24"/>
+          <w:szCs w:val="28"/>
+        </w:rPr>
+        <w:tab/>
+      </w:r>
+      <w:r>
+        <w:rPr>
+          <w:rFonts w:ascii="黑体" w:eastAsia="黑体" w:hAnsi="黑体"/>
+          <w:sz w:val="24"/>
+          <w:szCs w:val="28"/>
+        </w:rPr>
+        <w:t>S</w:t>
+      </w:r>
+      <w:r>
+        <w:rPr>
+          <w:rFonts w:ascii="黑体" w:eastAsia="黑体" w:hAnsi="黑体" w:hint="eastAsia"/>
+          <w:sz w:val="24"/>
+          <w:szCs w:val="28"/>
+        </w:rPr>
+        <w:t>tam</w:t>
+      </w:r>
+      <w:r>
+        <w:rPr>
+          <w:rFonts w:ascii="黑体" w:eastAsia="黑体" w:hAnsi="黑体"/>
+          <w:sz w:val="24"/>
+          <w:szCs w:val="28"/>
+        </w:rPr>
+        <w:t>for</w:t>
+      </w:r>
+      <w:r>
+        <w:rPr>
+          <w:rFonts w:ascii="黑体" w:eastAsia="黑体" w:hAnsi="黑体" w:hint="eastAsia"/>
+          <w:sz w:val="24"/>
+          <w:szCs w:val="28"/>
+        </w:rPr>
+        <w:t>d笑着说“有些事情这可意会不可言传。对我来说Holmes是一个偏执的科学</w:t>
+      </w:r>
+      <w:r>
+        <w:rPr>
+          <w:rFonts w:ascii="黑体" w:eastAsia="黑体" w:hAnsi="黑体" w:hint="eastAsia"/>
+          <w:sz w:val="24"/>
+          <w:szCs w:val="28"/>
+        </w:rPr>
+        <w:t>分子以至于有时候过于冷漠。我可以想象，如果他在你的蔬菜里加一点生物碱的话，你可要担待担待，这并不是恶意为之，只不过是</w:t>
+      </w:r>
+      <w:r>
+        <w:rPr>
+          <w:rFonts w:ascii="黑体" w:eastAsia="黑体" w:hAnsi="黑体" w:hint="eastAsia"/>
+          <w:sz w:val="24"/>
+          <w:szCs w:val="28"/>
+        </w:rPr>
+        <w:t>想要验证一些东西。对他来首，说句公道话，你要是这样对他，他也不会生气的。他似乎对探求真理也是和有耐心的。</w:t>
+      </w:r>
+      <w:r>
+        <w:rPr>
+          <w:rFonts w:ascii="黑体" w:eastAsia="黑体" w:hAnsi="黑体" w:hint="eastAsia"/>
+          <w:sz w:val="24"/>
+          <w:szCs w:val="28"/>
+        </w:rPr>
+        <w:t>”</w:t>
+      </w:r>
+    </w:p>
+    <w:p>
+      <w:pPr>
+        <w:rPr>
+          <w:rFonts w:ascii="黑体" w:eastAsia="黑体" w:hAnsi="黑体"/>
+          <w:sz w:val="24"/>
+          <w:szCs w:val="28"/>
+        </w:rPr>
+      </w:pPr>
+      <w:r>
+        <w:rPr>
+          <w:rFonts w:ascii="黑体" w:eastAsia="黑体" w:hAnsi="黑体"/>
+          <w:sz w:val="24"/>
+          <w:szCs w:val="28"/>
+        </w:rPr>
+        <w:tab/>
+      </w:r>
+      <w:r>
+        <w:rPr>
+          <w:rFonts w:ascii="黑体" w:eastAsia="黑体" w:hAnsi="黑体" w:hint="eastAsia"/>
+          <w:sz w:val="24"/>
+          <w:szCs w:val="28"/>
+        </w:rPr>
+        <w:t>我回答道“很好！”</w:t>
+      </w:r>
+    </w:p>
+    <w:p>
+      <w:pPr>
+        <w:rPr>
+          <w:rFonts w:ascii="黑体" w:eastAsia="黑体" w:hAnsi="黑体"/>
+          <w:sz w:val="24"/>
+          <w:szCs w:val="28"/>
+        </w:rPr>
+      </w:pPr>
+      <w:r>
+        <w:rPr>
+          <w:rFonts w:ascii="黑体" w:eastAsia="黑体" w:hAnsi="黑体"/>
+          <w:sz w:val="24"/>
+          <w:szCs w:val="28"/>
+        </w:rPr>
+        <w:tab/>
+      </w:r>
+      <w:r>
+        <w:rPr>
+          <w:rFonts w:ascii="黑体" w:eastAsia="黑体" w:hAnsi="黑体"/>
+          <w:sz w:val="24"/>
+          <w:szCs w:val="28"/>
+        </w:rPr>
+        <w:t>S</w:t>
+      </w:r>
+      <w:r>
+        <w:rPr>
+          <w:rFonts w:ascii="黑体" w:eastAsia="黑体" w:hAnsi="黑体" w:hint="eastAsia"/>
+          <w:sz w:val="24"/>
+          <w:szCs w:val="28"/>
+        </w:rPr>
+        <w:t>tamfor</w:t>
+      </w:r>
+      <w:r>
+        <w:rPr>
+          <w:rFonts w:ascii="黑体" w:eastAsia="黑体" w:hAnsi="黑体"/>
+          <w:sz w:val="24"/>
+          <w:szCs w:val="28"/>
+        </w:rPr>
+        <w:t>d</w:t>
+      </w:r>
+      <w:r>
+        <w:rPr>
+          <w:rFonts w:ascii="黑体" w:eastAsia="黑体" w:hAnsi="黑体" w:hint="eastAsia"/>
+          <w:sz w:val="24"/>
+          <w:szCs w:val="28"/>
+        </w:rPr>
+        <w:t>说“当然了，我那样说肯定是有点过了。但是如果是在解剖室里拿个小棍鞭尸的话，这样一来就显得不那么奇怪了。”</w:t>
+      </w:r>
+    </w:p>
+    <w:p>
+      <w:pPr>
+        <w:rPr>
+          <w:rFonts w:ascii="黑体" w:eastAsia="黑体" w:hAnsi="黑体"/>
+          <w:sz w:val="24"/>
+          <w:szCs w:val="28"/>
+        </w:rPr>
+      </w:pPr>
+      <w:r>
+        <w:rPr>
+          <w:rFonts w:ascii="黑体" w:eastAsia="黑体" w:hAnsi="黑体"/>
+          <w:sz w:val="24"/>
+          <w:szCs w:val="28"/>
+        </w:rPr>
+        <w:tab/>
+      </w:r>
+      <w:r>
+        <w:rPr>
+          <w:rFonts w:ascii="黑体" w:eastAsia="黑体" w:hAnsi="黑体" w:hint="eastAsia"/>
+          <w:sz w:val="24"/>
+          <w:szCs w:val="28"/>
+        </w:rPr>
+        <w:t>我说“鞭尸？”</w:t>
+      </w:r>
+    </w:p>
+    <w:p>
+      <w:pPr>
+        <w:rPr>
+          <w:rFonts w:ascii="黑体" w:eastAsia="黑体" w:hAnsi="黑体"/>
+          <w:sz w:val="24"/>
+          <w:szCs w:val="28"/>
+        </w:rPr>
+      </w:pPr>
+      <w:r>
+        <w:rPr>
+          <w:rFonts w:ascii="黑体" w:eastAsia="黑体" w:hAnsi="黑体"/>
+          <w:sz w:val="24"/>
+          <w:szCs w:val="28"/>
+        </w:rPr>
+        <w:tab/>
+        <w:t>S</w:t>
+      </w:r>
+      <w:r>
+        <w:rPr>
+          <w:rFonts w:ascii="黑体" w:eastAsia="黑体" w:hAnsi="黑体" w:hint="eastAsia"/>
+          <w:sz w:val="24"/>
+          <w:szCs w:val="28"/>
+        </w:rPr>
+        <w:t>tamford说“是啊，</w:t>
+      </w:r>
+      <w:r>
+        <w:rPr>
+          <w:rFonts w:ascii="黑体" w:eastAsia="黑体" w:hAnsi="黑体" w:hint="eastAsia"/>
+          <w:sz w:val="24"/>
+          <w:szCs w:val="28"/>
+        </w:rPr>
+        <w:t>我之前亲眼所见</w:t>
+      </w:r>
+      <w:r>
+        <w:rPr>
+          <w:rFonts w:ascii="黑体" w:eastAsia="黑体" w:hAnsi="黑体" w:hint="eastAsia"/>
+          <w:sz w:val="24"/>
+          <w:szCs w:val="28"/>
+        </w:rPr>
+        <w:t>，</w:t>
+      </w:r>
+      <w:r>
+        <w:rPr>
+          <w:rFonts w:ascii="黑体" w:eastAsia="黑体" w:hAnsi="黑体" w:hint="eastAsia"/>
+          <w:sz w:val="24"/>
+          <w:szCs w:val="28"/>
+        </w:rPr>
+        <w:t>他就是这样去</w:t>
+      </w:r>
+      <w:r>
+        <w:rPr>
+          <w:rFonts w:ascii="黑体" w:eastAsia="黑体" w:hAnsi="黑体" w:hint="eastAsia"/>
+          <w:sz w:val="24"/>
+          <w:szCs w:val="28"/>
+        </w:rPr>
+        <w:t>验证死后的擦伤</w:t>
+      </w:r>
+      <w:r>
+        <w:rPr>
+          <w:rFonts w:ascii="黑体" w:eastAsia="黑体" w:hAnsi="黑体" w:hint="eastAsia"/>
+          <w:sz w:val="24"/>
+          <w:szCs w:val="28"/>
+        </w:rPr>
+        <w:t>结果的。</w:t>
+      </w:r>
+      <w:r>
+        <w:rPr>
+          <w:rFonts w:ascii="黑体" w:eastAsia="黑体" w:hAnsi="黑体" w:hint="eastAsia"/>
+          <w:sz w:val="24"/>
+          <w:szCs w:val="28"/>
+        </w:rPr>
+        <w:t>”</w:t>
+      </w:r>
+    </w:p>
+    <w:p>
+      <w:pPr>
+        <w:rPr>
+          <w:rFonts w:ascii="黑体" w:eastAsia="黑体" w:hAnsi="黑体"/>
+          <w:sz w:val="24"/>
+          <w:szCs w:val="28"/>
+        </w:rPr>
+      </w:pPr>
+      <w:r>
+        <w:rPr>
+          <w:rFonts w:ascii="黑体" w:eastAsia="黑体" w:hAnsi="黑体"/>
+          <w:sz w:val="24"/>
+          <w:szCs w:val="28"/>
+        </w:rPr>
+        <w:tab/>
+      </w:r>
+      <w:r>
+        <w:rPr>
+          <w:rFonts w:ascii="黑体" w:eastAsia="黑体" w:hAnsi="黑体" w:hint="eastAsia"/>
+          <w:sz w:val="24"/>
+          <w:szCs w:val="28"/>
+        </w:rPr>
+        <w:t>我问到“</w:t>
+      </w:r>
+      <w:r>
+        <w:rPr>
+          <w:rFonts w:ascii="黑体" w:eastAsia="黑体" w:hAnsi="黑体" w:hint="eastAsia"/>
+          <w:sz w:val="24"/>
+          <w:szCs w:val="28"/>
+        </w:rPr>
+        <w:t>你之前不是说他不是医学生么？</w:t>
+      </w:r>
+      <w:r>
+        <w:rPr>
+          <w:rFonts w:ascii="黑体" w:eastAsia="黑体" w:hAnsi="黑体" w:hint="eastAsia"/>
+          <w:sz w:val="24"/>
+          <w:szCs w:val="28"/>
+        </w:rPr>
+        <w:t>”</w:t>
+      </w:r>
+    </w:p>
+    <w:p>
+      <w:pPr>
+        <w:rPr>
+          <w:rFonts w:ascii="黑体" w:eastAsia="黑体" w:hAnsi="黑体"/>
+          <w:sz w:val="24"/>
+          <w:szCs w:val="28"/>
+        </w:rPr>
+      </w:pPr>
+      <w:r>
+        <w:rPr>
+          <w:rFonts w:ascii="黑体" w:eastAsia="黑体" w:hAnsi="黑体"/>
+          <w:sz w:val="24"/>
+          <w:szCs w:val="28"/>
+        </w:rPr>
+        <w:tab/>
+        <w:t>S</w:t>
+      </w:r>
+      <w:r>
+        <w:rPr>
+          <w:rFonts w:ascii="黑体" w:eastAsia="黑体" w:hAnsi="黑体" w:hint="eastAsia"/>
+          <w:sz w:val="24"/>
+          <w:szCs w:val="28"/>
+        </w:rPr>
+        <w:t>tamford</w:t>
+      </w:r>
+      <w:r>
+        <w:rPr>
+          <w:rFonts w:ascii="黑体" w:eastAsia="黑体" w:hAnsi="黑体" w:hint="eastAsia"/>
+          <w:sz w:val="24"/>
+          <w:szCs w:val="28"/>
+        </w:rPr>
+        <w:t>说“的确不是，我也不知道他到底研究的是啥。不过现在我们要做的是你要客观的梳理下你对他的看法。”他正说着，我们走到了一个狭窄的小路上，然后穿过了一个</w:t>
+      </w:r>
+      <w:r>
+        <w:rPr>
+          <w:rFonts w:ascii="黑体" w:eastAsia="黑体" w:hAnsi="黑体" w:hint="eastAsia"/>
+          <w:sz w:val="24"/>
+          <w:szCs w:val="28"/>
+        </w:rPr>
+        <w:t>开在大医院侧翼的小门</w:t>
+      </w:r>
+      <w:r>
+        <w:rPr>
+          <w:rFonts w:ascii="黑体" w:eastAsia="黑体" w:hAnsi="黑体" w:hint="eastAsia"/>
+          <w:sz w:val="24"/>
+          <w:szCs w:val="28"/>
+        </w:rPr>
+        <w:t>，</w:t>
+      </w:r>
+      <w:r>
+        <w:rPr>
+          <w:rFonts w:ascii="黑体" w:eastAsia="黑体" w:hAnsi="黑体" w:hint="eastAsia"/>
+          <w:sz w:val="24"/>
+          <w:szCs w:val="28"/>
+        </w:rPr>
+        <w:t>我对这里非常熟悉，我们上了一个石台阶，之后径直走到有个白色墙壁和暗褐色门的通道尽头。</w:t>
+      </w:r>
+      <w:r>
+        <w:rPr>
+          <w:rFonts w:ascii="黑体" w:eastAsia="黑体" w:hAnsi="黑体" w:hint="eastAsia"/>
+          <w:sz w:val="24"/>
+          <w:szCs w:val="28"/>
+        </w:rPr>
+        <w:t>靠近尽头时，一个</w:t>
+      </w:r>
+      <w:r>
+        <w:rPr>
+          <w:rFonts w:ascii="黑体" w:eastAsia="黑体" w:hAnsi="黑体" w:hint="eastAsia"/>
+          <w:sz w:val="24"/>
+          <w:szCs w:val="28"/>
+        </w:rPr>
+        <w:lastRenderedPageBreak/>
+        <w:t>低矮的拱形通道将这里分开，直通化学实验室。</w:t>
+      </w:r>
+    </w:p>
+    <w:p>
+      <w:pPr>
+        <w:rPr>
+          <w:rFonts w:ascii="黑体" w:eastAsia="黑体" w:hAnsi="黑体" w:hint="eastAsia"/>
+          <w:sz w:val="24"/>
+          <w:szCs w:val="28"/>
+        </w:rPr>
+      </w:pPr>
+      <w:r>
+        <w:rPr>
+          <w:rFonts w:ascii="黑体" w:eastAsia="黑体" w:hAnsi="黑体"/>
+          <w:sz w:val="24"/>
+          <w:szCs w:val="28"/>
+        </w:rPr>
+        <w:tab/>
+      </w:r>
+      <w:r>
+        <w:rPr>
+          <w:rFonts w:ascii="黑体" w:eastAsia="黑体" w:hAnsi="黑体" w:hint="eastAsia"/>
+          <w:sz w:val="24"/>
+          <w:szCs w:val="28"/>
+        </w:rPr>
+        <w:t>这个是个位置比较高的房间，</w:t>
+      </w:r>
+      <w:r>
+        <w:rPr>
+          <w:rFonts w:ascii="黑体" w:eastAsia="黑体" w:hAnsi="黑体" w:hint="eastAsia"/>
+          <w:sz w:val="24"/>
+          <w:szCs w:val="28"/>
+        </w:rPr>
+        <w:t>杂乱的摆放着数不清的瓶瓶罐罐，在一个又矮又宽的桌子上也零零散散的放着一些曲颈瓶、试管和一些</w:t>
+      </w:r>
+      <w:r>
+        <w:rPr>
+          <w:rFonts w:ascii="黑体" w:eastAsia="黑体" w:hAnsi="黑体" w:hint="eastAsia"/>
+          <w:sz w:val="24"/>
+          <w:szCs w:val="28"/>
+        </w:rPr>
+        <w:t>平底烧瓶，闪烁着蓝色的火光。这里只有一个学者，弯着腰，全神贯注的工作着。听到我们的脚步声时，他瞥了一眼周诶，激动地跳起来说“我发现了，我终于发现了。”他朝着Stamford大喊着，然后拿着试管跑到我们跟前</w:t>
+      </w:r>
+      <w:r>
+        <w:rPr>
+          <w:rFonts w:ascii="黑体" w:eastAsia="黑体" w:hAnsi="黑体" w:hint="eastAsia"/>
+          <w:sz w:val="24"/>
+          <w:szCs w:val="28"/>
+        </w:rPr>
+        <w:t>。“我发现了血球蛋白的反应沉淀物”感觉他好像发现了黄金一样，那种喜悦难以言表。</w:t>
+      </w:r>
+    </w:p>
+    <w:p>
+      <w:pPr>
+        <w:rPr>
+          <w:rFonts w:ascii="黑体" w:eastAsia="黑体" w:hAnsi="黑体" w:hint="eastAsia"/>
+          <w:sz w:val="24"/>
+          <w:szCs w:val="28"/>
+        </w:rPr>
+      </w:pPr>
     </w:p>
     <w:sectPr>
       <w:pgSz w:w="11906" w:h="16838"/>
@@ -1015,10 +1608,10 @@
 <file path=word/numbering.xml><?xml version="1.0" encoding="utf-8"?>
 <w:numbering xmlns:wpc="http://schemas.microsoft.com/office/word/2010/wordprocessingCanvas" xmlns:cx="http://schemas.microsoft.com/office/drawing/2014/chartex" xmlns:cx1="http://schemas.microsoft.com/office/drawing/2015/9/8/chartex" xmlns:cx2="http://schemas.microsoft.com/office/drawing/2015/10/21/chartex" xmlns:cx3="http://schemas.microsoft.com/office/drawing/2016/5/9/chartex" xmlns:cx4="http://schemas.microsoft.com/office/drawing/2016/5/10/chartex" xmlns:cx5="http://schemas.microsoft.com/office/drawing/2016/5/11/chartex" xmlns:cx6="http://schemas.microsoft.com/office/drawing/2016/5/12/chartex" xmlns:cx7="http://schemas.microsoft.com/office/drawing/2016/5/13/chartex" xmlns:cx8="http://schemas.microsoft.com/office/drawing/2016/5/14/chartex" xmlns:mc="http://schemas.openxmlformats.org/markup-compatibility/2006" xmlns:aink="http://schemas.microsoft.com/office/drawing/2016/ink" xmlns:am3d="http://schemas.microsoft.com/office/drawing/2017/model3d" xmlns:o="urn:schemas-microsoft-com:office:office" xmlns:oel="http://schemas.microsoft.com/office/2019/extlst" xmlns:r="http://schemas.openxmlformats.org/officeDocument/2006/relationships" xmlns:m="http://schemas.openxmlformats.org/officeDocument/2006/math" xmlns:v="urn:schemas-microsoft-com:vml" xmlns:wp14="http://schemas.microsoft.com/office/word/2010/wordprocessingDrawing" xmlns:wp="http://schemas.openxmlformats.org/drawingml/2006/wordprocessingDrawing" xmlns:w10="urn:schemas-microsoft-com:office:word" xmlns:w="http://schemas.openxmlformats.org/wordprocessingml/2006/main" xmlns:w14="http://schemas.microsoft.com/office/word/2010/wordml" xmlns:w15="http://schemas.microsoft.com/office/word/2012/wordml" xmlns:w16cex="http://schemas.microsoft.com/office/word/2018/wordml/cex" xmlns:w16cid="http://schemas.microsoft.com/office/word/2016/wordml/cid" xmlns:w16="http://schemas.microsoft.com/office/word/2018/wordml" xmlns:w16sdtdh="http://schemas.microsoft.com/office/word/2020/wordml/sdtdatahash" xmlns:w16se="http://schemas.microsoft.com/office/word/2015/wordml/symex" xmlns:wpg="http://schemas.microsoft.com/office/word/2010/wordprocessingGroup" xmlns:wpi="http://schemas.microsoft.com/office/word/2010/wordprocessingInk" xmlns:wne="http://schemas.microsoft.com/office/word/2006/wordml" xmlns:wps="http://schemas.microsoft.com/office/word/2010/wordprocessingShape" mc:Ignorable="w14 w15 w16se w16cid w16 w16cex w16sdtdh wp14">
   <w:abstractNum w:abstractNumId="0" w15:restartNumberingAfterBreak="0">
-    <w:nsid w:val="48436C3F"/>
+    <w:nsid w:val="437067CD"/>
     <w:multiLevelType w:val="hybridMultilevel"/>
-    <w:tmpl w:val="796C93E4"/>
-    <w:lvl w:ilvl="0" w:tplc="BB2ACC26">
+    <w:tmpl w:val="F446AB3A"/>
+    <w:lvl w:ilvl="0" w:tplc="20466338">
       <w:numFmt w:val="bullet"/>
       <w:lvlText w:val="·"/>
       <w:lvlJc w:val="left"/>
@@ -1126,7 +1719,122 @@
       </w:rPr>
     </w:lvl>
   </w:abstractNum>
+  <w:abstractNum w:abstractNumId="1" w15:restartNumberingAfterBreak="0">
+    <w:nsid w:val="48436C3F"/>
+    <w:multiLevelType w:val="hybridMultilevel"/>
+    <w:tmpl w:val="796C93E4"/>
+    <w:lvl w:ilvl="0" w:tplc="BB2ACC26">
+      <w:numFmt w:val="bullet"/>
+      <w:lvlText w:val="·"/>
+      <w:lvlJc w:val="left"/>
+      <w:pPr>
+        <w:ind w:left="360" w:hanging="360"/>
+      </w:pPr>
+      <w:rPr>
+        <w:rFonts w:ascii="黑体" w:eastAsia="黑体" w:hAnsi="黑体" w:cstheme="minorBidi" w:hint="eastAsia"/>
+      </w:rPr>
+    </w:lvl>
+    <w:lvl w:ilvl="1" w:tplc="04090003" w:tentative="1">
+      <w:start w:val="1"/>
+      <w:numFmt w:val="bullet"/>
+      <w:lvlText w:val=""/>
+      <w:lvlJc w:val="left"/>
+      <w:pPr>
+        <w:ind w:left="840" w:hanging="420"/>
+      </w:pPr>
+      <w:rPr>
+        <w:rFonts w:ascii="Wingdings" w:hAnsi="Wingdings" w:hint="default"/>
+      </w:rPr>
+    </w:lvl>
+    <w:lvl w:ilvl="2" w:tplc="04090005" w:tentative="1">
+      <w:start w:val="1"/>
+      <w:numFmt w:val="bullet"/>
+      <w:lvlText w:val=""/>
+      <w:lvlJc w:val="left"/>
+      <w:pPr>
+        <w:ind w:left="1260" w:hanging="420"/>
+      </w:pPr>
+      <w:rPr>
+        <w:rFonts w:ascii="Wingdings" w:hAnsi="Wingdings" w:hint="default"/>
+      </w:rPr>
+    </w:lvl>
+    <w:lvl w:ilvl="3" w:tplc="04090001" w:tentative="1">
+      <w:start w:val="1"/>
+      <w:numFmt w:val="bullet"/>
+      <w:lvlText w:val=""/>
+      <w:lvlJc w:val="left"/>
+      <w:pPr>
+        <w:ind w:left="1680" w:hanging="420"/>
+      </w:pPr>
+      <w:rPr>
+        <w:rFonts w:ascii="Wingdings" w:hAnsi="Wingdings" w:hint="default"/>
+      </w:rPr>
+    </w:lvl>
+    <w:lvl w:ilvl="4" w:tplc="04090003" w:tentative="1">
+      <w:start w:val="1"/>
+      <w:numFmt w:val="bullet"/>
+      <w:lvlText w:val=""/>
+      <w:lvlJc w:val="left"/>
+      <w:pPr>
+        <w:ind w:left="2100" w:hanging="420"/>
+      </w:pPr>
+      <w:rPr>
+        <w:rFonts w:ascii="Wingdings" w:hAnsi="Wingdings" w:hint="default"/>
+      </w:rPr>
+    </w:lvl>
+    <w:lvl w:ilvl="5" w:tplc="04090005" w:tentative="1">
+      <w:start w:val="1"/>
+      <w:numFmt w:val="bullet"/>
+      <w:lvlText w:val=""/>
+      <w:lvlJc w:val="left"/>
+      <w:pPr>
+        <w:ind w:left="2520" w:hanging="420"/>
+      </w:pPr>
+      <w:rPr>
+        <w:rFonts w:ascii="Wingdings" w:hAnsi="Wingdings" w:hint="default"/>
+      </w:rPr>
+    </w:lvl>
+    <w:lvl w:ilvl="6" w:tplc="04090001" w:tentative="1">
+      <w:start w:val="1"/>
+      <w:numFmt w:val="bullet"/>
+      <w:lvlText w:val=""/>
+      <w:lvlJc w:val="left"/>
+      <w:pPr>
+        <w:ind w:left="2940" w:hanging="420"/>
+      </w:pPr>
+      <w:rPr>
+        <w:rFonts w:ascii="Wingdings" w:hAnsi="Wingdings" w:hint="default"/>
+      </w:rPr>
+    </w:lvl>
+    <w:lvl w:ilvl="7" w:tplc="04090003" w:tentative="1">
+      <w:start w:val="1"/>
+      <w:numFmt w:val="bullet"/>
+      <w:lvlText w:val=""/>
+      <w:lvlJc w:val="left"/>
+      <w:pPr>
+        <w:ind w:left="3360" w:hanging="420"/>
+      </w:pPr>
+      <w:rPr>
+        <w:rFonts w:ascii="Wingdings" w:hAnsi="Wingdings" w:hint="default"/>
+      </w:rPr>
+    </w:lvl>
+    <w:lvl w:ilvl="8" w:tplc="04090005" w:tentative="1">
+      <w:start w:val="1"/>
+      <w:numFmt w:val="bullet"/>
+      <w:lvlText w:val=""/>
+      <w:lvlJc w:val="left"/>
+      <w:pPr>
+        <w:ind w:left="3780" w:hanging="420"/>
+      </w:pPr>
+      <w:rPr>
+        <w:rFonts w:ascii="Wingdings" w:hAnsi="Wingdings" w:hint="default"/>
+      </w:rPr>
+    </w:lvl>
+  </w:abstractNum>
   <w:num w:numId="1" w16cid:durableId="1037125869">
+    <w:abstractNumId w:val="1"/>
+  </w:num>
+  <w:num w:numId="2" w16cid:durableId="234362521">
     <w:abstractNumId w:val="0"/>
   </w:num>
 </w:numbering>

</xml_diff>

<commit_message>
study in scarlet chapter1 part6
</commit_message>
<xml_diff>
--- a/doc/福尔摩斯.docx
+++ b/doc/福尔摩斯.docx
@@ -107,6 +107,7 @@
         </w:rPr>
         <w:t>，之后去</w:t>
       </w:r>
+      <w:proofErr w:type="spellStart"/>
       <w:r>
         <w:rPr>
           <w:rFonts w:ascii="黑体" w:eastAsia="黑体" w:hAnsi="黑体" w:hint="eastAsia"/>
@@ -129,7 +130,16 @@
           <w:sz w:val="24"/>
           <w:szCs w:val="28"/>
         </w:rPr>
-        <w:t>y的部队上以外科医生的角色继续深造。我在这里完成了学习，并且作为外壳医生助手，时不时的接触到</w:t>
+        <w:t>y</w:t>
+      </w:r>
+      <w:proofErr w:type="spellEnd"/>
+      <w:r>
+        <w:rPr>
+          <w:rFonts w:ascii="黑体" w:eastAsia="黑体" w:hAnsi="黑体" w:hint="eastAsia"/>
+          <w:sz w:val="24"/>
+          <w:szCs w:val="28"/>
+        </w:rPr>
+        <w:t>的部队上以外科医生的角色继续深造。我在这里完成了学习，并且作为外壳医生助手，时不时的接触到</w:t>
       </w:r>
       <w:r>
         <w:rPr>
@@ -1540,7 +1550,7 @@
     <w:p>
       <w:pPr>
         <w:rPr>
-          <w:rFonts w:ascii="黑体" w:eastAsia="黑体" w:hAnsi="黑体" w:hint="eastAsia"/>
+          <w:rFonts w:ascii="黑体" w:eastAsia="黑体" w:hAnsi="黑体"/>
           <w:sz w:val="24"/>
           <w:szCs w:val="28"/>
         </w:rPr>
@@ -1589,11 +1599,526 @@
     <w:p>
       <w:pPr>
         <w:rPr>
-          <w:rFonts w:ascii="黑体" w:eastAsia="黑体" w:hAnsi="黑体" w:hint="eastAsia"/>
-          <w:sz w:val="24"/>
-          <w:szCs w:val="28"/>
-        </w:rPr>
-      </w:pPr>
+          <w:rFonts w:ascii="黑体" w:eastAsia="黑体" w:hAnsi="黑体"/>
+          <w:sz w:val="24"/>
+          <w:szCs w:val="28"/>
+        </w:rPr>
+      </w:pPr>
+      <w:r>
+        <w:rPr>
+          <w:rFonts w:ascii="黑体" w:eastAsia="黑体" w:hAnsi="黑体"/>
+          <w:sz w:val="24"/>
+          <w:szCs w:val="28"/>
+        </w:rPr>
+        <w:tab/>
+        <w:t>Stamford</w:t>
+      </w:r>
+      <w:r>
+        <w:rPr>
+          <w:rFonts w:ascii="黑体" w:eastAsia="黑体" w:hAnsi="黑体" w:hint="eastAsia"/>
+          <w:sz w:val="24"/>
+          <w:szCs w:val="28"/>
+        </w:rPr>
+        <w:t>开始介绍我们“花生，这是卷福。”</w:t>
+      </w:r>
+    </w:p>
+    <w:p>
+      <w:pPr>
+        <w:rPr>
+          <w:rFonts w:ascii="黑体" w:eastAsia="黑体" w:hAnsi="黑体"/>
+          <w:sz w:val="24"/>
+          <w:szCs w:val="28"/>
+        </w:rPr>
+      </w:pPr>
+      <w:r>
+        <w:rPr>
+          <w:rFonts w:ascii="黑体" w:eastAsia="黑体" w:hAnsi="黑体"/>
+          <w:sz w:val="24"/>
+          <w:szCs w:val="28"/>
+        </w:rPr>
+        <w:tab/>
+      </w:r>
+      <w:r>
+        <w:rPr>
+          <w:rFonts w:ascii="黑体" w:eastAsia="黑体" w:hAnsi="黑体" w:hint="eastAsia"/>
+          <w:sz w:val="24"/>
+          <w:szCs w:val="28"/>
+        </w:rPr>
+        <w:t>他诚恳的来和我握手以至于我都没反应过来“你好，在我看来，小哥是去过阿富汗吧。”</w:t>
+      </w:r>
+    </w:p>
+    <w:p>
+      <w:pPr>
+        <w:rPr>
+          <w:rFonts w:ascii="黑体" w:eastAsia="黑体" w:hAnsi="黑体"/>
+          <w:sz w:val="24"/>
+          <w:szCs w:val="28"/>
+        </w:rPr>
+      </w:pPr>
+      <w:r>
+        <w:rPr>
+          <w:rFonts w:ascii="黑体" w:eastAsia="黑体" w:hAnsi="黑体"/>
+          <w:sz w:val="24"/>
+          <w:szCs w:val="28"/>
+        </w:rPr>
+        <w:tab/>
+      </w:r>
+      <w:r>
+        <w:rPr>
+          <w:rFonts w:ascii="黑体" w:eastAsia="黑体" w:hAnsi="黑体" w:hint="eastAsia"/>
+          <w:sz w:val="24"/>
+          <w:szCs w:val="28"/>
+        </w:rPr>
+        <w:t>我惊</w:t>
+      </w:r>
+      <w:r>
+        <w:rPr>
+          <w:rFonts w:ascii="黑体" w:eastAsia="黑体" w:hAnsi="黑体" w:hint="eastAsia"/>
+          <w:sz w:val="24"/>
+          <w:szCs w:val="28"/>
+        </w:rPr>
+        <w:t>道</w:t>
+      </w:r>
+      <w:r>
+        <w:rPr>
+          <w:rFonts w:ascii="黑体" w:eastAsia="黑体" w:hAnsi="黑体" w:hint="eastAsia"/>
+          <w:sz w:val="24"/>
+          <w:szCs w:val="28"/>
+        </w:rPr>
+        <w:t>“你咋知道的？”</w:t>
+      </w:r>
+    </w:p>
+    <w:p>
+      <w:pPr>
+        <w:rPr>
+          <w:rFonts w:ascii="黑体" w:eastAsia="黑体" w:hAnsi="黑体"/>
+          <w:sz w:val="24"/>
+          <w:szCs w:val="28"/>
+        </w:rPr>
+      </w:pPr>
+      <w:r>
+        <w:rPr>
+          <w:rFonts w:ascii="黑体" w:eastAsia="黑体" w:hAnsi="黑体"/>
+          <w:sz w:val="24"/>
+          <w:szCs w:val="28"/>
+        </w:rPr>
+        <w:tab/>
+      </w:r>
+      <w:r>
+        <w:rPr>
+          <w:rFonts w:ascii="黑体" w:eastAsia="黑体" w:hAnsi="黑体" w:hint="eastAsia"/>
+          <w:sz w:val="24"/>
+          <w:szCs w:val="28"/>
+        </w:rPr>
+        <w:t>他笑道“没事没事儿，现在更值得一看的血球蛋白事情，毫无疑问，</w:t>
+      </w:r>
+      <w:r>
+        <w:rPr>
+          <w:rFonts w:ascii="黑体" w:eastAsia="黑体" w:hAnsi="黑体" w:hint="eastAsia"/>
+          <w:sz w:val="24"/>
+          <w:szCs w:val="28"/>
+        </w:rPr>
+        <w:t>你也看到了我的重大发现。</w:t>
+      </w:r>
+      <w:r>
+        <w:rPr>
+          <w:rFonts w:ascii="黑体" w:eastAsia="黑体" w:hAnsi="黑体" w:hint="eastAsia"/>
+          <w:sz w:val="24"/>
+          <w:szCs w:val="28"/>
+        </w:rPr>
+        <w:t>”</w:t>
+      </w:r>
+    </w:p>
+    <w:p>
+      <w:pPr>
+        <w:rPr>
+          <w:rFonts w:ascii="黑体" w:eastAsia="黑体" w:hAnsi="黑体"/>
+          <w:sz w:val="24"/>
+          <w:szCs w:val="28"/>
+        </w:rPr>
+      </w:pPr>
+      <w:r>
+        <w:rPr>
+          <w:rFonts w:ascii="黑体" w:eastAsia="黑体" w:hAnsi="黑体"/>
+          <w:sz w:val="24"/>
+          <w:szCs w:val="28"/>
+        </w:rPr>
+        <w:tab/>
+      </w:r>
+      <w:r>
+        <w:rPr>
+          <w:rFonts w:ascii="黑体" w:eastAsia="黑体" w:hAnsi="黑体" w:hint="eastAsia"/>
+          <w:sz w:val="24"/>
+          <w:szCs w:val="28"/>
+        </w:rPr>
+        <w:t>我回答道“在化学领域这确实是很有趣，但</w:t>
+      </w:r>
+      <w:r>
+        <w:rPr>
+          <w:rFonts w:ascii="黑体" w:eastAsia="黑体" w:hAnsi="黑体"/>
+          <w:sz w:val="24"/>
+          <w:szCs w:val="28"/>
+        </w:rPr>
+        <w:t>…</w:t>
+      </w:r>
+      <w:r>
+        <w:rPr>
+          <w:rFonts w:ascii="黑体" w:eastAsia="黑体" w:hAnsi="黑体" w:hint="eastAsia"/>
+          <w:sz w:val="24"/>
+          <w:szCs w:val="28"/>
+        </w:rPr>
+        <w:t>”</w:t>
+      </w:r>
+    </w:p>
+    <w:p>
+      <w:pPr>
+        <w:rPr>
+          <w:rFonts w:ascii="黑体" w:eastAsia="黑体" w:hAnsi="黑体"/>
+          <w:sz w:val="24"/>
+          <w:szCs w:val="28"/>
+        </w:rPr>
+      </w:pPr>
+      <w:r>
+        <w:rPr>
+          <w:rFonts w:ascii="黑体" w:eastAsia="黑体" w:hAnsi="黑体"/>
+          <w:sz w:val="24"/>
+          <w:szCs w:val="28"/>
+        </w:rPr>
+        <w:tab/>
+      </w:r>
+      <w:r>
+        <w:rPr>
+          <w:rFonts w:ascii="黑体" w:eastAsia="黑体" w:hAnsi="黑体" w:hint="eastAsia"/>
+          <w:sz w:val="24"/>
+          <w:szCs w:val="28"/>
+        </w:rPr>
+        <w:t>他说“啥？我给你说啊，这应该是近几年最有实践价值的法医的发现，它将会是一个最可靠的血迹检验的方法，来，过来。”他充满热情的拉着我，将我拉到他的办公桌。“我们给它来料~~”他翻出来一个</w:t>
+      </w:r>
+      <w:r>
+        <w:rPr>
+          <w:rFonts w:ascii="黑体" w:eastAsia="黑体" w:hAnsi="黑体" w:hint="eastAsia"/>
+          <w:sz w:val="24"/>
+          <w:szCs w:val="28"/>
+        </w:rPr>
+        <w:t>长针头扎进自己手指。将血液放到移液管。“现在我就把这几滴血液加入到一升水中。血液在水中的比例不到百万分之一，</w:t>
+      </w:r>
+      <w:r>
+        <w:rPr>
+          <w:rFonts w:ascii="黑体" w:eastAsia="黑体" w:hAnsi="黑体" w:hint="eastAsia"/>
+          <w:sz w:val="24"/>
+          <w:szCs w:val="28"/>
+        </w:rPr>
+        <w:t>毫无疑问，接下来我们就要见证化学反应的时刻。</w:t>
+      </w:r>
+      <w:r>
+        <w:rPr>
+          <w:rFonts w:ascii="黑体" w:eastAsia="黑体" w:hAnsi="黑体" w:hint="eastAsia"/>
+          <w:sz w:val="24"/>
+          <w:szCs w:val="28"/>
+        </w:rPr>
+        <w:t>”</w:t>
+      </w:r>
+    </w:p>
+    <w:p>
+      <w:pPr>
+        <w:rPr>
+          <w:rFonts w:ascii="黑体" w:eastAsia="黑体" w:hAnsi="黑体"/>
+          <w:sz w:val="24"/>
+          <w:szCs w:val="28"/>
+        </w:rPr>
+      </w:pPr>
+      <w:r>
+        <w:rPr>
+          <w:rFonts w:ascii="黑体" w:eastAsia="黑体" w:hAnsi="黑体"/>
+          <w:sz w:val="24"/>
+          <w:szCs w:val="28"/>
+        </w:rPr>
+        <w:tab/>
+      </w:r>
+      <w:r>
+        <w:rPr>
+          <w:rFonts w:ascii="黑体" w:eastAsia="黑体" w:hAnsi="黑体" w:hint="eastAsia"/>
+          <w:sz w:val="24"/>
+          <w:szCs w:val="28"/>
+        </w:rPr>
+        <w:t>说着他给一个试管中倒入几个白色的晶体，之后又加了几滴透明液体，顷刻间，玻璃罐子水就变成了褐色</w:t>
+      </w:r>
+      <w:r>
+        <w:rPr>
+          <w:rFonts w:ascii="黑体" w:eastAsia="黑体" w:hAnsi="黑体" w:hint="eastAsia"/>
+          <w:sz w:val="24"/>
+          <w:szCs w:val="28"/>
+        </w:rPr>
+        <w:t>，随之而来的还有褐色的颗粒物沉淀罐底</w:t>
+      </w:r>
+    </w:p>
+    <w:p>
+      <w:pPr>
+        <w:rPr>
+          <w:rFonts w:ascii="黑体" w:eastAsia="黑体" w:hAnsi="黑体"/>
+          <w:sz w:val="24"/>
+          <w:szCs w:val="28"/>
+        </w:rPr>
+      </w:pPr>
+      <w:r>
+        <w:rPr>
+          <w:rFonts w:ascii="黑体" w:eastAsia="黑体" w:hAnsi="黑体"/>
+          <w:sz w:val="24"/>
+          <w:szCs w:val="28"/>
+        </w:rPr>
+        <w:tab/>
+      </w:r>
+      <w:r>
+        <w:rPr>
+          <w:rFonts w:ascii="黑体" w:eastAsia="黑体" w:hAnsi="黑体" w:hint="eastAsia"/>
+          <w:sz w:val="24"/>
+          <w:szCs w:val="28"/>
+        </w:rPr>
+        <w:t>“秀不秀？”他手舞足蹈，高兴地就像一个拿到新玩具的孩子一样之后说到“是不是很吊啊~~”</w:t>
+      </w:r>
+    </w:p>
+    <w:p>
+      <w:pPr>
+        <w:rPr>
+          <w:rFonts w:ascii="黑体" w:eastAsia="黑体" w:hAnsi="黑体"/>
+          <w:sz w:val="24"/>
+          <w:szCs w:val="28"/>
+        </w:rPr>
+      </w:pPr>
+      <w:r>
+        <w:rPr>
+          <w:rFonts w:ascii="黑体" w:eastAsia="黑体" w:hAnsi="黑体"/>
+          <w:sz w:val="24"/>
+          <w:szCs w:val="28"/>
+        </w:rPr>
+        <w:tab/>
+      </w:r>
+      <w:r>
+        <w:rPr>
+          <w:rFonts w:ascii="黑体" w:eastAsia="黑体" w:hAnsi="黑体" w:hint="eastAsia"/>
+          <w:sz w:val="24"/>
+          <w:szCs w:val="28"/>
+        </w:rPr>
+        <w:t>我回答道“这似乎是非常精妙的实验。”</w:t>
+      </w:r>
+    </w:p>
+    <w:p>
+      <w:pPr>
+        <w:rPr>
+          <w:rFonts w:ascii="黑体" w:eastAsia="黑体" w:hAnsi="黑体"/>
+          <w:sz w:val="24"/>
+          <w:szCs w:val="28"/>
+        </w:rPr>
+      </w:pPr>
+      <w:r>
+        <w:rPr>
+          <w:rFonts w:ascii="黑体" w:eastAsia="黑体" w:hAnsi="黑体"/>
+          <w:sz w:val="24"/>
+          <w:szCs w:val="28"/>
+        </w:rPr>
+        <w:tab/>
+      </w:r>
+      <w:r>
+        <w:rPr>
+          <w:rFonts w:ascii="黑体" w:eastAsia="黑体" w:hAnsi="黑体" w:hint="eastAsia"/>
+          <w:sz w:val="24"/>
+          <w:szCs w:val="28"/>
+        </w:rPr>
+        <w:t>他说“Very</w:t>
+      </w:r>
+      <w:r>
+        <w:rPr>
+          <w:rFonts w:ascii="黑体" w:eastAsia="黑体" w:hAnsi="黑体"/>
+          <w:sz w:val="24"/>
+          <w:szCs w:val="28"/>
+        </w:rPr>
+        <w:t xml:space="preserve"> </w:t>
+      </w:r>
+      <w:proofErr w:type="spellStart"/>
+      <w:r>
+        <w:rPr>
+          <w:rFonts w:ascii="黑体" w:eastAsia="黑体" w:hAnsi="黑体"/>
+          <w:sz w:val="24"/>
+          <w:szCs w:val="28"/>
+        </w:rPr>
+        <w:t>Very</w:t>
+      </w:r>
+      <w:proofErr w:type="spellEnd"/>
+      <w:r>
+        <w:rPr>
+          <w:rFonts w:ascii="黑体" w:eastAsia="黑体" w:hAnsi="黑体"/>
+          <w:sz w:val="24"/>
+          <w:szCs w:val="28"/>
+        </w:rPr>
+        <w:t xml:space="preserve"> </w:t>
+      </w:r>
+      <w:r>
+        <w:rPr>
+          <w:rFonts w:ascii="黑体" w:eastAsia="黑体" w:hAnsi="黑体" w:hint="eastAsia"/>
+          <w:sz w:val="24"/>
+          <w:szCs w:val="28"/>
+        </w:rPr>
+        <w:t>精妙，</w:t>
+      </w:r>
+      <w:r>
+        <w:rPr>
+          <w:rFonts w:ascii="黑体" w:eastAsia="黑体" w:hAnsi="黑体" w:hint="eastAsia"/>
+          <w:sz w:val="24"/>
+          <w:szCs w:val="28"/>
+        </w:rPr>
+        <w:t>以前的</w:t>
+      </w:r>
+      <w:proofErr w:type="spellStart"/>
+      <w:r>
+        <w:rPr>
+          <w:rFonts w:ascii="黑体" w:eastAsia="黑体" w:hAnsi="黑体" w:hint="eastAsia"/>
+          <w:sz w:val="24"/>
+          <w:szCs w:val="28"/>
+        </w:rPr>
+        <w:t>Guiacum</w:t>
+      </w:r>
+      <w:proofErr w:type="spellEnd"/>
+      <w:r>
+        <w:rPr>
+          <w:rFonts w:ascii="黑体" w:eastAsia="黑体" w:hAnsi="黑体" w:hint="eastAsia"/>
+          <w:sz w:val="24"/>
+          <w:szCs w:val="28"/>
+        </w:rPr>
+        <w:t>实验即难以处理，又有很多不确定性。因此，这是个微观的血红细胞的检验。而对于</w:t>
+      </w:r>
+      <w:proofErr w:type="spellStart"/>
+      <w:r>
+        <w:rPr>
+          <w:rFonts w:ascii="黑体" w:eastAsia="黑体" w:hAnsi="黑体"/>
+          <w:sz w:val="24"/>
+          <w:szCs w:val="28"/>
+        </w:rPr>
+        <w:t>G</w:t>
+      </w:r>
+      <w:r>
+        <w:rPr>
+          <w:rFonts w:ascii="黑体" w:eastAsia="黑体" w:hAnsi="黑体" w:hint="eastAsia"/>
+          <w:sz w:val="24"/>
+          <w:szCs w:val="28"/>
+        </w:rPr>
+        <w:t>uiacum</w:t>
+      </w:r>
+      <w:proofErr w:type="spellEnd"/>
+      <w:r>
+        <w:rPr>
+          <w:rFonts w:ascii="黑体" w:eastAsia="黑体" w:hAnsi="黑体" w:hint="eastAsia"/>
+          <w:sz w:val="24"/>
+          <w:szCs w:val="28"/>
+        </w:rPr>
+        <w:t>实验来说，如果血迹是几小时之前的，那检测结果就没什么意义了。这个以前已经做过实验了。有个这个新的检测方法，世界上只要</w:t>
+      </w:r>
+      <w:r>
+        <w:rPr>
+          <w:rFonts w:ascii="黑体" w:eastAsia="黑体" w:hAnsi="黑体" w:hint="eastAsia"/>
+          <w:sz w:val="24"/>
+          <w:szCs w:val="28"/>
+        </w:rPr>
+        <w:t>是曾经有过血案的在身的人都将受到制裁。</w:t>
+      </w:r>
+      <w:r>
+        <w:rPr>
+          <w:rFonts w:ascii="黑体" w:eastAsia="黑体" w:hAnsi="黑体" w:hint="eastAsia"/>
+          <w:sz w:val="24"/>
+          <w:szCs w:val="28"/>
+        </w:rPr>
+        <w:t>”</w:t>
+      </w:r>
+    </w:p>
+    <w:p>
+      <w:pPr>
+        <w:rPr>
+          <w:rFonts w:ascii="黑体" w:eastAsia="黑体" w:hAnsi="黑体"/>
+          <w:sz w:val="24"/>
+          <w:szCs w:val="28"/>
+        </w:rPr>
+      </w:pPr>
+      <w:r>
+        <w:rPr>
+          <w:rFonts w:ascii="黑体" w:eastAsia="黑体" w:hAnsi="黑体"/>
+          <w:sz w:val="24"/>
+          <w:szCs w:val="28"/>
+        </w:rPr>
+        <w:tab/>
+      </w:r>
+      <w:r>
+        <w:rPr>
+          <w:rFonts w:ascii="黑体" w:eastAsia="黑体" w:hAnsi="黑体" w:hint="eastAsia"/>
+          <w:sz w:val="24"/>
+          <w:szCs w:val="28"/>
+        </w:rPr>
+        <w:t>我说“嗯，确实”</w:t>
+      </w:r>
+    </w:p>
+    <w:p>
+      <w:pPr>
+        <w:rPr>
+          <w:rFonts w:ascii="黑体" w:eastAsia="黑体" w:hAnsi="黑体" w:hint="eastAsia"/>
+          <w:sz w:val="24"/>
+          <w:szCs w:val="28"/>
+        </w:rPr>
+      </w:pPr>
+      <w:r>
+        <w:rPr>
+          <w:rFonts w:ascii="黑体" w:eastAsia="黑体" w:hAnsi="黑体"/>
+          <w:sz w:val="24"/>
+          <w:szCs w:val="28"/>
+        </w:rPr>
+        <w:tab/>
+      </w:r>
+      <w:r>
+        <w:rPr>
+          <w:rFonts w:ascii="黑体" w:eastAsia="黑体" w:hAnsi="黑体" w:hint="eastAsia"/>
+          <w:sz w:val="24"/>
+          <w:szCs w:val="28"/>
+        </w:rPr>
+        <w:t>他说道“犯罪案件往往是</w:t>
+      </w:r>
+      <w:r>
+        <w:rPr>
+          <w:rFonts w:ascii="黑体" w:eastAsia="黑体" w:hAnsi="黑体" w:hint="eastAsia"/>
+          <w:sz w:val="24"/>
+          <w:szCs w:val="28"/>
+        </w:rPr>
+        <w:t>按照一个点来确定的。怀疑一个人是罪犯到他被判刑往往要花费很多时间。确定一个人是凶手的时候，需要注意的是他的衣服的检测结果----褐色渍迹证物。比如血迹、泥点儿、锈迹、饭菜</w:t>
+      </w:r>
+      <w:r>
+        <w:rPr>
+          <w:rFonts w:ascii="黑体" w:eastAsia="黑体" w:hAnsi="黑体" w:hint="eastAsia"/>
+          <w:sz w:val="24"/>
+          <w:szCs w:val="28"/>
+        </w:rPr>
+        <w:t>污渍，除了这些还有什么呢？这种问题难倒了很多专家，你知道为什么吗？因为没有一个可靠的证物验证实。不过现在，有了‘卷福血迹检验法’一切都不是事儿。</w:t>
+      </w:r>
+      <w:r>
+        <w:rPr>
+          <w:rFonts w:ascii="黑体" w:eastAsia="黑体" w:hAnsi="黑体" w:hint="eastAsia"/>
+          <w:sz w:val="24"/>
+          <w:szCs w:val="28"/>
+        </w:rPr>
+        <w:t>”</w:t>
+      </w:r>
+    </w:p>
+    <w:p>
+      <w:pPr>
+        <w:rPr>
+          <w:rFonts w:ascii="黑体" w:eastAsia="黑体" w:hAnsi="黑体" w:hint="eastAsia"/>
+          <w:sz w:val="24"/>
+          <w:szCs w:val="28"/>
+        </w:rPr>
+      </w:pPr>
+      <w:r>
+        <w:rPr>
+          <w:rFonts w:ascii="黑体" w:eastAsia="黑体" w:hAnsi="黑体"/>
+          <w:sz w:val="24"/>
+          <w:szCs w:val="28"/>
+        </w:rPr>
+        <w:tab/>
+      </w:r>
     </w:p>
     <w:sectPr>
       <w:pgSz w:w="11906" w:h="16838"/>

</xml_diff>

<commit_message>
stady in scarlet chapter1 part6-fix
</commit_message>
<xml_diff>
--- a/doc/福尔摩斯.docx
+++ b/doc/福尔摩斯.docx
@@ -12,6 +12,7 @@
           <w:szCs w:val="28"/>
         </w:rPr>
       </w:pPr>
+      <w:proofErr w:type="gramStart"/>
       <w:r>
         <w:rPr>
           <w:rFonts w:ascii="黑体" w:eastAsia="黑体" w:hAnsi="黑体" w:hint="eastAsia"/>
@@ -20,16 +21,27 @@
           <w:sz w:val="24"/>
           <w:szCs w:val="28"/>
         </w:rPr>
-        <w:t>血字的研究chpter</w:t>
-      </w:r>
-      <w:r>
-        <w:rPr>
-          <w:rFonts w:ascii="黑体" w:eastAsia="黑体" w:hAnsi="黑体"/>
+        <w:t>血字的</w:t>
+      </w:r>
+      <w:proofErr w:type="gramEnd"/>
+      <w:r>
+        <w:rPr>
+          <w:rFonts w:ascii="黑体" w:eastAsia="黑体" w:hAnsi="黑体" w:hint="eastAsia"/>
           <w:b/>
           <w:bCs/>
           <w:sz w:val="24"/>
           <w:szCs w:val="28"/>
         </w:rPr>
+        <w:t>研究chpter</w:t>
+      </w:r>
+      <w:r>
+        <w:rPr>
+          <w:rFonts w:ascii="黑体" w:eastAsia="黑体" w:hAnsi="黑体"/>
+          <w:b/>
+          <w:bCs/>
+          <w:sz w:val="24"/>
+          <w:szCs w:val="28"/>
+        </w:rPr>
         <w:t>1</w:t>
       </w:r>
     </w:p>
@@ -197,7 +209,25 @@
           <w:sz w:val="24"/>
           <w:szCs w:val="28"/>
         </w:rPr>
-        <w:t>我被团上划了下来，之后继续前往伯克郡。那是我所服役的最危险的麦万德战斗。我的肩部中弹（吉赛尔步枪子弹），肩骨破损也伤到了动脉</w:t>
+        <w:t>我被团上划了下来，之后继续前往伯克郡。那是我所服役的最危险的麦万德战斗。我的肩部中弹（</w:t>
+      </w:r>
+      <w:proofErr w:type="gramStart"/>
+      <w:r>
+        <w:rPr>
+          <w:rFonts w:ascii="黑体" w:eastAsia="黑体" w:hAnsi="黑体" w:hint="eastAsia"/>
+          <w:sz w:val="24"/>
+          <w:szCs w:val="28"/>
+        </w:rPr>
+        <w:t>吉赛尔</w:t>
+      </w:r>
+      <w:proofErr w:type="gramEnd"/>
+      <w:r>
+        <w:rPr>
+          <w:rFonts w:ascii="黑体" w:eastAsia="黑体" w:hAnsi="黑体" w:hint="eastAsia"/>
+          <w:sz w:val="24"/>
+          <w:szCs w:val="28"/>
+        </w:rPr>
+        <w:t>步枪子弹），肩骨破损也伤到了动脉</w:t>
       </w:r>
       <w:r>
         <w:rPr>
@@ -213,7 +243,25 @@
           <w:sz w:val="24"/>
           <w:szCs w:val="28"/>
         </w:rPr>
-        <w:t>莫里的操作看来我逊毙了，毫无忠义勇气可言，莫里是我的护理员，先把我扔到马上，之后将我成功带回安全地带。</w:t>
+        <w:t>莫里的操作看来</w:t>
+      </w:r>
+      <w:proofErr w:type="gramStart"/>
+      <w:r>
+        <w:rPr>
+          <w:rFonts w:ascii="黑体" w:eastAsia="黑体" w:hAnsi="黑体" w:hint="eastAsia"/>
+          <w:sz w:val="24"/>
+          <w:szCs w:val="28"/>
+        </w:rPr>
+        <w:t>我逊毙</w:t>
+      </w:r>
+      <w:proofErr w:type="gramEnd"/>
+      <w:r>
+        <w:rPr>
+          <w:rFonts w:ascii="黑体" w:eastAsia="黑体" w:hAnsi="黑体" w:hint="eastAsia"/>
+          <w:sz w:val="24"/>
+          <w:szCs w:val="28"/>
+        </w:rPr>
+        <w:t>了，毫无忠义勇气可言，莫里是我的护理员，先把我扔到马上，之后将我成功带回安全地带。</w:t>
       </w:r>
     </w:p>
     <w:p>
@@ -427,7 +475,25 @@
           <w:sz w:val="24"/>
           <w:szCs w:val="28"/>
         </w:rPr>
-        <w:t>护理师。如此一个朋友的面孔出现在茫茫伦敦对我这个孤单的人来说真可谓是欣喜至极。以前，Stamford和我并不是什么密友。但现在，我热情的与他打招呼。而他也是非常高兴的与我打招呼。</w:t>
+        <w:t>护理师。如此一个朋友的面孔出现在</w:t>
+      </w:r>
+      <w:proofErr w:type="gramStart"/>
+      <w:r>
+        <w:rPr>
+          <w:rFonts w:ascii="黑体" w:eastAsia="黑体" w:hAnsi="黑体" w:hint="eastAsia"/>
+          <w:sz w:val="24"/>
+          <w:szCs w:val="28"/>
+        </w:rPr>
+        <w:t>茫茫伦敦</w:t>
+      </w:r>
+      <w:proofErr w:type="gramEnd"/>
+      <w:r>
+        <w:rPr>
+          <w:rFonts w:ascii="黑体" w:eastAsia="黑体" w:hAnsi="黑体" w:hint="eastAsia"/>
+          <w:sz w:val="24"/>
+          <w:szCs w:val="28"/>
+        </w:rPr>
+        <w:t>对我这个孤单的人来说真可谓是欣喜至极。以前，Stamford和我并不是什么密友。但现在，我热情的与他打招呼。而他也是非常高兴的与我打招呼。</w:t>
       </w:r>
       <w:r>
         <w:rPr>
@@ -517,7 +583,25 @@
           <w:sz w:val="24"/>
           <w:szCs w:val="28"/>
         </w:rPr>
-        <w:t>我简短地说了下最近的境况。到了目的地我才讲完。听完我的讲述完我的遭遇后他说道，“窘到家了！！ 那你接下来还有啥打算</w:t>
+        <w:t>我简短地说了</w:t>
+      </w:r>
+      <w:proofErr w:type="gramStart"/>
+      <w:r>
+        <w:rPr>
+          <w:rFonts w:ascii="黑体" w:eastAsia="黑体" w:hAnsi="黑体" w:hint="eastAsia"/>
+          <w:sz w:val="24"/>
+          <w:szCs w:val="28"/>
+        </w:rPr>
+        <w:t>下最近</w:t>
+      </w:r>
+      <w:proofErr w:type="gramEnd"/>
+      <w:r>
+        <w:rPr>
+          <w:rFonts w:ascii="黑体" w:eastAsia="黑体" w:hAnsi="黑体" w:hint="eastAsia"/>
+          <w:sz w:val="24"/>
+          <w:szCs w:val="28"/>
+        </w:rPr>
+        <w:t>的境况。到了目的地我才讲完。听完我的讲述完我的遭遇后他说道，“窘到家了！！ 那你接下来还有啥打算</w:t>
       </w:r>
       <w:r>
         <w:rPr>
@@ -983,7 +1067,25 @@
           <w:sz w:val="24"/>
           <w:szCs w:val="28"/>
         </w:rPr>
-        <w:t>我说道“我还真想见见他呢，我更想和这种能静下心来做事的人一起相处，我现在实在是受不了刺激了。阿富汗的经历足以让我受的够够的了</w:t>
+        <w:t>我说道“我还真想见见他呢，我更想和这种能静下心来做事的人一起相处，我现在实在是受不了刺激了。阿富汗的经历足以让我受的够</w:t>
+      </w:r>
+      <w:proofErr w:type="gramStart"/>
+      <w:r>
+        <w:rPr>
+          <w:rFonts w:ascii="黑体" w:eastAsia="黑体" w:hAnsi="黑体" w:hint="eastAsia"/>
+          <w:sz w:val="24"/>
+          <w:szCs w:val="28"/>
+        </w:rPr>
+        <w:t>够</w:t>
+      </w:r>
+      <w:proofErr w:type="gramEnd"/>
+      <w:r>
+        <w:rPr>
+          <w:rFonts w:ascii="黑体" w:eastAsia="黑体" w:hAnsi="黑体" w:hint="eastAsia"/>
+          <w:sz w:val="24"/>
+          <w:szCs w:val="28"/>
+        </w:rPr>
+        <w:t>的了</w:t>
       </w:r>
       <w:r>
         <w:rPr>
@@ -1239,7 +1341,25 @@
           <w:sz w:val="24"/>
           <w:szCs w:val="28"/>
         </w:rPr>
-        <w:t>分子以至于有时候过于冷漠。我可以想象，如果他在你的蔬菜里加一点生物碱的话，你可要担待担待，这并不是恶意为之，只不过是</w:t>
+        <w:t>分子以至于有时候过于冷漠。我可以想象，如果他在你的蔬菜里加一点生物碱的话，你可要担待</w:t>
+      </w:r>
+      <w:proofErr w:type="gramStart"/>
+      <w:r>
+        <w:rPr>
+          <w:rFonts w:ascii="黑体" w:eastAsia="黑体" w:hAnsi="黑体" w:hint="eastAsia"/>
+          <w:sz w:val="24"/>
+          <w:szCs w:val="28"/>
+        </w:rPr>
+        <w:t>担待</w:t>
+      </w:r>
+      <w:proofErr w:type="gramEnd"/>
+      <w:r>
+        <w:rPr>
+          <w:rFonts w:ascii="黑体" w:eastAsia="黑体" w:hAnsi="黑体" w:hint="eastAsia"/>
+          <w:sz w:val="24"/>
+          <w:szCs w:val="28"/>
+        </w:rPr>
+        <w:t>，这并不是恶意为之，只不过是</w:t>
       </w:r>
       <w:r>
         <w:rPr>
@@ -1585,7 +1705,25 @@
           <w:sz w:val="24"/>
           <w:szCs w:val="28"/>
         </w:rPr>
-        <w:t>平底烧瓶，闪烁着蓝色的火光。这里只有一个学者，弯着腰，全神贯注的工作着。听到我们的脚步声时，他瞥了一眼周诶，激动地跳起来说“我发现了，我终于发现了。”他朝着Stamford大喊着，然后拿着试管跑到我们跟前</w:t>
+        <w:t>平底烧瓶，闪烁着蓝色的火光。这里只有一个学者，弯着腰，全神贯注的工作着。听到我们的脚步声时，他瞥了一眼周</w:t>
+      </w:r>
+      <w:proofErr w:type="gramStart"/>
+      <w:r>
+        <w:rPr>
+          <w:rFonts w:ascii="黑体" w:eastAsia="黑体" w:hAnsi="黑体" w:hint="eastAsia"/>
+          <w:sz w:val="24"/>
+          <w:szCs w:val="28"/>
+        </w:rPr>
+        <w:t>诶</w:t>
+      </w:r>
+      <w:proofErr w:type="gramEnd"/>
+      <w:r>
+        <w:rPr>
+          <w:rFonts w:ascii="黑体" w:eastAsia="黑体" w:hAnsi="黑体" w:hint="eastAsia"/>
+          <w:sz w:val="24"/>
+          <w:szCs w:val="28"/>
+        </w:rPr>
+        <w:t>，激动地跳起来说“我发现了，我终于发现了。”他朝着Stamford大喊着，然后拿着试管跑到我们跟前</w:t>
       </w:r>
       <w:r>
         <w:rPr>
@@ -1924,7 +2062,16 @@
           <w:sz w:val="24"/>
           <w:szCs w:val="28"/>
         </w:rPr>
-        <w:t>他说“Very</w:t>
+        <w:t>他说“</w:t>
+      </w:r>
+      <w:proofErr w:type="gramStart"/>
+      <w:r>
+        <w:rPr>
+          <w:rFonts w:ascii="黑体" w:eastAsia="黑体" w:hAnsi="黑体" w:hint="eastAsia"/>
+          <w:sz w:val="24"/>
+          <w:szCs w:val="28"/>
+        </w:rPr>
+        <w:t>Very</w:t>
       </w:r>
       <w:r>
         <w:rPr>
@@ -1952,6 +2099,7 @@
         </w:rPr>
         <w:t xml:space="preserve"> </w:t>
       </w:r>
+      <w:proofErr w:type="gramEnd"/>
       <w:r>
         <w:rPr>
           <w:rFonts w:ascii="黑体" w:eastAsia="黑体" w:hAnsi="黑体" w:hint="eastAsia"/>
@@ -2057,7 +2205,7 @@
     <w:p>
       <w:pPr>
         <w:rPr>
-          <w:rFonts w:ascii="黑体" w:eastAsia="黑体" w:hAnsi="黑体" w:hint="eastAsia"/>
+          <w:rFonts w:ascii="黑体" w:eastAsia="黑体" w:hAnsi="黑体"/>
           <w:sz w:val="24"/>
           <w:szCs w:val="28"/>
         </w:rPr>
@@ -2084,15 +2232,127 @@
           <w:sz w:val="24"/>
           <w:szCs w:val="28"/>
         </w:rPr>
-        <w:t>按照一个点来确定的。怀疑一个人是罪犯到他被判刑往往要花费很多时间。确定一个人是凶手的时候，需要注意的是他的衣服的检测结果----褐色渍迹证物。比如血迹、泥点儿、锈迹、饭菜</w:t>
-      </w:r>
-      <w:r>
-        <w:rPr>
-          <w:rFonts w:ascii="黑体" w:eastAsia="黑体" w:hAnsi="黑体" w:hint="eastAsia"/>
-          <w:sz w:val="24"/>
-          <w:szCs w:val="28"/>
-        </w:rPr>
-        <w:t>污渍，除了这些还有什么呢？这种问题难倒了很多专家，你知道为什么吗？因为没有一个可靠的证物验证实。不过现在，有了‘卷福血迹检验法’一切都不是事儿。</w:t>
+        <w:t>按照一个点来确定的。</w:t>
+      </w:r>
+      <w:r>
+        <w:rPr>
+          <w:rFonts w:ascii="黑体" w:eastAsia="黑体" w:hAnsi="黑体" w:hint="eastAsia"/>
+          <w:sz w:val="24"/>
+          <w:szCs w:val="28"/>
+        </w:rPr>
+        <w:t>怀疑一个人是罪犯的时候往往要好长时间，可能到判刑之后了，还没确定下犯罪证据</w:t>
+      </w:r>
+      <w:r>
+        <w:rPr>
+          <w:rFonts w:ascii="黑体" w:eastAsia="黑体" w:hAnsi="黑体" w:hint="eastAsia"/>
+          <w:sz w:val="24"/>
+          <w:szCs w:val="28"/>
+        </w:rPr>
+        <w:t>。</w:t>
+      </w:r>
+      <w:r>
+        <w:rPr>
+          <w:rFonts w:ascii="黑体" w:eastAsia="黑体" w:hAnsi="黑体" w:hint="eastAsia"/>
+          <w:sz w:val="24"/>
+          <w:szCs w:val="28"/>
+        </w:rPr>
+        <w:t>当发现他的衣服上游写</w:t>
+      </w:r>
+      <w:r>
+        <w:rPr>
+          <w:rFonts w:ascii="黑体" w:eastAsia="黑体" w:hAnsi="黑体" w:hint="eastAsia"/>
+          <w:sz w:val="24"/>
+          <w:szCs w:val="28"/>
+        </w:rPr>
+        <w:t>褐色渍迹</w:t>
+      </w:r>
+      <w:r>
+        <w:rPr>
+          <w:rFonts w:ascii="黑体" w:eastAsia="黑体" w:hAnsi="黑体" w:hint="eastAsia"/>
+          <w:sz w:val="24"/>
+          <w:szCs w:val="28"/>
+        </w:rPr>
+        <w:t>时候，不禁要问到这褐色污渍是啥，</w:t>
+      </w:r>
+      <w:r>
+        <w:rPr>
+          <w:rFonts w:ascii="黑体" w:eastAsia="黑体" w:hAnsi="黑体" w:hint="eastAsia"/>
+          <w:sz w:val="24"/>
+          <w:szCs w:val="28"/>
+        </w:rPr>
+        <w:t>血迹</w:t>
+      </w:r>
+      <w:r>
+        <w:rPr>
+          <w:rFonts w:ascii="黑体" w:eastAsia="黑体" w:hAnsi="黑体" w:hint="eastAsia"/>
+          <w:sz w:val="24"/>
+          <w:szCs w:val="28"/>
+        </w:rPr>
+        <w:t>?</w:t>
+      </w:r>
+      <w:r>
+        <w:rPr>
+          <w:rFonts w:ascii="黑体" w:eastAsia="黑体" w:hAnsi="黑体" w:hint="eastAsia"/>
+          <w:sz w:val="24"/>
+          <w:szCs w:val="28"/>
+        </w:rPr>
+        <w:t>泥点儿</w:t>
+      </w:r>
+      <w:r>
+        <w:rPr>
+          <w:rFonts w:ascii="黑体" w:eastAsia="黑体" w:hAnsi="黑体" w:hint="eastAsia"/>
+          <w:sz w:val="24"/>
+          <w:szCs w:val="28"/>
+        </w:rPr>
+        <w:t>？</w:t>
+      </w:r>
+      <w:r>
+        <w:rPr>
+          <w:rFonts w:ascii="黑体" w:eastAsia="黑体" w:hAnsi="黑体" w:hint="eastAsia"/>
+          <w:sz w:val="24"/>
+          <w:szCs w:val="28"/>
+        </w:rPr>
+        <w:t>锈迹</w:t>
+      </w:r>
+      <w:r>
+        <w:rPr>
+          <w:rFonts w:ascii="黑体" w:eastAsia="黑体" w:hAnsi="黑体" w:hint="eastAsia"/>
+          <w:sz w:val="24"/>
+          <w:szCs w:val="28"/>
+        </w:rPr>
+        <w:t>？</w:t>
+      </w:r>
+      <w:r>
+        <w:rPr>
+          <w:rFonts w:ascii="黑体" w:eastAsia="黑体" w:hAnsi="黑体" w:hint="eastAsia"/>
+          <w:sz w:val="24"/>
+          <w:szCs w:val="28"/>
+        </w:rPr>
+        <w:t>饭菜</w:t>
+      </w:r>
+      <w:r>
+        <w:rPr>
+          <w:rFonts w:ascii="黑体" w:eastAsia="黑体" w:hAnsi="黑体" w:hint="eastAsia"/>
+          <w:sz w:val="24"/>
+          <w:szCs w:val="28"/>
+        </w:rPr>
+        <w:t>污渍</w:t>
+      </w:r>
+      <w:r>
+        <w:rPr>
+          <w:rFonts w:ascii="黑体" w:eastAsia="黑体" w:hAnsi="黑体" w:hint="eastAsia"/>
+          <w:sz w:val="24"/>
+          <w:szCs w:val="28"/>
+        </w:rPr>
+        <w:t xml:space="preserve"> ？还是别的什么污渍呢</w:t>
+      </w:r>
+      <w:r>
+        <w:rPr>
+          <w:rFonts w:ascii="黑体" w:eastAsia="黑体" w:hAnsi="黑体" w:hint="eastAsia"/>
+          <w:sz w:val="24"/>
+          <w:szCs w:val="28"/>
+        </w:rPr>
+        <w:t>？这种问题难倒了很多专家，你知道为什么吗？因为没有一个可靠的证物验证实。不过现在，有了‘卷福血迹检验法’一切都不是事儿。</w:t>
       </w:r>
       <w:r>
         <w:rPr>
@@ -2106,7 +2366,7 @@
     <w:p>
       <w:pPr>
         <w:rPr>
-          <w:rFonts w:ascii="黑体" w:eastAsia="黑体" w:hAnsi="黑体" w:hint="eastAsia"/>
+          <w:rFonts w:ascii="黑体" w:eastAsia="黑体" w:hAnsi="黑体"/>
           <w:sz w:val="24"/>
           <w:szCs w:val="28"/>
         </w:rPr>

</xml_diff>

<commit_message>
study in scarlet chapter1 part7
</commit_message>
<xml_diff>
--- a/doc/福尔摩斯.docx
+++ b/doc/福尔摩斯.docx
@@ -2378,6 +2378,861 @@
           <w:szCs w:val="28"/>
         </w:rPr>
         <w:tab/>
+      </w:r>
+      <w:r>
+        <w:rPr>
+          <w:rFonts w:ascii="黑体" w:eastAsia="黑体" w:hAnsi="黑体" w:hint="eastAsia"/>
+          <w:sz w:val="24"/>
+          <w:szCs w:val="28"/>
+        </w:rPr>
+        <w:t>说着，他的目光闪烁着正义，将自己的手放在胸前做了个弯腰感谢的姿势就好像在接受着万人</w:t>
+      </w:r>
+      <w:proofErr w:type="gramStart"/>
+      <w:r>
+        <w:rPr>
+          <w:rFonts w:ascii="黑体" w:eastAsia="黑体" w:hAnsi="黑体" w:hint="eastAsia"/>
+          <w:sz w:val="24"/>
+          <w:szCs w:val="28"/>
+        </w:rPr>
+        <w:t>赞誉着</w:t>
+      </w:r>
+      <w:proofErr w:type="gramEnd"/>
+      <w:r>
+        <w:rPr>
+          <w:rFonts w:ascii="黑体" w:eastAsia="黑体" w:hAnsi="黑体" w:hint="eastAsia"/>
+          <w:sz w:val="24"/>
+          <w:szCs w:val="28"/>
+        </w:rPr>
+        <w:t>一样。</w:t>
+      </w:r>
+    </w:p>
+    <w:p>
+      <w:pPr>
+        <w:rPr>
+          <w:rFonts w:ascii="黑体" w:eastAsia="黑体" w:hAnsi="黑体"/>
+          <w:sz w:val="24"/>
+          <w:szCs w:val="28"/>
+        </w:rPr>
+      </w:pPr>
+      <w:r>
+        <w:rPr>
+          <w:rFonts w:ascii="黑体" w:eastAsia="黑体" w:hAnsi="黑体"/>
+          <w:sz w:val="24"/>
+          <w:szCs w:val="28"/>
+        </w:rPr>
+        <w:tab/>
+      </w:r>
+      <w:r>
+        <w:rPr>
+          <w:rFonts w:ascii="黑体" w:eastAsia="黑体" w:hAnsi="黑体" w:hint="eastAsia"/>
+          <w:sz w:val="24"/>
+          <w:szCs w:val="28"/>
+        </w:rPr>
+        <w:t>看到他如此热情，我也很惊喜的对他说道“祝贺你啊~”。</w:t>
+      </w:r>
+    </w:p>
+    <w:p>
+      <w:pPr>
+        <w:rPr>
+          <w:rFonts w:ascii="黑体" w:eastAsia="黑体" w:hAnsi="黑体"/>
+          <w:sz w:val="24"/>
+          <w:szCs w:val="28"/>
+        </w:rPr>
+      </w:pPr>
+      <w:r>
+        <w:rPr>
+          <w:rFonts w:ascii="黑体" w:eastAsia="黑体" w:hAnsi="黑体"/>
+          <w:sz w:val="24"/>
+          <w:szCs w:val="28"/>
+        </w:rPr>
+        <w:tab/>
+      </w:r>
+      <w:r>
+        <w:rPr>
+          <w:rFonts w:ascii="黑体" w:eastAsia="黑体" w:hAnsi="黑体" w:hint="eastAsia"/>
+          <w:sz w:val="24"/>
+          <w:szCs w:val="28"/>
+        </w:rPr>
+        <w:t>他说道“去年在Frankfort有个</w:t>
+      </w:r>
+      <w:proofErr w:type="spellStart"/>
+      <w:r>
+        <w:rPr>
+          <w:rFonts w:ascii="黑体" w:eastAsia="黑体" w:hAnsi="黑体" w:hint="eastAsia"/>
+          <w:sz w:val="24"/>
+          <w:szCs w:val="28"/>
+        </w:rPr>
+        <w:t>Von</w:t>
+      </w:r>
+      <w:r>
+        <w:rPr>
+          <w:rFonts w:ascii="黑体" w:eastAsia="黑体" w:hAnsi="黑体"/>
+          <w:sz w:val="24"/>
+          <w:szCs w:val="28"/>
+        </w:rPr>
+        <w:t>B</w:t>
+      </w:r>
+      <w:r>
+        <w:rPr>
+          <w:rFonts w:ascii="黑体" w:eastAsia="黑体" w:hAnsi="黑体" w:hint="eastAsia"/>
+          <w:sz w:val="24"/>
+          <w:szCs w:val="28"/>
+        </w:rPr>
+        <w:t>ischoff</w:t>
+      </w:r>
+      <w:proofErr w:type="spellEnd"/>
+      <w:r>
+        <w:rPr>
+          <w:rFonts w:ascii="黑体" w:eastAsia="黑体" w:hAnsi="黑体" w:hint="eastAsia"/>
+          <w:sz w:val="24"/>
+          <w:szCs w:val="28"/>
+        </w:rPr>
+        <w:t>的案子。如果当时‘卷福血迹检验法’发明的话，就能证明他有罪。之后就是那个Broadford-</w:t>
+      </w:r>
+      <w:r>
+        <w:rPr>
+          <w:rFonts w:ascii="黑体" w:eastAsia="黑体" w:hAnsi="黑体"/>
+          <w:sz w:val="24"/>
+          <w:szCs w:val="28"/>
+        </w:rPr>
+        <w:t>M</w:t>
+      </w:r>
+      <w:r>
+        <w:rPr>
+          <w:rFonts w:ascii="黑体" w:eastAsia="黑体" w:hAnsi="黑体" w:hint="eastAsia"/>
+          <w:sz w:val="24"/>
+          <w:szCs w:val="28"/>
+        </w:rPr>
+        <w:t>ason的案子，还有那个臭名昭著的Muller，还有Montpellier的Lefevre，还有new</w:t>
+      </w:r>
+      <w:r>
+        <w:rPr>
+          <w:rFonts w:ascii="黑体" w:eastAsia="黑体" w:hAnsi="黑体"/>
+          <w:sz w:val="24"/>
+          <w:szCs w:val="28"/>
+        </w:rPr>
+        <w:t xml:space="preserve"> O</w:t>
+      </w:r>
+      <w:r>
+        <w:rPr>
+          <w:rFonts w:ascii="黑体" w:eastAsia="黑体" w:hAnsi="黑体" w:hint="eastAsia"/>
+          <w:sz w:val="24"/>
+          <w:szCs w:val="28"/>
+        </w:rPr>
+        <w:t>rlean</w:t>
+      </w:r>
+      <w:r>
+        <w:rPr>
+          <w:rFonts w:ascii="黑体" w:eastAsia="黑体" w:hAnsi="黑体"/>
+          <w:sz w:val="24"/>
+          <w:szCs w:val="28"/>
+        </w:rPr>
+        <w:t>s S</w:t>
+      </w:r>
+      <w:r>
+        <w:rPr>
+          <w:rFonts w:ascii="黑体" w:eastAsia="黑体" w:hAnsi="黑体" w:hint="eastAsia"/>
+          <w:sz w:val="24"/>
+          <w:szCs w:val="28"/>
+        </w:rPr>
+        <w:t>amson案，我能举出2</w:t>
+      </w:r>
+      <w:r>
+        <w:rPr>
+          <w:rFonts w:ascii="黑体" w:eastAsia="黑体" w:hAnsi="黑体"/>
+          <w:sz w:val="24"/>
+          <w:szCs w:val="28"/>
+        </w:rPr>
+        <w:t>0</w:t>
+      </w:r>
+      <w:r>
+        <w:rPr>
+          <w:rFonts w:ascii="黑体" w:eastAsia="黑体" w:hAnsi="黑体" w:hint="eastAsia"/>
+          <w:sz w:val="24"/>
+          <w:szCs w:val="28"/>
+        </w:rPr>
+        <w:t>多个案子，此种检验法都能够决断了。”</w:t>
+      </w:r>
+    </w:p>
+    <w:p>
+      <w:pPr>
+        <w:rPr>
+          <w:rFonts w:ascii="黑体" w:eastAsia="黑体" w:hAnsi="黑体"/>
+          <w:sz w:val="24"/>
+          <w:szCs w:val="28"/>
+        </w:rPr>
+      </w:pPr>
+      <w:r>
+        <w:rPr>
+          <w:rFonts w:ascii="黑体" w:eastAsia="黑体" w:hAnsi="黑体"/>
+          <w:sz w:val="24"/>
+          <w:szCs w:val="28"/>
+        </w:rPr>
+        <w:tab/>
+      </w:r>
+      <w:r>
+        <w:rPr>
+          <w:rFonts w:ascii="黑体" w:eastAsia="黑体" w:hAnsi="黑体"/>
+          <w:sz w:val="24"/>
+          <w:szCs w:val="28"/>
+        </w:rPr>
+        <w:t>S</w:t>
+      </w:r>
+      <w:r>
+        <w:rPr>
+          <w:rFonts w:ascii="黑体" w:eastAsia="黑体" w:hAnsi="黑体" w:hint="eastAsia"/>
+          <w:sz w:val="24"/>
+          <w:szCs w:val="28"/>
+        </w:rPr>
+        <w:t>tamford笑着说“你简直就是行走的案件典籍，你应该写一片论文，名字就叫做 警察的过去。”</w:t>
+      </w:r>
+    </w:p>
+    <w:p>
+      <w:pPr>
+        <w:rPr>
+          <w:rFonts w:ascii="黑体" w:eastAsia="黑体" w:hAnsi="黑体"/>
+          <w:sz w:val="24"/>
+          <w:szCs w:val="28"/>
+        </w:rPr>
+      </w:pPr>
+      <w:r>
+        <w:rPr>
+          <w:rFonts w:ascii="黑体" w:eastAsia="黑体" w:hAnsi="黑体"/>
+          <w:sz w:val="24"/>
+          <w:szCs w:val="28"/>
+        </w:rPr>
+        <w:tab/>
+        <w:t>Sherlock Holmes</w:t>
+      </w:r>
+      <w:r>
+        <w:rPr>
+          <w:rFonts w:ascii="黑体" w:eastAsia="黑体" w:hAnsi="黑体" w:hint="eastAsia"/>
+          <w:sz w:val="24"/>
+          <w:szCs w:val="28"/>
+        </w:rPr>
+        <w:t>划出一小片膏药到他的手指上说“这个论文要是发表了，</w:t>
+      </w:r>
+      <w:r>
+        <w:rPr>
+          <w:rFonts w:ascii="黑体" w:eastAsia="黑体" w:hAnsi="黑体" w:hint="eastAsia"/>
+          <w:sz w:val="24"/>
+          <w:szCs w:val="28"/>
+        </w:rPr>
+        <w:lastRenderedPageBreak/>
+        <w:t>肯定是很有意思滴~”之后微笑着转向我，</w:t>
+      </w:r>
+      <w:r>
+        <w:rPr>
+          <w:rFonts w:ascii="黑体" w:eastAsia="黑体" w:hAnsi="黑体" w:hint="eastAsia"/>
+          <w:sz w:val="24"/>
+          <w:szCs w:val="28"/>
+        </w:rPr>
+        <w:t>“我不小心把毒药溅到饭里了”他伸出手说到，我注意到浑浊的水中加了几片膏药颜色，强酸立刻使之褪色了。</w:t>
+      </w:r>
+    </w:p>
+    <w:p>
+      <w:pPr>
+        <w:rPr>
+          <w:rFonts w:ascii="黑体" w:eastAsia="黑体" w:hAnsi="黑体"/>
+          <w:sz w:val="24"/>
+          <w:szCs w:val="28"/>
+        </w:rPr>
+      </w:pPr>
+      <w:r>
+        <w:rPr>
+          <w:rFonts w:ascii="黑体" w:eastAsia="黑体" w:hAnsi="黑体"/>
+          <w:sz w:val="24"/>
+          <w:szCs w:val="28"/>
+        </w:rPr>
+        <w:tab/>
+      </w:r>
+      <w:r>
+        <w:rPr>
+          <w:rFonts w:ascii="黑体" w:eastAsia="黑体" w:hAnsi="黑体" w:hint="eastAsia"/>
+          <w:sz w:val="24"/>
+          <w:szCs w:val="28"/>
+        </w:rPr>
+        <w:t>“我们是来说正事的”，说的Stamford坐在一个</w:t>
+      </w:r>
+      <w:proofErr w:type="gramStart"/>
+      <w:r>
+        <w:rPr>
+          <w:rFonts w:ascii="黑体" w:eastAsia="黑体" w:hAnsi="黑体" w:hint="eastAsia"/>
+          <w:sz w:val="24"/>
+          <w:szCs w:val="28"/>
+        </w:rPr>
+        <w:t>三腿凳上</w:t>
+      </w:r>
+      <w:proofErr w:type="gramEnd"/>
+      <w:r>
+        <w:rPr>
+          <w:rFonts w:ascii="黑体" w:eastAsia="黑体" w:hAnsi="黑体" w:hint="eastAsia"/>
+          <w:sz w:val="24"/>
+          <w:szCs w:val="28"/>
+        </w:rPr>
+        <w:t>，之后把另一个凳子踢到我跟前。</w:t>
+      </w:r>
+      <w:r>
+        <w:rPr>
+          <w:rFonts w:ascii="黑体" w:eastAsia="黑体" w:hAnsi="黑体" w:hint="eastAsia"/>
+          <w:sz w:val="24"/>
+          <w:szCs w:val="28"/>
+        </w:rPr>
+        <w:t>“我朋友想要找个住的地方，你不是也抱怨没人和你一起付房租吗，我想你们哥俩应该比较合得来。”</w:t>
+      </w:r>
+    </w:p>
+    <w:p>
+      <w:pPr>
+        <w:rPr>
+          <w:rFonts w:ascii="黑体" w:eastAsia="黑体" w:hAnsi="黑体"/>
+          <w:sz w:val="24"/>
+          <w:szCs w:val="28"/>
+        </w:rPr>
+      </w:pPr>
+      <w:r>
+        <w:rPr>
+          <w:rFonts w:ascii="黑体" w:eastAsia="黑体" w:hAnsi="黑体"/>
+          <w:sz w:val="24"/>
+          <w:szCs w:val="28"/>
+        </w:rPr>
+        <w:tab/>
+      </w:r>
+      <w:r>
+        <w:rPr>
+          <w:rFonts w:ascii="黑体" w:eastAsia="黑体" w:hAnsi="黑体" w:hint="eastAsia"/>
+          <w:sz w:val="24"/>
+          <w:szCs w:val="28"/>
+        </w:rPr>
+        <w:t xml:space="preserve"> </w:t>
+      </w:r>
+      <w:r>
+        <w:rPr>
+          <w:rFonts w:ascii="黑体" w:eastAsia="黑体" w:hAnsi="黑体"/>
+          <w:sz w:val="24"/>
+          <w:szCs w:val="28"/>
+        </w:rPr>
+        <w:t>S</w:t>
+      </w:r>
+      <w:r>
+        <w:rPr>
+          <w:rFonts w:ascii="黑体" w:eastAsia="黑体" w:hAnsi="黑体" w:hint="eastAsia"/>
+          <w:sz w:val="24"/>
+          <w:szCs w:val="28"/>
+        </w:rPr>
+        <w:t>he</w:t>
+      </w:r>
+      <w:r>
+        <w:rPr>
+          <w:rFonts w:ascii="黑体" w:eastAsia="黑体" w:hAnsi="黑体"/>
+          <w:sz w:val="24"/>
+          <w:szCs w:val="28"/>
+        </w:rPr>
+        <w:t>rlock Holmes</w:t>
+      </w:r>
+      <w:r>
+        <w:rPr>
+          <w:rFonts w:ascii="黑体" w:eastAsia="黑体" w:hAnsi="黑体" w:hint="eastAsia"/>
+          <w:sz w:val="24"/>
+          <w:szCs w:val="28"/>
+        </w:rPr>
+        <w:t>似乎很高兴和我一起合租说到“我在Baker</w:t>
+      </w:r>
+      <w:r>
+        <w:rPr>
+          <w:rFonts w:ascii="黑体" w:eastAsia="黑体" w:hAnsi="黑体"/>
+          <w:sz w:val="24"/>
+          <w:szCs w:val="28"/>
+        </w:rPr>
+        <w:t xml:space="preserve"> S</w:t>
+      </w:r>
+      <w:r>
+        <w:rPr>
+          <w:rFonts w:ascii="黑体" w:eastAsia="黑体" w:hAnsi="黑体" w:hint="eastAsia"/>
+          <w:sz w:val="24"/>
+          <w:szCs w:val="28"/>
+        </w:rPr>
+        <w:t>treet看上了一套房子，</w:t>
+      </w:r>
+      <w:r>
+        <w:rPr>
+          <w:rFonts w:ascii="黑体" w:eastAsia="黑体" w:hAnsi="黑体" w:hint="eastAsia"/>
+          <w:sz w:val="24"/>
+          <w:szCs w:val="28"/>
+        </w:rPr>
+        <w:t>非常适合咱俩，你应该不会介意浓烈的烟草味吧。</w:t>
+      </w:r>
+      <w:r>
+        <w:rPr>
+          <w:rFonts w:ascii="黑体" w:eastAsia="黑体" w:hAnsi="黑体" w:hint="eastAsia"/>
+          <w:sz w:val="24"/>
+          <w:szCs w:val="28"/>
+        </w:rPr>
+        <w:t>”</w:t>
+      </w:r>
+    </w:p>
+    <w:p>
+      <w:pPr>
+        <w:rPr>
+          <w:rFonts w:ascii="黑体" w:eastAsia="黑体" w:hAnsi="黑体"/>
+          <w:sz w:val="24"/>
+          <w:szCs w:val="28"/>
+        </w:rPr>
+      </w:pPr>
+      <w:r>
+        <w:rPr>
+          <w:rFonts w:ascii="黑体" w:eastAsia="黑体" w:hAnsi="黑体"/>
+          <w:sz w:val="24"/>
+          <w:szCs w:val="28"/>
+        </w:rPr>
+        <w:tab/>
+      </w:r>
+      <w:r>
+        <w:rPr>
+          <w:rFonts w:ascii="黑体" w:eastAsia="黑体" w:hAnsi="黑体" w:hint="eastAsia"/>
+          <w:sz w:val="24"/>
+          <w:szCs w:val="28"/>
+        </w:rPr>
+        <w:t>我说道“我也经常抽‘磨砂猴’”。</w:t>
+      </w:r>
+    </w:p>
+    <w:p>
+      <w:pPr>
+        <w:rPr>
+          <w:rFonts w:ascii="黑体" w:eastAsia="黑体" w:hAnsi="黑体"/>
+          <w:sz w:val="24"/>
+          <w:szCs w:val="28"/>
+        </w:rPr>
+      </w:pPr>
+      <w:r>
+        <w:rPr>
+          <w:rFonts w:ascii="黑体" w:eastAsia="黑体" w:hAnsi="黑体"/>
+          <w:sz w:val="24"/>
+          <w:szCs w:val="28"/>
+        </w:rPr>
+        <w:tab/>
+      </w:r>
+      <w:r>
+        <w:rPr>
+          <w:rFonts w:ascii="黑体" w:eastAsia="黑体" w:hAnsi="黑体" w:hint="eastAsia"/>
+          <w:sz w:val="24"/>
+          <w:szCs w:val="28"/>
+        </w:rPr>
+        <w:t>他说“烟友啊~，我通常会做些化学实验，这个你介意吗？”</w:t>
+      </w:r>
+    </w:p>
+    <w:p>
+      <w:pPr>
+        <w:rPr>
+          <w:rFonts w:ascii="黑体" w:eastAsia="黑体" w:hAnsi="黑体"/>
+          <w:sz w:val="24"/>
+          <w:szCs w:val="28"/>
+        </w:rPr>
+      </w:pPr>
+      <w:r>
+        <w:rPr>
+          <w:rFonts w:ascii="黑体" w:eastAsia="黑体" w:hAnsi="黑体"/>
+          <w:sz w:val="24"/>
+          <w:szCs w:val="28"/>
+        </w:rPr>
+        <w:tab/>
+      </w:r>
+      <w:r>
+        <w:rPr>
+          <w:rFonts w:ascii="黑体" w:eastAsia="黑体" w:hAnsi="黑体" w:hint="eastAsia"/>
+          <w:sz w:val="24"/>
+          <w:szCs w:val="28"/>
+        </w:rPr>
+        <w:t>我说“当然不了”</w:t>
+      </w:r>
+    </w:p>
+    <w:p>
+      <w:pPr>
+        <w:rPr>
+          <w:rFonts w:ascii="黑体" w:eastAsia="黑体" w:hAnsi="黑体"/>
+          <w:sz w:val="24"/>
+          <w:szCs w:val="28"/>
+        </w:rPr>
+      </w:pPr>
+      <w:r>
+        <w:rPr>
+          <w:rFonts w:ascii="黑体" w:eastAsia="黑体" w:hAnsi="黑体"/>
+          <w:sz w:val="24"/>
+          <w:szCs w:val="28"/>
+        </w:rPr>
+        <w:tab/>
+      </w:r>
+      <w:r>
+        <w:rPr>
+          <w:rFonts w:ascii="黑体" w:eastAsia="黑体" w:hAnsi="黑体" w:hint="eastAsia"/>
+          <w:sz w:val="24"/>
+          <w:szCs w:val="28"/>
+        </w:rPr>
+        <w:t>他说“让我再想想看看我还有什么缺点。奥，对了 我心情不好的时候会一连几天不说话。你可不要觉得我是在生闷气，只要让我一个人待一会儿就好了。你呢？你有什么要关照的吗？两个人合租前最好能够先了解下对方的缺点。”</w:t>
+      </w:r>
+    </w:p>
+    <w:p>
+      <w:pPr>
+        <w:rPr>
+          <w:rFonts w:ascii="黑体" w:eastAsia="黑体" w:hAnsi="黑体"/>
+          <w:sz w:val="24"/>
+          <w:szCs w:val="28"/>
+        </w:rPr>
+      </w:pPr>
+      <w:r>
+        <w:rPr>
+          <w:rFonts w:ascii="黑体" w:eastAsia="黑体" w:hAnsi="黑体"/>
+          <w:sz w:val="24"/>
+          <w:szCs w:val="28"/>
+        </w:rPr>
+        <w:tab/>
+      </w:r>
+      <w:r>
+        <w:rPr>
+          <w:rFonts w:ascii="黑体" w:eastAsia="黑体" w:hAnsi="黑体" w:hint="eastAsia"/>
+          <w:sz w:val="24"/>
+          <w:szCs w:val="28"/>
+        </w:rPr>
+        <w:t>我笑着说道“我养了一只斗牛犬，我也很讨厌噪音，因为我神经衰弱。而且我也嫉妒懒惰，经常赖床不起。我心情好的时候也会有些别的缺点，不过以上所说的都是比较典型的了。”</w:t>
+      </w:r>
+    </w:p>
+    <w:p>
+      <w:pPr>
+        <w:rPr>
+          <w:rFonts w:ascii="黑体" w:eastAsia="黑体" w:hAnsi="黑体"/>
+          <w:sz w:val="24"/>
+          <w:szCs w:val="28"/>
+        </w:rPr>
+      </w:pPr>
+      <w:r>
+        <w:rPr>
+          <w:rFonts w:ascii="黑体" w:eastAsia="黑体" w:hAnsi="黑体"/>
+          <w:sz w:val="24"/>
+          <w:szCs w:val="28"/>
+        </w:rPr>
+        <w:tab/>
+      </w:r>
+      <w:r>
+        <w:rPr>
+          <w:rFonts w:ascii="黑体" w:eastAsia="黑体" w:hAnsi="黑体" w:hint="eastAsia"/>
+          <w:sz w:val="24"/>
+          <w:szCs w:val="28"/>
+        </w:rPr>
+        <w:t>他略显焦虑问到“小提琴算不算是噪音？”</w:t>
+      </w:r>
+    </w:p>
+    <w:p>
+      <w:pPr>
+        <w:rPr>
+          <w:rFonts w:ascii="黑体" w:eastAsia="黑体" w:hAnsi="黑体"/>
+          <w:sz w:val="24"/>
+          <w:szCs w:val="28"/>
+        </w:rPr>
+      </w:pPr>
+      <w:r>
+        <w:rPr>
+          <w:rFonts w:ascii="黑体" w:eastAsia="黑体" w:hAnsi="黑体"/>
+          <w:sz w:val="24"/>
+          <w:szCs w:val="28"/>
+        </w:rPr>
+        <w:tab/>
+      </w:r>
+      <w:r>
+        <w:rPr>
+          <w:rFonts w:ascii="黑体" w:eastAsia="黑体" w:hAnsi="黑体" w:hint="eastAsia"/>
+          <w:sz w:val="24"/>
+          <w:szCs w:val="28"/>
+        </w:rPr>
+        <w:t>我说“那要看是谁在拉，我肯定是礼待君子，完</w:t>
+      </w:r>
+      <w:proofErr w:type="gramStart"/>
+      <w:r>
+        <w:rPr>
+          <w:rFonts w:ascii="黑体" w:eastAsia="黑体" w:hAnsi="黑体" w:hint="eastAsia"/>
+          <w:sz w:val="24"/>
+          <w:szCs w:val="28"/>
+        </w:rPr>
+        <w:t>虐</w:t>
+      </w:r>
+      <w:proofErr w:type="gramEnd"/>
+      <w:r>
+        <w:rPr>
+          <w:rFonts w:ascii="黑体" w:eastAsia="黑体" w:hAnsi="黑体" w:hint="eastAsia"/>
+          <w:sz w:val="24"/>
+          <w:szCs w:val="28"/>
+        </w:rPr>
+        <w:t>小人”</w:t>
+      </w:r>
+    </w:p>
+    <w:p>
+      <w:pPr>
+        <w:rPr>
+          <w:rFonts w:ascii="黑体" w:eastAsia="黑体" w:hAnsi="黑体"/>
+          <w:sz w:val="24"/>
+          <w:szCs w:val="28"/>
+        </w:rPr>
+      </w:pPr>
+      <w:r>
+        <w:rPr>
+          <w:rFonts w:ascii="黑体" w:eastAsia="黑体" w:hAnsi="黑体"/>
+          <w:sz w:val="24"/>
+          <w:szCs w:val="28"/>
+        </w:rPr>
+        <w:tab/>
+      </w:r>
+      <w:r>
+        <w:rPr>
+          <w:rFonts w:ascii="黑体" w:eastAsia="黑体" w:hAnsi="黑体" w:hint="eastAsia"/>
+          <w:sz w:val="24"/>
+          <w:szCs w:val="28"/>
+        </w:rPr>
+        <w:t>他大笑道“妥了，我想我们接下来的问题就是看房子合不合你的口味了。”</w:t>
+      </w:r>
+    </w:p>
+    <w:p>
+      <w:pPr>
+        <w:rPr>
+          <w:rFonts w:ascii="黑体" w:eastAsia="黑体" w:hAnsi="黑体"/>
+          <w:sz w:val="24"/>
+          <w:szCs w:val="28"/>
+        </w:rPr>
+      </w:pPr>
+      <w:r>
+        <w:rPr>
+          <w:rFonts w:ascii="黑体" w:eastAsia="黑体" w:hAnsi="黑体"/>
+          <w:sz w:val="24"/>
+          <w:szCs w:val="28"/>
+        </w:rPr>
+        <w:tab/>
+      </w:r>
+      <w:r>
+        <w:rPr>
+          <w:rFonts w:ascii="黑体" w:eastAsia="黑体" w:hAnsi="黑体" w:hint="eastAsia"/>
+          <w:sz w:val="24"/>
+          <w:szCs w:val="28"/>
+        </w:rPr>
+        <w:t>我说“啥时候去看房？”</w:t>
+      </w:r>
+    </w:p>
+    <w:p>
+      <w:pPr>
+        <w:rPr>
+          <w:rFonts w:ascii="黑体" w:eastAsia="黑体" w:hAnsi="黑体"/>
+          <w:sz w:val="24"/>
+          <w:szCs w:val="28"/>
+        </w:rPr>
+      </w:pPr>
+      <w:r>
+        <w:rPr>
+          <w:rFonts w:ascii="黑体" w:eastAsia="黑体" w:hAnsi="黑体"/>
+          <w:sz w:val="24"/>
+          <w:szCs w:val="28"/>
+        </w:rPr>
+        <w:tab/>
+      </w:r>
+      <w:r>
+        <w:rPr>
+          <w:rFonts w:ascii="黑体" w:eastAsia="黑体" w:hAnsi="黑体" w:hint="eastAsia"/>
+          <w:sz w:val="24"/>
+          <w:szCs w:val="28"/>
+        </w:rPr>
+        <w:t>他说“明个中午给我打电话，咱俩一起去，之后安顿好一切。”</w:t>
+      </w:r>
+    </w:p>
+    <w:p>
+      <w:pPr>
+        <w:rPr>
+          <w:rFonts w:ascii="黑体" w:eastAsia="黑体" w:hAnsi="黑体"/>
+          <w:sz w:val="24"/>
+          <w:szCs w:val="28"/>
+        </w:rPr>
+      </w:pPr>
+      <w:r>
+        <w:rPr>
+          <w:rFonts w:ascii="黑体" w:eastAsia="黑体" w:hAnsi="黑体"/>
+          <w:sz w:val="24"/>
+          <w:szCs w:val="28"/>
+        </w:rPr>
+        <w:tab/>
+      </w:r>
+      <w:r>
+        <w:rPr>
+          <w:rFonts w:ascii="黑体" w:eastAsia="黑体" w:hAnsi="黑体" w:hint="eastAsia"/>
+          <w:sz w:val="24"/>
+          <w:szCs w:val="28"/>
+        </w:rPr>
+        <w:t>我握着他的手说“某门忒啦。”</w:t>
+      </w:r>
+    </w:p>
+    <w:p>
+      <w:pPr>
+        <w:rPr>
+          <w:rFonts w:ascii="黑体" w:eastAsia="黑体" w:hAnsi="黑体"/>
+          <w:sz w:val="24"/>
+          <w:szCs w:val="28"/>
+        </w:rPr>
+      </w:pPr>
+      <w:r>
+        <w:rPr>
+          <w:rFonts w:ascii="黑体" w:eastAsia="黑体" w:hAnsi="黑体"/>
+          <w:sz w:val="24"/>
+          <w:szCs w:val="28"/>
+        </w:rPr>
+        <w:tab/>
+      </w:r>
+      <w:r>
+        <w:rPr>
+          <w:rFonts w:ascii="黑体" w:eastAsia="黑体" w:hAnsi="黑体" w:hint="eastAsia"/>
+          <w:sz w:val="24"/>
+          <w:szCs w:val="28"/>
+        </w:rPr>
+        <w:t>分别后，我们在他的实验室逛了一会儿，之后就和Stamford走旅馆。</w:t>
+      </w:r>
+    </w:p>
+    <w:p>
+      <w:pPr>
+        <w:ind w:firstLine="480"/>
+        <w:rPr>
+          <w:rFonts w:ascii="黑体" w:eastAsia="黑体" w:hAnsi="黑体"/>
+          <w:sz w:val="24"/>
+          <w:szCs w:val="28"/>
+        </w:rPr>
+      </w:pPr>
+      <w:r>
+        <w:rPr>
+          <w:rFonts w:ascii="黑体" w:eastAsia="黑体" w:hAnsi="黑体" w:hint="eastAsia"/>
+          <w:sz w:val="24"/>
+          <w:szCs w:val="28"/>
+        </w:rPr>
+        <w:t>我顺便问了下</w:t>
+      </w:r>
+      <w:proofErr w:type="spellStart"/>
+      <w:r>
+        <w:rPr>
+          <w:rFonts w:ascii="黑体" w:eastAsia="黑体" w:hAnsi="黑体" w:hint="eastAsia"/>
+          <w:sz w:val="24"/>
+          <w:szCs w:val="28"/>
+        </w:rPr>
+        <w:t>Stamoford</w:t>
+      </w:r>
+      <w:proofErr w:type="spellEnd"/>
+      <w:r>
+        <w:rPr>
+          <w:rFonts w:ascii="黑体" w:eastAsia="黑体" w:hAnsi="黑体" w:hint="eastAsia"/>
+          <w:sz w:val="24"/>
+          <w:szCs w:val="28"/>
+        </w:rPr>
+        <w:t>“他咋知道我去过阿富汗？”</w:t>
+      </w:r>
+    </w:p>
+    <w:p>
+      <w:pPr>
+        <w:ind w:firstLine="480"/>
+        <w:rPr>
+          <w:rFonts w:ascii="黑体" w:eastAsia="黑体" w:hAnsi="黑体"/>
+          <w:sz w:val="24"/>
+          <w:szCs w:val="28"/>
+        </w:rPr>
+      </w:pPr>
+      <w:r>
+        <w:rPr>
+          <w:rFonts w:ascii="黑体" w:eastAsia="黑体" w:hAnsi="黑体"/>
+          <w:sz w:val="24"/>
+          <w:szCs w:val="28"/>
+        </w:rPr>
+        <w:t>S</w:t>
+      </w:r>
+      <w:r>
+        <w:rPr>
+          <w:rFonts w:ascii="黑体" w:eastAsia="黑体" w:hAnsi="黑体" w:hint="eastAsia"/>
+          <w:sz w:val="24"/>
+          <w:szCs w:val="28"/>
+        </w:rPr>
+        <w:t>tamford说“这就是他的</w:t>
+      </w:r>
+      <w:r>
+        <w:rPr>
+          <w:rFonts w:ascii="黑体" w:eastAsia="黑体" w:hAnsi="黑体" w:hint="eastAsia"/>
+          <w:sz w:val="24"/>
+          <w:szCs w:val="28"/>
+        </w:rPr>
+        <w:t>能力，好多人都想知道他是怎么得出结论的。</w:t>
+      </w:r>
+      <w:r>
+        <w:rPr>
+          <w:rFonts w:ascii="黑体" w:eastAsia="黑体" w:hAnsi="黑体" w:hint="eastAsia"/>
+          <w:sz w:val="24"/>
+          <w:szCs w:val="28"/>
+        </w:rPr>
+        <w:t>”</w:t>
+      </w:r>
+    </w:p>
+    <w:p>
+      <w:pPr>
+        <w:ind w:firstLine="480"/>
+        <w:rPr>
+          <w:rFonts w:ascii="黑体" w:eastAsia="黑体" w:hAnsi="黑体"/>
+          <w:sz w:val="24"/>
+          <w:szCs w:val="28"/>
+        </w:rPr>
+      </w:pPr>
+      <w:r>
+        <w:rPr>
+          <w:rFonts w:ascii="黑体" w:eastAsia="黑体" w:hAnsi="黑体" w:hint="eastAsia"/>
+          <w:sz w:val="24"/>
+          <w:szCs w:val="28"/>
+        </w:rPr>
+        <w:t>我搓了搓手说道“这可真是神奇啊，有点儿意思啊，感谢你给我整了这么一个哥们儿，读心之人。”</w:t>
+      </w:r>
+    </w:p>
+    <w:p>
+      <w:pPr>
+        <w:ind w:firstLine="480"/>
+        <w:rPr>
+          <w:rFonts w:ascii="黑体" w:eastAsia="黑体" w:hAnsi="黑体" w:hint="eastAsia"/>
+          <w:sz w:val="24"/>
+          <w:szCs w:val="28"/>
+        </w:rPr>
+      </w:pPr>
+      <w:r>
+        <w:rPr>
+          <w:rFonts w:ascii="黑体" w:eastAsia="黑体" w:hAnsi="黑体"/>
+          <w:sz w:val="24"/>
+          <w:szCs w:val="28"/>
+        </w:rPr>
+        <w:tab/>
+      </w:r>
+      <w:r>
+        <w:rPr>
+          <w:rFonts w:ascii="黑体" w:eastAsia="黑体" w:hAnsi="黑体"/>
+          <w:sz w:val="24"/>
+          <w:szCs w:val="28"/>
+        </w:rPr>
+        <w:tab/>
+      </w:r>
+    </w:p>
+    <w:p>
+      <w:pPr>
+        <w:rPr>
+          <w:rFonts w:ascii="黑体" w:eastAsia="黑体" w:hAnsi="黑体" w:hint="eastAsia"/>
+          <w:sz w:val="24"/>
+          <w:szCs w:val="28"/>
+        </w:rPr>
+      </w:pPr>
+      <w:r>
+        <w:rPr>
+          <w:rFonts w:ascii="黑体" w:eastAsia="黑体" w:hAnsi="黑体" w:hint="eastAsia"/>
+          <w:sz w:val="24"/>
+          <w:szCs w:val="28"/>
+        </w:rPr>
+        <w:t xml:space="preserve"> </w:t>
+      </w:r>
+      <w:r>
+        <w:rPr>
+          <w:rFonts w:ascii="黑体" w:eastAsia="黑体" w:hAnsi="黑体"/>
+          <w:sz w:val="24"/>
+          <w:szCs w:val="28"/>
+        </w:rPr>
+        <w:t xml:space="preserve">   </w:t>
       </w:r>
     </w:p>
     <w:sectPr>

</xml_diff>

<commit_message>
study in scarlet chapter1 finish
</commit_message>
<xml_diff>
--- a/doc/福尔摩斯.docx
+++ b/doc/福尔摩斯.docx
@@ -12,7 +12,6 @@
           <w:szCs w:val="28"/>
         </w:rPr>
       </w:pPr>
-      <w:proofErr w:type="gramStart"/>
       <w:r>
         <w:rPr>
           <w:rFonts w:ascii="黑体" w:eastAsia="黑体" w:hAnsi="黑体" w:hint="eastAsia"/>
@@ -21,27 +20,16 @@
           <w:sz w:val="24"/>
           <w:szCs w:val="28"/>
         </w:rPr>
-        <w:t>血字的</w:t>
-      </w:r>
-      <w:proofErr w:type="gramEnd"/>
-      <w:r>
-        <w:rPr>
-          <w:rFonts w:ascii="黑体" w:eastAsia="黑体" w:hAnsi="黑体" w:hint="eastAsia"/>
+        <w:t>血字的研究chpter</w:t>
+      </w:r>
+      <w:r>
+        <w:rPr>
+          <w:rFonts w:ascii="黑体" w:eastAsia="黑体" w:hAnsi="黑体"/>
           <w:b/>
           <w:bCs/>
           <w:sz w:val="24"/>
           <w:szCs w:val="28"/>
         </w:rPr>
-        <w:t>研究chpter</w:t>
-      </w:r>
-      <w:r>
-        <w:rPr>
-          <w:rFonts w:ascii="黑体" w:eastAsia="黑体" w:hAnsi="黑体"/>
-          <w:b/>
-          <w:bCs/>
-          <w:sz w:val="24"/>
-          <w:szCs w:val="28"/>
-        </w:rPr>
         <w:t>1</w:t>
       </w:r>
     </w:p>
@@ -119,7 +107,6 @@
         </w:rPr>
         <w:t>，之后去</w:t>
       </w:r>
-      <w:proofErr w:type="spellStart"/>
       <w:r>
         <w:rPr>
           <w:rFonts w:ascii="黑体" w:eastAsia="黑体" w:hAnsi="黑体" w:hint="eastAsia"/>
@@ -142,16 +129,7 @@
           <w:sz w:val="24"/>
           <w:szCs w:val="28"/>
         </w:rPr>
-        <w:t>y</w:t>
-      </w:r>
-      <w:proofErr w:type="spellEnd"/>
-      <w:r>
-        <w:rPr>
-          <w:rFonts w:ascii="黑体" w:eastAsia="黑体" w:hAnsi="黑体" w:hint="eastAsia"/>
-          <w:sz w:val="24"/>
-          <w:szCs w:val="28"/>
-        </w:rPr>
-        <w:t>的部队上以外科医生的角色继续深造。我在这里完成了学习，并且作为外壳医生助手，时不时的接触到</w:t>
+        <w:t>y的部队上以外科医生的角色继续深造。我在这里完成了学习，并且作为外壳医生助手，时不时的接触到</w:t>
       </w:r>
       <w:r>
         <w:rPr>
@@ -209,25 +187,7 @@
           <w:sz w:val="24"/>
           <w:szCs w:val="28"/>
         </w:rPr>
-        <w:t>我被团上划了下来，之后继续前往伯克郡。那是我所服役的最危险的麦万德战斗。我的肩部中弹（</w:t>
-      </w:r>
-      <w:proofErr w:type="gramStart"/>
-      <w:r>
-        <w:rPr>
-          <w:rFonts w:ascii="黑体" w:eastAsia="黑体" w:hAnsi="黑体" w:hint="eastAsia"/>
-          <w:sz w:val="24"/>
-          <w:szCs w:val="28"/>
-        </w:rPr>
-        <w:t>吉赛尔</w:t>
-      </w:r>
-      <w:proofErr w:type="gramEnd"/>
-      <w:r>
-        <w:rPr>
-          <w:rFonts w:ascii="黑体" w:eastAsia="黑体" w:hAnsi="黑体" w:hint="eastAsia"/>
-          <w:sz w:val="24"/>
-          <w:szCs w:val="28"/>
-        </w:rPr>
-        <w:t>步枪子弹），肩骨破损也伤到了动脉</w:t>
+        <w:t>我被团上划了下来，之后继续前往伯克郡。那是我所服役的最危险的麦万德战斗。我的肩部中弹（吉赛尔步枪子弹），肩骨破损也伤到了动脉</w:t>
       </w:r>
       <w:r>
         <w:rPr>
@@ -243,25 +203,7 @@
           <w:sz w:val="24"/>
           <w:szCs w:val="28"/>
         </w:rPr>
-        <w:t>莫里的操作看来</w:t>
-      </w:r>
-      <w:proofErr w:type="gramStart"/>
-      <w:r>
-        <w:rPr>
-          <w:rFonts w:ascii="黑体" w:eastAsia="黑体" w:hAnsi="黑体" w:hint="eastAsia"/>
-          <w:sz w:val="24"/>
-          <w:szCs w:val="28"/>
-        </w:rPr>
-        <w:t>我逊毙</w:t>
-      </w:r>
-      <w:proofErr w:type="gramEnd"/>
-      <w:r>
-        <w:rPr>
-          <w:rFonts w:ascii="黑体" w:eastAsia="黑体" w:hAnsi="黑体" w:hint="eastAsia"/>
-          <w:sz w:val="24"/>
-          <w:szCs w:val="28"/>
-        </w:rPr>
-        <w:t>了，毫无忠义勇气可言，莫里是我的护理员，先把我扔到马上，之后将我成功带回安全地带。</w:t>
+        <w:t>莫里的操作看来我逊毙了，毫无忠义勇气可言，莫里是我的护理员，先把我扔到马上，之后将我成功带回安全地带。</w:t>
       </w:r>
     </w:p>
     <w:p>
@@ -475,25 +417,7 @@
           <w:sz w:val="24"/>
           <w:szCs w:val="28"/>
         </w:rPr>
-        <w:t>护理师。如此一个朋友的面孔出现在</w:t>
-      </w:r>
-      <w:proofErr w:type="gramStart"/>
-      <w:r>
-        <w:rPr>
-          <w:rFonts w:ascii="黑体" w:eastAsia="黑体" w:hAnsi="黑体" w:hint="eastAsia"/>
-          <w:sz w:val="24"/>
-          <w:szCs w:val="28"/>
-        </w:rPr>
-        <w:t>茫茫伦敦</w:t>
-      </w:r>
-      <w:proofErr w:type="gramEnd"/>
-      <w:r>
-        <w:rPr>
-          <w:rFonts w:ascii="黑体" w:eastAsia="黑体" w:hAnsi="黑体" w:hint="eastAsia"/>
-          <w:sz w:val="24"/>
-          <w:szCs w:val="28"/>
-        </w:rPr>
-        <w:t>对我这个孤单的人来说真可谓是欣喜至极。以前，Stamford和我并不是什么密友。但现在，我热情的与他打招呼。而他也是非常高兴的与我打招呼。</w:t>
+        <w:t>护理师。如此一个朋友的面孔出现在茫茫伦敦对我这个孤单的人来说真可谓是欣喜至极。以前，Stamford和我并不是什么密友。但现在，我热情的与他打招呼。而他也是非常高兴的与我打招呼。</w:t>
       </w:r>
       <w:r>
         <w:rPr>
@@ -583,25 +507,7 @@
           <w:sz w:val="24"/>
           <w:szCs w:val="28"/>
         </w:rPr>
-        <w:t>我简短地说了</w:t>
-      </w:r>
-      <w:proofErr w:type="gramStart"/>
-      <w:r>
-        <w:rPr>
-          <w:rFonts w:ascii="黑体" w:eastAsia="黑体" w:hAnsi="黑体" w:hint="eastAsia"/>
-          <w:sz w:val="24"/>
-          <w:szCs w:val="28"/>
-        </w:rPr>
-        <w:t>下最近</w:t>
-      </w:r>
-      <w:proofErr w:type="gramEnd"/>
-      <w:r>
-        <w:rPr>
-          <w:rFonts w:ascii="黑体" w:eastAsia="黑体" w:hAnsi="黑体" w:hint="eastAsia"/>
-          <w:sz w:val="24"/>
-          <w:szCs w:val="28"/>
-        </w:rPr>
-        <w:t>的境况。到了目的地我才讲完。听完我的讲述完我的遭遇后他说道，“窘到家了！！ 那你接下来还有啥打算</w:t>
+        <w:t>我简短地说了下最近的境况。到了目的地我才讲完。听完我的讲述完我的遭遇后他说道，“窘到家了！！ 那你接下来还有啥打算</w:t>
       </w:r>
       <w:r>
         <w:rPr>
@@ -1067,25 +973,7 @@
           <w:sz w:val="24"/>
           <w:szCs w:val="28"/>
         </w:rPr>
-        <w:t>我说道“我还真想见见他呢，我更想和这种能静下心来做事的人一起相处，我现在实在是受不了刺激了。阿富汗的经历足以让我受的够</w:t>
-      </w:r>
-      <w:proofErr w:type="gramStart"/>
-      <w:r>
-        <w:rPr>
-          <w:rFonts w:ascii="黑体" w:eastAsia="黑体" w:hAnsi="黑体" w:hint="eastAsia"/>
-          <w:sz w:val="24"/>
-          <w:szCs w:val="28"/>
-        </w:rPr>
-        <w:t>够</w:t>
-      </w:r>
-      <w:proofErr w:type="gramEnd"/>
-      <w:r>
-        <w:rPr>
-          <w:rFonts w:ascii="黑体" w:eastAsia="黑体" w:hAnsi="黑体" w:hint="eastAsia"/>
-          <w:sz w:val="24"/>
-          <w:szCs w:val="28"/>
-        </w:rPr>
-        <w:t>的了</w:t>
+        <w:t>我说道“我还真想见见他呢，我更想和这种能静下心来做事的人一起相处，我现在实在是受不了刺激了。阿富汗的经历足以让我受的够够的了</w:t>
       </w:r>
       <w:r>
         <w:rPr>
@@ -1341,25 +1229,7 @@
           <w:sz w:val="24"/>
           <w:szCs w:val="28"/>
         </w:rPr>
-        <w:t>分子以至于有时候过于冷漠。我可以想象，如果他在你的蔬菜里加一点生物碱的话，你可要担待</w:t>
-      </w:r>
-      <w:proofErr w:type="gramStart"/>
-      <w:r>
-        <w:rPr>
-          <w:rFonts w:ascii="黑体" w:eastAsia="黑体" w:hAnsi="黑体" w:hint="eastAsia"/>
-          <w:sz w:val="24"/>
-          <w:szCs w:val="28"/>
-        </w:rPr>
-        <w:t>担待</w:t>
-      </w:r>
-      <w:proofErr w:type="gramEnd"/>
-      <w:r>
-        <w:rPr>
-          <w:rFonts w:ascii="黑体" w:eastAsia="黑体" w:hAnsi="黑体" w:hint="eastAsia"/>
-          <w:sz w:val="24"/>
-          <w:szCs w:val="28"/>
-        </w:rPr>
-        <w:t>，这并不是恶意为之，只不过是</w:t>
+        <w:t>分子以至于有时候过于冷漠。我可以想象，如果他在你的蔬菜里加一点生物碱的话，你可要担待担待，这并不是恶意为之，只不过是</w:t>
       </w:r>
       <w:r>
         <w:rPr>
@@ -1705,25 +1575,7 @@
           <w:sz w:val="24"/>
           <w:szCs w:val="28"/>
         </w:rPr>
-        <w:t>平底烧瓶，闪烁着蓝色的火光。这里只有一个学者，弯着腰，全神贯注的工作着。听到我们的脚步声时，他瞥了一眼周</w:t>
-      </w:r>
-      <w:proofErr w:type="gramStart"/>
-      <w:r>
-        <w:rPr>
-          <w:rFonts w:ascii="黑体" w:eastAsia="黑体" w:hAnsi="黑体" w:hint="eastAsia"/>
-          <w:sz w:val="24"/>
-          <w:szCs w:val="28"/>
-        </w:rPr>
-        <w:t>诶</w:t>
-      </w:r>
-      <w:proofErr w:type="gramEnd"/>
-      <w:r>
-        <w:rPr>
-          <w:rFonts w:ascii="黑体" w:eastAsia="黑体" w:hAnsi="黑体" w:hint="eastAsia"/>
-          <w:sz w:val="24"/>
-          <w:szCs w:val="28"/>
-        </w:rPr>
-        <w:t>，激动地跳起来说“我发现了，我终于发现了。”他朝着Stamford大喊着，然后拿着试管跑到我们跟前</w:t>
+        <w:t>平底烧瓶，闪烁着蓝色的火光。这里只有一个学者，弯着腰，全神贯注的工作着。听到我们的脚步声时，他瞥了一眼周诶，激动地跳起来说“我发现了，我终于发现了。”他朝着Stamford大喊着，然后拿着试管跑到我们跟前</w:t>
       </w:r>
       <w:r>
         <w:rPr>
@@ -2062,44 +1914,16 @@
           <w:sz w:val="24"/>
           <w:szCs w:val="28"/>
         </w:rPr>
-        <w:t>他说“</w:t>
-      </w:r>
-      <w:proofErr w:type="gramStart"/>
-      <w:r>
-        <w:rPr>
-          <w:rFonts w:ascii="黑体" w:eastAsia="黑体" w:hAnsi="黑体" w:hint="eastAsia"/>
-          <w:sz w:val="24"/>
-          <w:szCs w:val="28"/>
-        </w:rPr>
-        <w:t>Very</w:t>
-      </w:r>
-      <w:r>
-        <w:rPr>
-          <w:rFonts w:ascii="黑体" w:eastAsia="黑体" w:hAnsi="黑体"/>
-          <w:sz w:val="24"/>
-          <w:szCs w:val="28"/>
-        </w:rPr>
-        <w:t xml:space="preserve"> </w:t>
-      </w:r>
-      <w:proofErr w:type="spellStart"/>
-      <w:r>
-        <w:rPr>
-          <w:rFonts w:ascii="黑体" w:eastAsia="黑体" w:hAnsi="黑体"/>
-          <w:sz w:val="24"/>
-          <w:szCs w:val="28"/>
-        </w:rPr>
-        <w:t>Very</w:t>
-      </w:r>
-      <w:proofErr w:type="spellEnd"/>
-      <w:r>
-        <w:rPr>
-          <w:rFonts w:ascii="黑体" w:eastAsia="黑体" w:hAnsi="黑体"/>
-          <w:sz w:val="24"/>
-          <w:szCs w:val="28"/>
-        </w:rPr>
-        <w:t xml:space="preserve"> </w:t>
-      </w:r>
-      <w:proofErr w:type="gramEnd"/>
+        <w:t>他说“Very</w:t>
+      </w:r>
+      <w:r>
+        <w:rPr>
+          <w:rFonts w:ascii="黑体" w:eastAsia="黑体" w:hAnsi="黑体"/>
+          <w:sz w:val="24"/>
+          <w:szCs w:val="28"/>
+        </w:rPr>
+        <w:t xml:space="preserve"> Very </w:t>
+      </w:r>
       <w:r>
         <w:rPr>
           <w:rFonts w:ascii="黑体" w:eastAsia="黑体" w:hAnsi="黑体" w:hint="eastAsia"/>
@@ -2114,27 +1938,8 @@
           <w:sz w:val="24"/>
           <w:szCs w:val="28"/>
         </w:rPr>
-        <w:t>以前的</w:t>
-      </w:r>
-      <w:proofErr w:type="spellStart"/>
-      <w:r>
-        <w:rPr>
-          <w:rFonts w:ascii="黑体" w:eastAsia="黑体" w:hAnsi="黑体" w:hint="eastAsia"/>
-          <w:sz w:val="24"/>
-          <w:szCs w:val="28"/>
-        </w:rPr>
-        <w:t>Guiacum</w:t>
-      </w:r>
-      <w:proofErr w:type="spellEnd"/>
-      <w:r>
-        <w:rPr>
-          <w:rFonts w:ascii="黑体" w:eastAsia="黑体" w:hAnsi="黑体" w:hint="eastAsia"/>
-          <w:sz w:val="24"/>
-          <w:szCs w:val="28"/>
-        </w:rPr>
-        <w:t>实验即难以处理，又有很多不确定性。因此，这是个微观的血红细胞的检验。而对于</w:t>
-      </w:r>
-      <w:proofErr w:type="spellStart"/>
+        <w:t>以前的Guiacum实验即难以处理，又有很多不确定性。因此，这是个微观的血红细胞的检验。而对于</w:t>
+      </w:r>
       <w:r>
         <w:rPr>
           <w:rFonts w:ascii="黑体" w:eastAsia="黑体" w:hAnsi="黑体"/>
@@ -2149,16 +1954,7 @@
           <w:sz w:val="24"/>
           <w:szCs w:val="28"/>
         </w:rPr>
-        <w:t>uiacum</w:t>
-      </w:r>
-      <w:proofErr w:type="spellEnd"/>
-      <w:r>
-        <w:rPr>
-          <w:rFonts w:ascii="黑体" w:eastAsia="黑体" w:hAnsi="黑体" w:hint="eastAsia"/>
-          <w:sz w:val="24"/>
-          <w:szCs w:val="28"/>
-        </w:rPr>
-        <w:t>实验来说，如果血迹是几小时之前的，那检测结果就没什么意义了。这个以前已经做过实验了。有个这个新的检测方法，世界上只要</w:t>
+        <w:t>uiacum实验来说，如果血迹是几小时之前的，那检测结果就没什么意义了。这个以前已经做过实验了。有个这个新的检测方法，世界上只要</w:t>
       </w:r>
       <w:r>
         <w:rPr>
@@ -2385,25 +2181,7 @@
           <w:sz w:val="24"/>
           <w:szCs w:val="28"/>
         </w:rPr>
-        <w:t>说着，他的目光闪烁着正义，将自己的手放在胸前做了个弯腰感谢的姿势就好像在接受着万人</w:t>
-      </w:r>
-      <w:proofErr w:type="gramStart"/>
-      <w:r>
-        <w:rPr>
-          <w:rFonts w:ascii="黑体" w:eastAsia="黑体" w:hAnsi="黑体" w:hint="eastAsia"/>
-          <w:sz w:val="24"/>
-          <w:szCs w:val="28"/>
-        </w:rPr>
-        <w:t>赞誉着</w:t>
-      </w:r>
-      <w:proofErr w:type="gramEnd"/>
-      <w:r>
-        <w:rPr>
-          <w:rFonts w:ascii="黑体" w:eastAsia="黑体" w:hAnsi="黑体" w:hint="eastAsia"/>
-          <w:sz w:val="24"/>
-          <w:szCs w:val="28"/>
-        </w:rPr>
-        <w:t>一样。</w:t>
+        <w:t>说着，他的目光闪烁着正义，将自己的手放在胸前做了个弯腰感谢的姿势就好像在接受着万人赞誉着一样。</w:t>
       </w:r>
     </w:p>
     <w:p>
@@ -2453,16 +2231,7 @@
           <w:sz w:val="24"/>
           <w:szCs w:val="28"/>
         </w:rPr>
-        <w:t>他说道“去年在Frankfort有个</w:t>
-      </w:r>
-      <w:proofErr w:type="spellStart"/>
-      <w:r>
-        <w:rPr>
-          <w:rFonts w:ascii="黑体" w:eastAsia="黑体" w:hAnsi="黑体" w:hint="eastAsia"/>
-          <w:sz w:val="24"/>
-          <w:szCs w:val="28"/>
-        </w:rPr>
-        <w:t>Von</w:t>
+        <w:t>他说道“去年在Frankfort有个Von</w:t>
       </w:r>
       <w:r>
         <w:rPr>
@@ -2478,16 +2247,7 @@
           <w:sz w:val="24"/>
           <w:szCs w:val="28"/>
         </w:rPr>
-        <w:t>ischoff</w:t>
-      </w:r>
-      <w:proofErr w:type="spellEnd"/>
-      <w:r>
-        <w:rPr>
-          <w:rFonts w:ascii="黑体" w:eastAsia="黑体" w:hAnsi="黑体" w:hint="eastAsia"/>
-          <w:sz w:val="24"/>
-          <w:szCs w:val="28"/>
-        </w:rPr>
-        <w:t>的案子。如果当时‘卷福血迹检验法’发明的话，就能证明他有罪。之后就是那个Broadford-</w:t>
+        <w:t>ischoff的案子。如果当时‘卷福血迹检验法’发明的话，就能证明他有罪。之后就是那个Broadford-</w:t>
       </w:r>
       <w:r>
         <w:rPr>
@@ -2652,25 +2412,7 @@
           <w:sz w:val="24"/>
           <w:szCs w:val="28"/>
         </w:rPr>
-        <w:t>“我们是来说正事的”，说的Stamford坐在一个</w:t>
-      </w:r>
-      <w:proofErr w:type="gramStart"/>
-      <w:r>
-        <w:rPr>
-          <w:rFonts w:ascii="黑体" w:eastAsia="黑体" w:hAnsi="黑体" w:hint="eastAsia"/>
-          <w:sz w:val="24"/>
-          <w:szCs w:val="28"/>
-        </w:rPr>
-        <w:t>三腿凳上</w:t>
-      </w:r>
-      <w:proofErr w:type="gramEnd"/>
-      <w:r>
-        <w:rPr>
-          <w:rFonts w:ascii="黑体" w:eastAsia="黑体" w:hAnsi="黑体" w:hint="eastAsia"/>
-          <w:sz w:val="24"/>
-          <w:szCs w:val="28"/>
-        </w:rPr>
-        <w:t>，之后把另一个凳子踢到我跟前。</w:t>
+        <w:t>“我们是来说正事的”，说的Stamford坐在一个三腿凳上，之后把另一个凳子踢到我跟前。</w:t>
       </w:r>
       <w:r>
         <w:rPr>
@@ -2942,25 +2684,7 @@
           <w:sz w:val="24"/>
           <w:szCs w:val="28"/>
         </w:rPr>
-        <w:t>我说“那要看是谁在拉，我肯定是礼待君子，完</w:t>
-      </w:r>
-      <w:proofErr w:type="gramStart"/>
-      <w:r>
-        <w:rPr>
-          <w:rFonts w:ascii="黑体" w:eastAsia="黑体" w:hAnsi="黑体" w:hint="eastAsia"/>
-          <w:sz w:val="24"/>
-          <w:szCs w:val="28"/>
-        </w:rPr>
-        <w:t>虐</w:t>
-      </w:r>
-      <w:proofErr w:type="gramEnd"/>
-      <w:r>
-        <w:rPr>
-          <w:rFonts w:ascii="黑体" w:eastAsia="黑体" w:hAnsi="黑体" w:hint="eastAsia"/>
-          <w:sz w:val="24"/>
-          <w:szCs w:val="28"/>
-        </w:rPr>
-        <w:t>小人”</w:t>
+        <w:t>我说“那要看是谁在拉，我肯定是礼待君子，完虐小人”</w:t>
       </w:r>
     </w:p>
     <w:p>
@@ -3103,25 +2827,7 @@
           <w:sz w:val="24"/>
           <w:szCs w:val="28"/>
         </w:rPr>
-        <w:t>我顺便问了下</w:t>
-      </w:r>
-      <w:proofErr w:type="spellStart"/>
-      <w:r>
-        <w:rPr>
-          <w:rFonts w:ascii="黑体" w:eastAsia="黑体" w:hAnsi="黑体" w:hint="eastAsia"/>
-          <w:sz w:val="24"/>
-          <w:szCs w:val="28"/>
-        </w:rPr>
-        <w:t>Stamoford</w:t>
-      </w:r>
-      <w:proofErr w:type="spellEnd"/>
-      <w:r>
-        <w:rPr>
-          <w:rFonts w:ascii="黑体" w:eastAsia="黑体" w:hAnsi="黑体" w:hint="eastAsia"/>
-          <w:sz w:val="24"/>
-          <w:szCs w:val="28"/>
-        </w:rPr>
-        <w:t>“他咋知道我去过阿富汗？”</w:t>
+        <w:t>我顺便问了下Stamoford“他咋知道我去过阿富汗？”</w:t>
       </w:r>
     </w:p>
     <w:p>
@@ -3188,32 +2894,84 @@
       <w:pPr>
         <w:ind w:firstLine="480"/>
         <w:rPr>
-          <w:rFonts w:ascii="黑体" w:eastAsia="黑体" w:hAnsi="黑体" w:hint="eastAsia"/>
-          <w:sz w:val="24"/>
-          <w:szCs w:val="28"/>
-        </w:rPr>
-      </w:pPr>
-      <w:r>
-        <w:rPr>
-          <w:rFonts w:ascii="黑体" w:eastAsia="黑体" w:hAnsi="黑体"/>
-          <w:sz w:val="24"/>
-          <w:szCs w:val="28"/>
-        </w:rPr>
-        <w:tab/>
-      </w:r>
-      <w:r>
-        <w:rPr>
-          <w:rFonts w:ascii="黑体" w:eastAsia="黑体" w:hAnsi="黑体"/>
-          <w:sz w:val="24"/>
-          <w:szCs w:val="28"/>
-        </w:rPr>
-        <w:tab/>
-      </w:r>
-    </w:p>
-    <w:p>
-      <w:pPr>
-        <w:rPr>
-          <w:rFonts w:ascii="黑体" w:eastAsia="黑体" w:hAnsi="黑体" w:hint="eastAsia"/>
+          <w:rFonts w:ascii="黑体" w:eastAsia="黑体" w:hAnsi="黑体"/>
+          <w:sz w:val="24"/>
+          <w:szCs w:val="28"/>
+        </w:rPr>
+      </w:pPr>
+      <w:r>
+        <w:rPr>
+          <w:rFonts w:ascii="黑体" w:eastAsia="黑体" w:hAnsi="黑体" w:hint="eastAsia"/>
+          <w:sz w:val="24"/>
+          <w:szCs w:val="28"/>
+        </w:rPr>
+        <w:t>Stamford说“和这伙计好好处，你肯定会遇到很多棘手的问题，不过我敢打赌，你们相处之后，他肯定会更了解你远比你了解他--------溜了溜了。”</w:t>
+      </w:r>
+    </w:p>
+    <w:p>
+      <w:pPr>
+        <w:ind w:firstLine="480"/>
+        <w:rPr>
+          <w:rFonts w:ascii="黑体" w:eastAsia="黑体" w:hAnsi="黑体" w:hint="eastAsia"/>
+          <w:sz w:val="24"/>
+          <w:szCs w:val="28"/>
+        </w:rPr>
+      </w:pPr>
+      <w:r>
+        <w:rPr>
+          <w:rFonts w:ascii="黑体" w:eastAsia="黑体" w:hAnsi="黑体" w:hint="eastAsia"/>
+          <w:sz w:val="24"/>
+          <w:szCs w:val="28"/>
+        </w:rPr>
+        <w:t>我说“ok</w:t>
+      </w:r>
+      <w:r>
+        <w:rPr>
+          <w:rFonts w:ascii="黑体" w:eastAsia="黑体" w:hAnsi="黑体"/>
+          <w:sz w:val="24"/>
+          <w:szCs w:val="28"/>
+        </w:rPr>
+        <w:t xml:space="preserve"> </w:t>
+      </w:r>
+      <w:r>
+        <w:rPr>
+          <w:rFonts w:ascii="黑体" w:eastAsia="黑体" w:hAnsi="黑体" w:hint="eastAsia"/>
+          <w:sz w:val="24"/>
+          <w:szCs w:val="28"/>
+        </w:rPr>
+        <w:t>”。我慢慢溜达回酒店，对这个萍水相逢的伙计很感兴趣。</w:t>
+      </w:r>
+    </w:p>
+    <w:p>
+      <w:pPr>
+        <w:ind w:firstLine="480"/>
+        <w:rPr>
+          <w:rFonts w:ascii="黑体" w:eastAsia="黑体" w:hAnsi="黑体"/>
+          <w:sz w:val="24"/>
+          <w:szCs w:val="28"/>
+        </w:rPr>
+      </w:pPr>
+      <w:r>
+        <w:rPr>
+          <w:rFonts w:ascii="黑体" w:eastAsia="黑体" w:hAnsi="黑体"/>
+          <w:sz w:val="24"/>
+          <w:szCs w:val="28"/>
+        </w:rPr>
+        <w:tab/>
+      </w:r>
+      <w:r>
+        <w:rPr>
+          <w:rFonts w:ascii="黑体" w:eastAsia="黑体" w:hAnsi="黑体"/>
+          <w:sz w:val="24"/>
+          <w:szCs w:val="28"/>
+        </w:rPr>
+        <w:tab/>
+      </w:r>
+    </w:p>
+    <w:p>
+      <w:pPr>
+        <w:rPr>
+          <w:rFonts w:ascii="黑体" w:eastAsia="黑体" w:hAnsi="黑体"/>
           <w:sz w:val="24"/>
           <w:szCs w:val="28"/>
         </w:rPr>

</xml_diff>

<commit_message>
study in scarlet chapter2 part1
</commit_message>
<xml_diff>
--- a/doc/福尔摩斯.docx
+++ b/doc/福尔摩斯.docx
@@ -107,6 +107,7 @@
         </w:rPr>
         <w:t>，之后去</w:t>
       </w:r>
+      <w:proofErr w:type="spellStart"/>
       <w:r>
         <w:rPr>
           <w:rFonts w:ascii="黑体" w:eastAsia="黑体" w:hAnsi="黑体" w:hint="eastAsia"/>
@@ -129,7 +130,16 @@
           <w:sz w:val="24"/>
           <w:szCs w:val="28"/>
         </w:rPr>
-        <w:t>y的部队上以外科医生的角色继续深造。我在这里完成了学习，并且作为外壳医生助手，时不时的接触到</w:t>
+        <w:t>y</w:t>
+      </w:r>
+      <w:proofErr w:type="spellEnd"/>
+      <w:r>
+        <w:rPr>
+          <w:rFonts w:ascii="黑体" w:eastAsia="黑体" w:hAnsi="黑体" w:hint="eastAsia"/>
+          <w:sz w:val="24"/>
+          <w:szCs w:val="28"/>
+        </w:rPr>
+        <w:t>的部队上以外科医生的角色继续深造。我在这里完成了学习，并且作为外壳医生助手，时不时的接触到</w:t>
       </w:r>
       <w:r>
         <w:rPr>
@@ -1922,7 +1932,25 @@
           <w:sz w:val="24"/>
           <w:szCs w:val="28"/>
         </w:rPr>
-        <w:t xml:space="preserve"> Very </w:t>
+        <w:t xml:space="preserve"> </w:t>
+      </w:r>
+      <w:proofErr w:type="spellStart"/>
+      <w:r>
+        <w:rPr>
+          <w:rFonts w:ascii="黑体" w:eastAsia="黑体" w:hAnsi="黑体"/>
+          <w:sz w:val="24"/>
+          <w:szCs w:val="28"/>
+        </w:rPr>
+        <w:t>Very</w:t>
+      </w:r>
+      <w:proofErr w:type="spellEnd"/>
+      <w:r>
+        <w:rPr>
+          <w:rFonts w:ascii="黑体" w:eastAsia="黑体" w:hAnsi="黑体"/>
+          <w:sz w:val="24"/>
+          <w:szCs w:val="28"/>
+        </w:rPr>
+        <w:t xml:space="preserve"> </w:t>
       </w:r>
       <w:r>
         <w:rPr>
@@ -1938,8 +1966,27 @@
           <w:sz w:val="24"/>
           <w:szCs w:val="28"/>
         </w:rPr>
-        <w:t>以前的Guiacum实验即难以处理，又有很多不确定性。因此，这是个微观的血红细胞的检验。而对于</w:t>
-      </w:r>
+        <w:t>以前的</w:t>
+      </w:r>
+      <w:proofErr w:type="spellStart"/>
+      <w:r>
+        <w:rPr>
+          <w:rFonts w:ascii="黑体" w:eastAsia="黑体" w:hAnsi="黑体" w:hint="eastAsia"/>
+          <w:sz w:val="24"/>
+          <w:szCs w:val="28"/>
+        </w:rPr>
+        <w:t>Guiacum</w:t>
+      </w:r>
+      <w:proofErr w:type="spellEnd"/>
+      <w:r>
+        <w:rPr>
+          <w:rFonts w:ascii="黑体" w:eastAsia="黑体" w:hAnsi="黑体" w:hint="eastAsia"/>
+          <w:sz w:val="24"/>
+          <w:szCs w:val="28"/>
+        </w:rPr>
+        <w:t>实验即难以处理，又有很多不确定性。因此，这是个微观的血红细胞的检验。而对于</w:t>
+      </w:r>
+      <w:proofErr w:type="spellStart"/>
       <w:r>
         <w:rPr>
           <w:rFonts w:ascii="黑体" w:eastAsia="黑体" w:hAnsi="黑体"/>
@@ -1954,7 +2001,16 @@
           <w:sz w:val="24"/>
           <w:szCs w:val="28"/>
         </w:rPr>
-        <w:t>uiacum实验来说，如果血迹是几小时之前的，那检测结果就没什么意义了。这个以前已经做过实验了。有个这个新的检测方法，世界上只要</w:t>
+        <w:t>uiacum</w:t>
+      </w:r>
+      <w:proofErr w:type="spellEnd"/>
+      <w:r>
+        <w:rPr>
+          <w:rFonts w:ascii="黑体" w:eastAsia="黑体" w:hAnsi="黑体" w:hint="eastAsia"/>
+          <w:sz w:val="24"/>
+          <w:szCs w:val="28"/>
+        </w:rPr>
+        <w:t>实验来说，如果血迹是几小时之前的，那检测结果就没什么意义了。这个以前已经做过实验了。有个这个新的检测方法，世界上只要</w:t>
       </w:r>
       <w:r>
         <w:rPr>
@@ -2231,7 +2287,16 @@
           <w:sz w:val="24"/>
           <w:szCs w:val="28"/>
         </w:rPr>
-        <w:t>他说道“去年在Frankfort有个Von</w:t>
+        <w:t>他说道“去年在Frankfort有个</w:t>
+      </w:r>
+      <w:proofErr w:type="spellStart"/>
+      <w:r>
+        <w:rPr>
+          <w:rFonts w:ascii="黑体" w:eastAsia="黑体" w:hAnsi="黑体" w:hint="eastAsia"/>
+          <w:sz w:val="24"/>
+          <w:szCs w:val="28"/>
+        </w:rPr>
+        <w:t>Von</w:t>
       </w:r>
       <w:r>
         <w:rPr>
@@ -2247,7 +2312,16 @@
           <w:sz w:val="24"/>
           <w:szCs w:val="28"/>
         </w:rPr>
-        <w:t>ischoff的案子。如果当时‘卷福血迹检验法’发明的话，就能证明他有罪。之后就是那个Broadford-</w:t>
+        <w:t>ischoff</w:t>
+      </w:r>
+      <w:proofErr w:type="spellEnd"/>
+      <w:r>
+        <w:rPr>
+          <w:rFonts w:ascii="黑体" w:eastAsia="黑体" w:hAnsi="黑体" w:hint="eastAsia"/>
+          <w:sz w:val="24"/>
+          <w:szCs w:val="28"/>
+        </w:rPr>
+        <w:t>的案子。如果当时‘卷福血迹检验法’发明的话，就能证明他有罪。之后就是那个Broadford-</w:t>
       </w:r>
       <w:r>
         <w:rPr>
@@ -2827,7 +2901,25 @@
           <w:sz w:val="24"/>
           <w:szCs w:val="28"/>
         </w:rPr>
-        <w:t>我顺便问了下Stamoford“他咋知道我去过阿富汗？”</w:t>
+        <w:t>我顺便问了下</w:t>
+      </w:r>
+      <w:proofErr w:type="spellStart"/>
+      <w:r>
+        <w:rPr>
+          <w:rFonts w:ascii="黑体" w:eastAsia="黑体" w:hAnsi="黑体" w:hint="eastAsia"/>
+          <w:sz w:val="24"/>
+          <w:szCs w:val="28"/>
+        </w:rPr>
+        <w:t>Stamoford</w:t>
+      </w:r>
+      <w:proofErr w:type="spellEnd"/>
+      <w:r>
+        <w:rPr>
+          <w:rFonts w:ascii="黑体" w:eastAsia="黑体" w:hAnsi="黑体" w:hint="eastAsia"/>
+          <w:sz w:val="24"/>
+          <w:szCs w:val="28"/>
+        </w:rPr>
+        <w:t>“他咋知道我去过阿富汗？”</w:t>
       </w:r>
     </w:p>
     <w:p>
@@ -2912,7 +3004,7 @@
       <w:pPr>
         <w:ind w:firstLine="480"/>
         <w:rPr>
-          <w:rFonts w:ascii="黑体" w:eastAsia="黑体" w:hAnsi="黑体" w:hint="eastAsia"/>
+          <w:rFonts w:ascii="黑体" w:eastAsia="黑体" w:hAnsi="黑体"/>
           <w:sz w:val="24"/>
           <w:szCs w:val="28"/>
         </w:rPr>
@@ -2991,6 +3083,356 @@
           <w:szCs w:val="28"/>
         </w:rPr>
         <w:t xml:space="preserve">   </w:t>
+      </w:r>
+    </w:p>
+    <w:p>
+      <w:pPr>
+        <w:rPr>
+          <w:rFonts w:ascii="黑体" w:eastAsia="黑体" w:hAnsi="黑体"/>
+          <w:sz w:val="24"/>
+          <w:szCs w:val="28"/>
+        </w:rPr>
+      </w:pPr>
+    </w:p>
+    <w:p>
+      <w:pPr>
+        <w:rPr>
+          <w:rFonts w:ascii="黑体" w:eastAsia="黑体" w:hAnsi="黑体"/>
+          <w:sz w:val="24"/>
+          <w:szCs w:val="28"/>
+        </w:rPr>
+      </w:pPr>
+    </w:p>
+    <w:p>
+      <w:pPr>
+        <w:rPr>
+          <w:rFonts w:ascii="黑体" w:eastAsia="黑体" w:hAnsi="黑体"/>
+          <w:sz w:val="24"/>
+          <w:szCs w:val="28"/>
+        </w:rPr>
+      </w:pPr>
+    </w:p>
+    <w:p>
+      <w:pPr>
+        <w:rPr>
+          <w:rFonts w:ascii="黑体" w:eastAsia="黑体" w:hAnsi="黑体"/>
+          <w:sz w:val="24"/>
+          <w:szCs w:val="28"/>
+        </w:rPr>
+      </w:pPr>
+    </w:p>
+    <w:p>
+      <w:pPr>
+        <w:rPr>
+          <w:rFonts w:ascii="黑体" w:eastAsia="黑体" w:hAnsi="黑体"/>
+          <w:sz w:val="24"/>
+          <w:szCs w:val="28"/>
+        </w:rPr>
+      </w:pPr>
+    </w:p>
+    <w:p>
+      <w:pPr>
+        <w:rPr>
+          <w:rFonts w:ascii="黑体" w:eastAsia="黑体" w:hAnsi="黑体"/>
+          <w:sz w:val="24"/>
+          <w:szCs w:val="28"/>
+        </w:rPr>
+      </w:pPr>
+    </w:p>
+    <w:p>
+      <w:pPr>
+        <w:rPr>
+          <w:rFonts w:ascii="黑体" w:eastAsia="黑体" w:hAnsi="黑体"/>
+          <w:sz w:val="24"/>
+          <w:szCs w:val="28"/>
+        </w:rPr>
+      </w:pPr>
+    </w:p>
+    <w:p>
+      <w:pPr>
+        <w:rPr>
+          <w:rFonts w:ascii="黑体" w:eastAsia="黑体" w:hAnsi="黑体"/>
+          <w:sz w:val="24"/>
+          <w:szCs w:val="28"/>
+        </w:rPr>
+      </w:pPr>
+    </w:p>
+    <w:p>
+      <w:pPr>
+        <w:rPr>
+          <w:rFonts w:ascii="黑体" w:eastAsia="黑体" w:hAnsi="黑体"/>
+          <w:sz w:val="24"/>
+          <w:szCs w:val="28"/>
+        </w:rPr>
+      </w:pPr>
+    </w:p>
+    <w:p>
+      <w:pPr>
+        <w:rPr>
+          <w:rFonts w:ascii="黑体" w:eastAsia="黑体" w:hAnsi="黑体"/>
+          <w:sz w:val="24"/>
+          <w:szCs w:val="28"/>
+        </w:rPr>
+      </w:pPr>
+    </w:p>
+    <w:p>
+      <w:pPr>
+        <w:rPr>
+          <w:rFonts w:ascii="黑体" w:eastAsia="黑体" w:hAnsi="黑体"/>
+          <w:sz w:val="24"/>
+          <w:szCs w:val="28"/>
+        </w:rPr>
+      </w:pPr>
+    </w:p>
+    <w:p>
+      <w:pPr>
+        <w:rPr>
+          <w:rFonts w:ascii="黑体" w:eastAsia="黑体" w:hAnsi="黑体"/>
+          <w:sz w:val="24"/>
+          <w:szCs w:val="28"/>
+        </w:rPr>
+      </w:pPr>
+    </w:p>
+    <w:p>
+      <w:pPr>
+        <w:rPr>
+          <w:rFonts w:ascii="黑体" w:eastAsia="黑体" w:hAnsi="黑体"/>
+          <w:b/>
+          <w:bCs/>
+          <w:sz w:val="24"/>
+          <w:szCs w:val="28"/>
+        </w:rPr>
+      </w:pPr>
+      <w:r>
+        <w:rPr>
+          <w:rFonts w:ascii="黑体" w:eastAsia="黑体" w:hAnsi="黑体" w:hint="eastAsia"/>
+          <w:b/>
+          <w:bCs/>
+          <w:sz w:val="24"/>
+          <w:szCs w:val="28"/>
+        </w:rPr>
+        <w:lastRenderedPageBreak/>
+        <w:t>血字的研究chapter</w:t>
+      </w:r>
+      <w:r>
+        <w:rPr>
+          <w:rFonts w:ascii="黑体" w:eastAsia="黑体" w:hAnsi="黑体"/>
+          <w:b/>
+          <w:bCs/>
+          <w:sz w:val="24"/>
+          <w:szCs w:val="28"/>
+        </w:rPr>
+        <w:t>2</w:t>
+      </w:r>
+    </w:p>
+    <w:p>
+      <w:pPr>
+        <w:rPr>
+          <w:rFonts w:ascii="黑体" w:eastAsia="黑体" w:hAnsi="黑体"/>
+          <w:b/>
+          <w:bCs/>
+          <w:sz w:val="24"/>
+          <w:szCs w:val="28"/>
+        </w:rPr>
+      </w:pPr>
+    </w:p>
+    <w:p>
+      <w:pPr>
+        <w:rPr>
+          <w:rFonts w:ascii="黑体" w:eastAsia="黑体" w:hAnsi="黑体"/>
+          <w:sz w:val="24"/>
+          <w:szCs w:val="28"/>
+        </w:rPr>
+      </w:pPr>
+      <w:r>
+        <w:rPr>
+          <w:rFonts w:ascii="黑体" w:eastAsia="黑体" w:hAnsi="黑体" w:hint="eastAsia"/>
+          <w:sz w:val="24"/>
+          <w:szCs w:val="28"/>
+        </w:rPr>
+        <w:t>科学演绎法</w:t>
+      </w:r>
+    </w:p>
+    <w:p>
+      <w:pPr>
+        <w:rPr>
+          <w:rFonts w:ascii="黑体" w:eastAsia="黑体" w:hAnsi="黑体"/>
+          <w:sz w:val="24"/>
+          <w:szCs w:val="28"/>
+        </w:rPr>
+      </w:pPr>
+      <w:r>
+        <w:rPr>
+          <w:rFonts w:ascii="黑体" w:eastAsia="黑体" w:hAnsi="黑体"/>
+          <w:sz w:val="24"/>
+          <w:szCs w:val="28"/>
+        </w:rPr>
+        <w:t xml:space="preserve"> </w:t>
+      </w:r>
+      <w:r>
+        <w:rPr>
+          <w:rFonts w:ascii="黑体" w:eastAsia="黑体" w:hAnsi="黑体"/>
+          <w:sz w:val="24"/>
+          <w:szCs w:val="28"/>
+        </w:rPr>
+        <w:tab/>
+      </w:r>
+      <w:r>
+        <w:rPr>
+          <w:rFonts w:ascii="黑体" w:eastAsia="黑体" w:hAnsi="黑体"/>
+          <w:sz w:val="24"/>
+          <w:szCs w:val="28"/>
+        </w:rPr>
+        <w:t>在他的安排下，我们次日见面了并一起看了下之前一直讨论的221B。这处居所由两个舒适的卧室和一个</w:t>
+      </w:r>
+      <w:r>
+        <w:rPr>
+          <w:rFonts w:ascii="黑体" w:eastAsia="黑体" w:hAnsi="黑体" w:hint="eastAsia"/>
+          <w:sz w:val="24"/>
+          <w:szCs w:val="28"/>
+        </w:rPr>
+        <w:t>大通风客厅组成。家具齐美，还有两个大窗户，光线充足。这间公寓满足人所有的向往，同时又能恰到好处的保护人的隐私。于是乎我们当场就定了</w:t>
+      </w:r>
+      <w:r>
+        <w:rPr>
+          <w:rFonts w:ascii="黑体" w:eastAsia="黑体" w:hAnsi="黑体"/>
+          <w:sz w:val="24"/>
+          <w:szCs w:val="28"/>
+        </w:rPr>
+        <w:t>221B，并开始整理各自的行李。当天晚上我就把我酒店里</w:t>
+      </w:r>
+    </w:p>
+    <w:p>
+      <w:pPr>
+        <w:rPr>
+          <w:rFonts w:ascii="黑体" w:eastAsia="黑体" w:hAnsi="黑体"/>
+          <w:sz w:val="24"/>
+          <w:szCs w:val="28"/>
+        </w:rPr>
+      </w:pPr>
+      <w:r>
+        <w:rPr>
+          <w:rFonts w:ascii="黑体" w:eastAsia="黑体" w:hAnsi="黑体" w:hint="eastAsia"/>
+          <w:sz w:val="24"/>
+          <w:szCs w:val="28"/>
+        </w:rPr>
+        <w:t>的行李都拿过来了。第二天早上，</w:t>
+      </w:r>
+      <w:r>
+        <w:rPr>
+          <w:rFonts w:ascii="黑体" w:eastAsia="黑体" w:hAnsi="黑体"/>
+          <w:sz w:val="24"/>
+          <w:szCs w:val="28"/>
+        </w:rPr>
+        <w:t>Sherlock Holmes也拿着几个皮箱过来。前两天我们都忙于把各自的</w:t>
+      </w:r>
+      <w:r>
+        <w:rPr>
+          <w:rFonts w:ascii="黑体" w:eastAsia="黑体" w:hAnsi="黑体" w:hint="eastAsia"/>
+          <w:sz w:val="24"/>
+          <w:szCs w:val="28"/>
+        </w:rPr>
+        <w:t>物品都安顿好。完事之后，我们就开始慢慢熟悉身边的邻居了。</w:t>
+      </w:r>
+    </w:p>
+    <w:p>
+      <w:pPr>
+        <w:ind w:firstLineChars="100" w:firstLine="240"/>
+        <w:rPr>
+          <w:rFonts w:ascii="黑体" w:eastAsia="黑体" w:hAnsi="黑体"/>
+          <w:sz w:val="24"/>
+          <w:szCs w:val="28"/>
+        </w:rPr>
+      </w:pPr>
+      <w:r>
+        <w:rPr>
+          <w:rFonts w:ascii="黑体" w:eastAsia="黑体" w:hAnsi="黑体"/>
+          <w:sz w:val="24"/>
+          <w:szCs w:val="28"/>
+        </w:rPr>
+        <w:t xml:space="preserve"> Holmes很容易相处，他平时比较安静。作息规律。很少看到他晚上10点以后溜达。他每天的早餐都</w:t>
+      </w:r>
+      <w:r>
+        <w:rPr>
+          <w:rFonts w:ascii="黑体" w:eastAsia="黑体" w:hAnsi="黑体" w:hint="eastAsia"/>
+          <w:sz w:val="24"/>
+          <w:szCs w:val="28"/>
+        </w:rPr>
+        <w:t>一模一样，我起床之前他就出门了。他有时在实验室呆一整天，有时候在解剖室，偶尔会长时间散步，好像这好像能够让他感受城市最底层气氛。只要是他工作上取得突破进展，他都会精神百倍。最近他的反应有点怪怪的。他这两天都在客厅的沙发上睡觉，一天到晚一动不动也不说话。这几次我注意到他神情恍惚两眼无神，我开始怀疑他在嗑药，并且毫无节制，估计这辈子就从来没打算要解掉。</w:t>
+      </w:r>
+    </w:p>
+    <w:p>
+      <w:pPr>
+        <w:rPr>
+          <w:rFonts w:ascii="黑体" w:eastAsia="黑体" w:hAnsi="黑体"/>
+          <w:sz w:val="24"/>
+          <w:szCs w:val="28"/>
+        </w:rPr>
+      </w:pPr>
+      <w:r>
+        <w:rPr>
+          <w:rFonts w:ascii="黑体" w:eastAsia="黑体" w:hAnsi="黑体"/>
+          <w:sz w:val="24"/>
+          <w:szCs w:val="28"/>
+        </w:rPr>
+        <w:t xml:space="preserve"> </w:t>
+      </w:r>
+      <w:r>
+        <w:rPr>
+          <w:rFonts w:ascii="黑体" w:eastAsia="黑体" w:hAnsi="黑体"/>
+          <w:sz w:val="24"/>
+          <w:szCs w:val="28"/>
+        </w:rPr>
+        <w:t xml:space="preserve"> </w:t>
+      </w:r>
+      <w:r>
+        <w:rPr>
+          <w:rFonts w:ascii="黑体" w:eastAsia="黑体" w:hAnsi="黑体"/>
+          <w:sz w:val="24"/>
+          <w:szCs w:val="28"/>
+        </w:rPr>
+        <w:t>几周之后，我对他人生目标的好奇心日益加强。在一些情的处理上，相对于其他人，他总是表现的</w:t>
+      </w:r>
+      <w:r>
+        <w:rPr>
+          <w:rFonts w:ascii="黑体" w:eastAsia="黑体" w:hAnsi="黑体" w:hint="eastAsia"/>
+          <w:sz w:val="24"/>
+          <w:szCs w:val="28"/>
+        </w:rPr>
+        <w:t>非常专注。他有</w:t>
+      </w:r>
+      <w:r>
+        <w:rPr>
+          <w:rFonts w:ascii="黑体" w:eastAsia="黑体" w:hAnsi="黑体"/>
+          <w:sz w:val="24"/>
+          <w:szCs w:val="28"/>
+        </w:rPr>
+        <w:t>6英尺搞但是过于消瘦。这显得他看起来非常高。他目光犀利，但有时呆滞。他细长的</w:t>
+      </w:r>
+    </w:p>
+    <w:p>
+      <w:pPr>
+        <w:rPr>
+          <w:rFonts w:ascii="黑体" w:eastAsia="黑体" w:hAnsi="黑体" w:hint="eastAsia"/>
+          <w:sz w:val="24"/>
+          <w:szCs w:val="28"/>
+        </w:rPr>
+      </w:pPr>
+      <w:r>
+        <w:rPr>
+          <w:rFonts w:ascii="黑体" w:eastAsia="黑体" w:hAnsi="黑体" w:hint="eastAsia"/>
+          <w:sz w:val="24"/>
+          <w:szCs w:val="28"/>
+        </w:rPr>
+        <w:t>鹰钩鼻总给人一种机敏、果断的感觉。他的下巴又方又凸说明这个人是个果决的人。他的手上总是充满了墨水和化学药剂污渍。说明他又去在实验室里大干了一场。我时不时的看到他在摆弄那些试验器具</w:t>
+      </w:r>
+      <w:r>
+        <w:rPr>
+          <w:rFonts w:ascii="黑体" w:eastAsia="黑体" w:hAnsi="黑体" w:hint="eastAsia"/>
+          <w:sz w:val="24"/>
+          <w:szCs w:val="28"/>
+        </w:rPr>
+        <w:t>。</w:t>
       </w:r>
     </w:p>
     <w:sectPr>

</xml_diff>

<commit_message>
study in scarlet chapter2 part2
</commit_message>
<xml_diff>
--- a/doc/福尔摩斯.docx
+++ b/doc/福尔摩斯.docx
@@ -3413,7 +3413,7 @@
     <w:p>
       <w:pPr>
         <w:rPr>
-          <w:rFonts w:ascii="黑体" w:eastAsia="黑体" w:hAnsi="黑体" w:hint="eastAsia"/>
+          <w:rFonts w:ascii="黑体" w:eastAsia="黑体" w:hAnsi="黑体"/>
           <w:sz w:val="24"/>
           <w:szCs w:val="28"/>
         </w:rPr>
@@ -3433,6 +3433,185 @@
           <w:szCs w:val="28"/>
         </w:rPr>
         <w:t>。</w:t>
+      </w:r>
+    </w:p>
+    <w:p>
+      <w:pPr>
+        <w:rPr>
+          <w:rFonts w:ascii="黑体" w:eastAsia="黑体" w:hAnsi="黑体"/>
+          <w:sz w:val="24"/>
+          <w:szCs w:val="28"/>
+        </w:rPr>
+      </w:pPr>
+      <w:r>
+        <w:rPr>
+          <w:rFonts w:ascii="黑体" w:eastAsia="黑体" w:hAnsi="黑体" w:hint="eastAsia"/>
+          <w:sz w:val="24"/>
+          <w:szCs w:val="28"/>
+        </w:rPr>
+        <w:t xml:space="preserve"> </w:t>
+      </w:r>
+      <w:r>
+        <w:rPr>
+          <w:rFonts w:ascii="黑体" w:eastAsia="黑体" w:hAnsi="黑体"/>
+          <w:sz w:val="24"/>
+          <w:szCs w:val="28"/>
+        </w:rPr>
+        <w:t xml:space="preserve"> </w:t>
+      </w:r>
+      <w:r>
+        <w:rPr>
+          <w:rFonts w:ascii="黑体" w:eastAsia="黑体" w:hAnsi="黑体" w:hint="eastAsia"/>
+          <w:sz w:val="24"/>
+          <w:szCs w:val="28"/>
+        </w:rPr>
+        <w:t>当我承认这确实能激发我的兴趣，并且常常努力尝试打破他专注的沉寂的时候，大家肯定以为我是个无聊又绝望的</w:t>
+      </w:r>
+    </w:p>
+    <w:p>
+      <w:pPr>
+        <w:rPr>
+          <w:rFonts w:ascii="黑体" w:eastAsia="黑体" w:hAnsi="黑体"/>
+          <w:sz w:val="24"/>
+          <w:szCs w:val="28"/>
+        </w:rPr>
+      </w:pPr>
+      <w:r>
+        <w:rPr>
+          <w:rFonts w:ascii="黑体" w:eastAsia="黑体" w:hAnsi="黑体" w:hint="eastAsia"/>
+          <w:sz w:val="24"/>
+          <w:szCs w:val="28"/>
+        </w:rPr>
+        <w:t>家伙。首页要声明一下，我的人生毫无目标，很小的一件事都能引起我的想去。我身体不好，只有外面天气好的时候，</w:t>
+      </w:r>
+    </w:p>
+    <w:p>
+      <w:pPr>
+        <w:rPr>
+          <w:rFonts w:ascii="黑体" w:eastAsia="黑体" w:hAnsi="黑体"/>
+          <w:sz w:val="24"/>
+          <w:szCs w:val="28"/>
+        </w:rPr>
+      </w:pPr>
+      <w:r>
+        <w:rPr>
+          <w:rFonts w:ascii="黑体" w:eastAsia="黑体" w:hAnsi="黑体" w:hint="eastAsia"/>
+          <w:sz w:val="24"/>
+          <w:szCs w:val="28"/>
+        </w:rPr>
+        <w:t>我才能出去遛弯儿。我的生活枯燥乏味，也没个朋友一起来耍耍。在我这种人际交往圈中，我渴望找点神秘色彩的事儿来丰富我的生活，然后尝试解密它。</w:t>
+      </w:r>
+    </w:p>
+    <w:p>
+      <w:pPr>
+        <w:ind w:firstLineChars="100" w:firstLine="240"/>
+        <w:rPr>
+          <w:rFonts w:ascii="黑体" w:eastAsia="黑体" w:hAnsi="黑体"/>
+          <w:sz w:val="24"/>
+          <w:szCs w:val="28"/>
+        </w:rPr>
+      </w:pPr>
+      <w:r>
+        <w:rPr>
+          <w:rFonts w:ascii="黑体" w:eastAsia="黑体" w:hAnsi="黑体"/>
+          <w:sz w:val="24"/>
+          <w:szCs w:val="28"/>
+        </w:rPr>
+        <w:t xml:space="preserve"> 我学的不是药学，但是他是。不过根据Stamford的说法，他好像没有上过专业的药学科学课程，也没有搞过其他学</w:t>
+      </w:r>
+      <w:r>
+        <w:rPr>
+          <w:rFonts w:ascii="黑体" w:eastAsia="黑体" w:hAnsi="黑体" w:hint="eastAsia"/>
+          <w:sz w:val="24"/>
+          <w:szCs w:val="28"/>
+        </w:rPr>
+        <w:t>习途径。不过他热衷于当前的研究，并且结果颇丰，在他冷门的研究领域中，他的知识量相当丰富，常常会记录一些新</w:t>
+      </w:r>
+    </w:p>
+    <w:p>
+      <w:pPr>
+        <w:rPr>
+          <w:rFonts w:ascii="黑体" w:eastAsia="黑体" w:hAnsi="黑体"/>
+          <w:sz w:val="24"/>
+          <w:szCs w:val="28"/>
+        </w:rPr>
+      </w:pPr>
+      <w:r>
+        <w:rPr>
+          <w:rFonts w:ascii="黑体" w:eastAsia="黑体" w:hAnsi="黑体" w:hint="eastAsia"/>
+          <w:sz w:val="24"/>
+          <w:szCs w:val="28"/>
+        </w:rPr>
+        <w:t>的发现，这些都是非常让人吃惊的。其实吧，如果说一个事情的结果不太确定的话，没人会对此时上心的。读者们多多少少在自己的学习领域中也鲜有成就吧。没有人会对一件小事会极度在意，除非此事非做不可。</w:t>
+      </w:r>
+    </w:p>
+    <w:p>
+      <w:pPr>
+        <w:ind w:firstLine="420"/>
+        <w:rPr>
+          <w:rFonts w:ascii="黑体" w:eastAsia="黑体" w:hAnsi="黑体"/>
+          <w:sz w:val="24"/>
+          <w:szCs w:val="28"/>
+        </w:rPr>
+      </w:pPr>
+      <w:r>
+        <w:rPr>
+          <w:rFonts w:ascii="黑体" w:eastAsia="黑体" w:hAnsi="黑体"/>
+          <w:sz w:val="24"/>
+          <w:szCs w:val="28"/>
+        </w:rPr>
+        <w:t xml:space="preserve">他不感兴趣的事情也同样令人震惊。当代文学、哲学、政治似乎完全母鸡。我引用了Thomas </w:t>
+      </w:r>
+      <w:proofErr w:type="spellStart"/>
+      <w:r>
+        <w:rPr>
+          <w:rFonts w:ascii="黑体" w:eastAsia="黑体" w:hAnsi="黑体"/>
+          <w:sz w:val="24"/>
+          <w:szCs w:val="28"/>
+        </w:rPr>
+        <w:t>Carlye</w:t>
+      </w:r>
+      <w:proofErr w:type="spellEnd"/>
+      <w:r>
+        <w:rPr>
+          <w:rFonts w:ascii="黑体" w:eastAsia="黑体" w:hAnsi="黑体"/>
+          <w:sz w:val="24"/>
+          <w:szCs w:val="28"/>
+        </w:rPr>
+        <w:t>的话，他竟然还</w:t>
+      </w:r>
+      <w:r>
+        <w:rPr>
+          <w:rFonts w:ascii="黑体" w:eastAsia="黑体" w:hAnsi="黑体" w:hint="eastAsia"/>
+          <w:sz w:val="24"/>
+          <w:szCs w:val="28"/>
+        </w:rPr>
+        <w:t>不知道，还天真的询问此人履历。最让我懵逼的是我偶然发现他竟然不知道日心说。我灰常之难以理解，都</w:t>
+      </w:r>
+      <w:r>
+        <w:rPr>
+          <w:rFonts w:ascii="黑体" w:eastAsia="黑体" w:hAnsi="黑体"/>
+          <w:sz w:val="24"/>
+          <w:szCs w:val="28"/>
+        </w:rPr>
+        <w:t>19世纪了，</w:t>
+      </w:r>
+    </w:p>
+    <w:p>
+      <w:pPr>
+        <w:rPr>
+          <w:rFonts w:ascii="黑体" w:eastAsia="黑体" w:hAnsi="黑体" w:hint="eastAsia"/>
+          <w:sz w:val="24"/>
+          <w:szCs w:val="28"/>
+        </w:rPr>
+      </w:pPr>
+      <w:r>
+        <w:rPr>
+          <w:rFonts w:ascii="黑体" w:eastAsia="黑体" w:hAnsi="黑体" w:hint="eastAsia"/>
+          <w:sz w:val="24"/>
+          <w:szCs w:val="28"/>
+        </w:rPr>
+        <w:t>竟然还有人不知道地球是绕着太阳转的。</w:t>
       </w:r>
     </w:p>
     <w:sectPr>

</xml_diff>